<commit_message>
get to the 25000 point
</commit_message>
<xml_diff>
--- a/高磊磊 - 论文初版.docx
+++ b/高磊磊 - 论文初版.docx
@@ -518,7 +518,7 @@
           </mc:Choice>
           <mc:Fallback>
             <w:pict>
-              <v:line w14:anchorId="1762818D" id="直接连接符 12" o:spid="_x0000_s1026" style="position:absolute;left:0;text-align:left;z-index:251659264;visibility:visible;mso-wrap-style:square;mso-width-percent:0;mso-height-percent:0;mso-wrap-distance-left:9pt;mso-wrap-distance-top:-3e-5mm;mso-wrap-distance-right:9pt;mso-wrap-distance-bottom:-3e-5mm;mso-position-horizontal:absolute;mso-position-horizontal-relative:text;mso-position-vertical:absolute;mso-position-vertical-relative:text;mso-width-percent:0;mso-height-percent:0;mso-width-relative:page;mso-height-relative:page" from="65.95pt,5.65pt" to="101.95pt,5.65pt" o:gfxdata="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" o:allowincell="f" stroked="f"/>
+              <v:line w14:anchorId="7D9A4109" id="直接连接符 12" o:spid="_x0000_s1026" style="position:absolute;left:0;text-align:left;z-index:251659264;visibility:visible;mso-wrap-style:square;mso-width-percent:0;mso-height-percent:0;mso-wrap-distance-left:9pt;mso-wrap-distance-top:-3e-5mm;mso-wrap-distance-right:9pt;mso-wrap-distance-bottom:-3e-5mm;mso-position-horizontal:absolute;mso-position-horizontal-relative:text;mso-position-vertical:absolute;mso-position-vertical-relative:text;mso-width-percent:0;mso-height-percent:0;mso-width-relative:page;mso-height-relative:page" from="65.95pt,5.65pt" to="101.95pt,5.65pt" o:gfxdata="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" o:allowincell="f" stroked="f"/>
             </w:pict>
           </mc:Fallback>
         </mc:AlternateContent>
@@ -600,7 +600,7 @@
           </mc:Choice>
           <mc:Fallback>
             <w:pict>
-              <v:line w14:anchorId="0BFB4D39" id="直接连接符 11" o:spid="_x0000_s1026" style="position:absolute;left:0;text-align:left;z-index:251660288;visibility:visible;mso-wrap-style:square;mso-width-percent:0;mso-height-percent:0;mso-wrap-distance-left:9pt;mso-wrap-distance-top:-3e-5mm;mso-wrap-distance-right:9pt;mso-wrap-distance-bottom:-3e-5mm;mso-position-horizontal:absolute;mso-position-horizontal-relative:text;mso-position-vertical:absolute;mso-position-vertical-relative:text;mso-width-percent:0;mso-height-percent:0;mso-width-relative:page;mso-height-relative:page" from="66pt,90.55pt" to="102pt,90.55pt" o:gfxdata="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" o:allowincell="f" stroked="f"/>
+              <v:line w14:anchorId="27D92303" id="直接连接符 11" o:spid="_x0000_s1026" style="position:absolute;left:0;text-align:left;z-index:251660288;visibility:visible;mso-wrap-style:square;mso-width-percent:0;mso-height-percent:0;mso-wrap-distance-left:9pt;mso-wrap-distance-top:-3e-5mm;mso-wrap-distance-right:9pt;mso-wrap-distance-bottom:-3e-5mm;mso-position-horizontal:absolute;mso-position-horizontal-relative:text;mso-position-vertical:absolute;mso-position-vertical-relative:text;mso-width-percent:0;mso-height-percent:0;mso-width-relative:page;mso-height-relative:page" from="66pt,90.55pt" to="102pt,90.55pt" o:gfxdata="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" o:allowincell="f" stroked="f"/>
             </w:pict>
           </mc:Fallback>
         </mc:AlternateContent>
@@ -1015,9 +1015,52 @@
           <w:sz w:val="30"/>
           <w:szCs w:val="30"/>
         </w:rPr>
-        <w:t xml:space="preserve"> Gao </w:t>
-      </w:r>
-      <w:proofErr w:type="spellStart"/>
+        <w:t xml:space="preserve"> Gao Leilei</w:t>
+      </w:r>
+    </w:p>
+    <w:p>
+      <w:pPr>
+        <w:ind w:firstLineChars="696" w:firstLine="2096"/>
+        <w:rPr>
+          <w:rFonts w:ascii="Times New Roman" w:hAnsi="Times New Roman"/>
+          <w:b/>
+          <w:color w:val="000000"/>
+          <w:sz w:val="30"/>
+          <w:szCs w:val="30"/>
+        </w:rPr>
+      </w:pPr>
+    </w:p>
+    <w:p>
+      <w:pPr>
+        <w:spacing w:line="360" w:lineRule="auto"/>
+        <w:ind w:left="1680" w:firstLine="602"/>
+        <w:outlineLvl w:val="0"/>
+        <w:rPr>
+          <w:rFonts w:ascii="Times New Roman" w:hAnsi="Times New Roman"/>
+          <w:b/>
+          <w:sz w:val="30"/>
+          <w:szCs w:val="30"/>
+        </w:rPr>
+      </w:pPr>
+      <w:r>
+        <w:rPr>
+          <w:rFonts w:ascii="Times New Roman" w:hAnsi="Times New Roman"/>
+          <w:b/>
+          <w:sz w:val="30"/>
+          <w:szCs w:val="30"/>
+        </w:rPr>
+        <w:t>Supervisor</w:t>
+      </w:r>
+      <w:r>
+        <w:rPr>
+          <w:rFonts w:ascii="Times New Roman" w:hAnsi="Times New Roman"/>
+          <w:b/>
+          <w:sz w:val="30"/>
+          <w:szCs w:val="30"/>
+        </w:rPr>
+        <w:t>：</w:t>
+      </w:r>
+      <w:bookmarkStart w:id="0" w:name="OLE_LINK3"/>
       <w:r>
         <w:rPr>
           <w:rFonts w:ascii="Times New Roman" w:hAnsi="Times New Roman" w:hint="eastAsia"/>
@@ -1025,53 +1068,18 @@
           <w:sz w:val="30"/>
           <w:szCs w:val="30"/>
         </w:rPr>
-        <w:t>Leilei</w:t>
-      </w:r>
-      <w:proofErr w:type="spellEnd"/>
-    </w:p>
-    <w:p>
-      <w:pPr>
-        <w:ind w:firstLineChars="696" w:firstLine="2096"/>
-        <w:rPr>
-          <w:rFonts w:ascii="Times New Roman" w:hAnsi="Times New Roman"/>
-          <w:b/>
-          <w:color w:val="000000"/>
-          <w:sz w:val="30"/>
-          <w:szCs w:val="30"/>
-        </w:rPr>
-      </w:pPr>
-    </w:p>
-    <w:p>
-      <w:pPr>
-        <w:spacing w:line="360" w:lineRule="auto"/>
-        <w:ind w:left="1680" w:firstLine="602"/>
-        <w:outlineLvl w:val="0"/>
+        <w:t xml:space="preserve"> </w:t>
+      </w:r>
+      <w:r>
         <w:rPr>
           <w:rFonts w:ascii="Times New Roman" w:hAnsi="Times New Roman"/>
           <w:b/>
           <w:sz w:val="30"/>
           <w:szCs w:val="30"/>
         </w:rPr>
-      </w:pPr>
-      <w:r>
-        <w:rPr>
-          <w:rFonts w:ascii="Times New Roman" w:hAnsi="Times New Roman"/>
-          <w:b/>
-          <w:sz w:val="30"/>
-          <w:szCs w:val="30"/>
-        </w:rPr>
-        <w:t>Supervisor</w:t>
-      </w:r>
-      <w:r>
-        <w:rPr>
-          <w:rFonts w:ascii="Times New Roman" w:hAnsi="Times New Roman"/>
-          <w:b/>
-          <w:sz w:val="30"/>
-          <w:szCs w:val="30"/>
-        </w:rPr>
-        <w:t>：</w:t>
-      </w:r>
-      <w:bookmarkStart w:id="0" w:name="OLE_LINK3"/>
+        <w:t xml:space="preserve">Prof. </w:t>
+      </w:r>
+      <w:bookmarkEnd w:id="0"/>
       <w:r>
         <w:rPr>
           <w:rFonts w:ascii="Times New Roman" w:hAnsi="Times New Roman" w:hint="eastAsia"/>
@@ -1079,38 +1087,8 @@
           <w:sz w:val="30"/>
           <w:szCs w:val="30"/>
         </w:rPr>
-        <w:t xml:space="preserve"> </w:t>
-      </w:r>
-      <w:r>
-        <w:rPr>
-          <w:rFonts w:ascii="Times New Roman" w:hAnsi="Times New Roman"/>
-          <w:b/>
-          <w:sz w:val="30"/>
-          <w:szCs w:val="30"/>
-        </w:rPr>
-        <w:t xml:space="preserve">Prof. </w:t>
-      </w:r>
-      <w:bookmarkEnd w:id="0"/>
-      <w:r>
-        <w:rPr>
-          <w:rFonts w:ascii="Times New Roman" w:hAnsi="Times New Roman" w:hint="eastAsia"/>
-          <w:b/>
-          <w:sz w:val="30"/>
-          <w:szCs w:val="30"/>
-        </w:rPr>
-        <w:t xml:space="preserve">Gao </w:t>
-      </w:r>
-      <w:proofErr w:type="spellStart"/>
-      <w:r>
-        <w:rPr>
-          <w:rFonts w:ascii="Times New Roman" w:hAnsi="Times New Roman" w:hint="eastAsia"/>
-          <w:b/>
-          <w:sz w:val="30"/>
-          <w:szCs w:val="30"/>
-        </w:rPr>
-        <w:t>Xiaopeng</w:t>
-      </w:r>
-      <w:proofErr w:type="spellEnd"/>
+        <w:t>Gao Xiaopeng</w:t>
+      </w:r>
     </w:p>
     <w:p>
       <w:pPr>
@@ -1245,7 +1223,6 @@
           <w:szCs w:val="30"/>
         </w:rPr>
       </w:pPr>
-      <w:proofErr w:type="spellStart"/>
       <w:r>
         <w:rPr>
           <w:rFonts w:ascii="Times New Roman" w:hAnsi="Times New Roman"/>
@@ -1255,7 +1232,6 @@
         </w:rPr>
         <w:t>Beihang</w:t>
       </w:r>
-      <w:proofErr w:type="spellEnd"/>
       <w:r>
         <w:rPr>
           <w:rFonts w:ascii="Times New Roman" w:hAnsi="Times New Roman" w:hint="eastAsia"/>
@@ -1265,7 +1241,6 @@
         </w:rPr>
         <w:t xml:space="preserve"> </w:t>
       </w:r>
-      <w:proofErr w:type="spellStart"/>
       <w:r>
         <w:rPr>
           <w:rFonts w:ascii="Times New Roman" w:hAnsi="Times New Roman"/>
@@ -1311,7 +1286,6 @@
         </w:rPr>
         <w:t>China</w:t>
       </w:r>
-      <w:proofErr w:type="spellEnd"/>
     </w:p>
     <w:p>
       <w:pPr>
@@ -6783,56 +6757,18 @@
           <w:sz w:val="24"/>
           <w:szCs w:val="24"/>
         </w:rPr>
-        <w:t>进行协作等。目前国外的主流商业版平台有Blackboard, WebCT和</w:t>
-      </w:r>
-      <w:proofErr w:type="spellStart"/>
+        <w:t>进行协作等。目前国外的主流商业版平台有Blackboard, WebCT和TopClass，主流开源平台有Moodle，ILias和</w:t>
+      </w:r>
+      <w:bookmarkStart w:id="5" w:name="OLE_LINK4"/>
       <w:r>
         <w:rPr>
           <w:rFonts w:asciiTheme="minorEastAsia" w:eastAsiaTheme="minorEastAsia" w:hAnsiTheme="minorEastAsia" w:hint="eastAsia"/>
           <w:sz w:val="24"/>
           <w:szCs w:val="24"/>
         </w:rPr>
-        <w:t>TopClass</w:t>
-      </w:r>
-      <w:proofErr w:type="spellEnd"/>
-      <w:r>
-        <w:rPr>
-          <w:rFonts w:asciiTheme="minorEastAsia" w:eastAsiaTheme="minorEastAsia" w:hAnsiTheme="minorEastAsia" w:hint="eastAsia"/>
-          <w:sz w:val="24"/>
-          <w:szCs w:val="24"/>
-        </w:rPr>
-        <w:t>，主流开源平台有Moodle，</w:t>
-      </w:r>
-      <w:proofErr w:type="spellStart"/>
-      <w:r>
-        <w:rPr>
-          <w:rFonts w:asciiTheme="minorEastAsia" w:eastAsiaTheme="minorEastAsia" w:hAnsiTheme="minorEastAsia" w:hint="eastAsia"/>
-          <w:sz w:val="24"/>
-          <w:szCs w:val="24"/>
-        </w:rPr>
-        <w:t>ILias</w:t>
-      </w:r>
-      <w:proofErr w:type="spellEnd"/>
-      <w:r>
-        <w:rPr>
-          <w:rFonts w:asciiTheme="minorEastAsia" w:eastAsiaTheme="minorEastAsia" w:hAnsiTheme="minorEastAsia" w:hint="eastAsia"/>
-          <w:sz w:val="24"/>
-          <w:szCs w:val="24"/>
-        </w:rPr>
-        <w:t>和</w:t>
-      </w:r>
-      <w:bookmarkStart w:id="5" w:name="OLE_LINK4"/>
-      <w:proofErr w:type="spellStart"/>
-      <w:r>
-        <w:rPr>
-          <w:rFonts w:asciiTheme="minorEastAsia" w:eastAsiaTheme="minorEastAsia" w:hAnsiTheme="minorEastAsia" w:hint="eastAsia"/>
-          <w:sz w:val="24"/>
-          <w:szCs w:val="24"/>
-        </w:rPr>
         <w:t>Claroline</w:t>
       </w:r>
       <w:bookmarkEnd w:id="5"/>
-      <w:proofErr w:type="spellEnd"/>
       <w:r>
         <w:rPr>
           <w:rFonts w:asciiTheme="minorEastAsia" w:eastAsiaTheme="minorEastAsia" w:hAnsiTheme="minorEastAsia" w:hint="eastAsia"/>
@@ -8115,25 +8051,7 @@
           <w:sz w:val="24"/>
           <w:szCs w:val="22"/>
         </w:rPr>
-        <w:t>，特别应用于本文中的交叉调试技术，接着详细介绍了本文的目标操作系统</w:t>
-      </w:r>
-      <w:proofErr w:type="spellStart"/>
-      <w:r>
-        <w:rPr>
-          <w:rFonts w:ascii="宋体" w:hAnsi="宋体" w:hint="eastAsia"/>
-          <w:sz w:val="24"/>
-          <w:szCs w:val="22"/>
-        </w:rPr>
-        <w:t>ACoreOs</w:t>
-      </w:r>
-      <w:proofErr w:type="spellEnd"/>
-      <w:r>
-        <w:rPr>
-          <w:rFonts w:ascii="宋体" w:hAnsi="宋体" w:hint="eastAsia"/>
-          <w:sz w:val="24"/>
-          <w:szCs w:val="22"/>
-        </w:rPr>
-        <w:t>的内部实现机制，最后给出了执行重放过程中所面对的挑战和问题。</w:t>
+        <w:t>，特别应用于本文中的交叉调试技术，接着详细介绍了本文的目标操作系统ACoreOs的内部实现机制，最后给出了执行重放过程中所面对的挑战和问题。</w:t>
       </w:r>
     </w:p>
     <w:p>
@@ -8935,23 +8853,13 @@
         </w:rPr>
         <w:t xml:space="preserve"> </w:t>
       </w:r>
-      <w:proofErr w:type="spellStart"/>
-      <w:r>
-        <w:rPr>
-          <w:rFonts w:ascii="Times New Roman" w:hAnsi="Times New Roman"/>
-          <w:sz w:val="24"/>
-          <w:szCs w:val="22"/>
-        </w:rPr>
-        <w:t>Claroline</w:t>
-      </w:r>
-      <w:proofErr w:type="spellEnd"/>
-      <w:r>
-        <w:rPr>
-          <w:rFonts w:ascii="Times New Roman" w:hAnsi="Times New Roman"/>
-          <w:sz w:val="24"/>
-          <w:szCs w:val="22"/>
-        </w:rPr>
-        <w:t xml:space="preserve"> </w:t>
+      <w:r>
+        <w:rPr>
+          <w:rFonts w:ascii="Times New Roman" w:hAnsi="Times New Roman"/>
+          <w:sz w:val="24"/>
+          <w:szCs w:val="22"/>
+        </w:rPr>
+        <w:t xml:space="preserve">Claroline </w:t>
       </w:r>
       <w:r>
         <w:rPr>
@@ -9172,7 +9080,6 @@
         </w:rPr>
         <w:t>在欧洲国家如德国、奥地利、匈牙利、法国以及意大利等国家有大量的用户群，涉及用户有大学、教育培训机构等。</w:t>
       </w:r>
-      <w:proofErr w:type="spellStart"/>
       <w:r>
         <w:rPr>
           <w:rFonts w:ascii="Times New Roman" w:hAnsi="Times New Roman"/>
@@ -9181,7 +9088,6 @@
         </w:rPr>
         <w:t>Claroline</w:t>
       </w:r>
-      <w:proofErr w:type="spellEnd"/>
       <w:r>
         <w:rPr>
           <w:rFonts w:ascii="Times New Roman" w:hAnsi="Times New Roman" w:hint="eastAsia"/>
@@ -9198,23 +9104,13 @@
         </w:rPr>
         <w:t xml:space="preserve"> </w:t>
       </w:r>
-      <w:proofErr w:type="spellStart"/>
-      <w:r>
-        <w:rPr>
-          <w:rFonts w:ascii="Times New Roman" w:hAnsi="Times New Roman"/>
-          <w:sz w:val="24"/>
-          <w:szCs w:val="22"/>
-        </w:rPr>
-        <w:t>Claroline</w:t>
-      </w:r>
-      <w:proofErr w:type="spellEnd"/>
-      <w:r>
-        <w:rPr>
-          <w:rFonts w:ascii="Times New Roman" w:hAnsi="Times New Roman"/>
-          <w:sz w:val="24"/>
-          <w:szCs w:val="22"/>
-        </w:rPr>
-        <w:t xml:space="preserve"> </w:t>
+      <w:r>
+        <w:rPr>
+          <w:rFonts w:ascii="Times New Roman" w:hAnsi="Times New Roman"/>
+          <w:sz w:val="24"/>
+          <w:szCs w:val="22"/>
+        </w:rPr>
+        <w:t xml:space="preserve">Claroline </w:t>
       </w:r>
       <w:r>
         <w:rPr>
@@ -9317,25 +9213,7 @@
           <w:sz w:val="24"/>
           <w:szCs w:val="22"/>
         </w:rPr>
-        <w:t xml:space="preserve"> </w:t>
-      </w:r>
-      <w:proofErr w:type="spellStart"/>
-      <w:r>
-        <w:rPr>
-          <w:rFonts w:hint="eastAsia"/>
-          <w:sz w:val="24"/>
-          <w:szCs w:val="22"/>
-        </w:rPr>
-        <w:t>Claroline</w:t>
-      </w:r>
-      <w:proofErr w:type="spellEnd"/>
-      <w:r>
-        <w:rPr>
-          <w:rFonts w:hint="eastAsia"/>
-          <w:sz w:val="24"/>
-          <w:szCs w:val="22"/>
-        </w:rPr>
-        <w:t xml:space="preserve"> </w:t>
+        <w:t xml:space="preserve"> Claroline </w:t>
       </w:r>
       <w:r>
         <w:rPr>
@@ -9504,25 +9382,7 @@
           <w:sz w:val="24"/>
           <w:szCs w:val="22"/>
         </w:rPr>
-        <w:t xml:space="preserve"> ILIAS 3.10 </w:t>
-      </w:r>
-      <w:proofErr w:type="spellStart"/>
-      <w:r>
-        <w:rPr>
-          <w:rFonts w:hint="eastAsia"/>
-          <w:sz w:val="24"/>
-          <w:szCs w:val="22"/>
-        </w:rPr>
-        <w:t>EvaluationPlatform</w:t>
-      </w:r>
-      <w:proofErr w:type="spellEnd"/>
-      <w:r>
-        <w:rPr>
-          <w:rFonts w:hint="eastAsia"/>
-          <w:sz w:val="24"/>
-          <w:szCs w:val="22"/>
-        </w:rPr>
-        <w:t>[4]</w:t>
+        <w:t xml:space="preserve"> ILIAS 3.10 EvaluationPlatform[4]</w:t>
       </w:r>
       <w:r>
         <w:rPr>
@@ -9554,25 +9414,7 @@
           <w:sz w:val="24"/>
           <w:szCs w:val="22"/>
         </w:rPr>
-        <w:t xml:space="preserve"> </w:t>
-      </w:r>
-      <w:proofErr w:type="spellStart"/>
-      <w:r>
-        <w:rPr>
-          <w:rFonts w:hint="eastAsia"/>
-          <w:sz w:val="24"/>
-          <w:szCs w:val="22"/>
-        </w:rPr>
-        <w:t>Claroline</w:t>
-      </w:r>
-      <w:proofErr w:type="spellEnd"/>
-      <w:r>
-        <w:rPr>
-          <w:rFonts w:hint="eastAsia"/>
-          <w:sz w:val="24"/>
-          <w:szCs w:val="22"/>
-        </w:rPr>
-        <w:t xml:space="preserve"> </w:t>
+        <w:t xml:space="preserve"> Claroline </w:t>
       </w:r>
       <w:r>
         <w:rPr>
@@ -9604,25 +9446,7 @@
           <w:sz w:val="24"/>
           <w:szCs w:val="22"/>
         </w:rPr>
-        <w:t xml:space="preserve"> </w:t>
-      </w:r>
-      <w:proofErr w:type="spellStart"/>
-      <w:r>
-        <w:rPr>
-          <w:rFonts w:hint="eastAsia"/>
-          <w:sz w:val="24"/>
-          <w:szCs w:val="22"/>
-        </w:rPr>
-        <w:t>Claroline</w:t>
-      </w:r>
-      <w:proofErr w:type="spellEnd"/>
-      <w:r>
-        <w:rPr>
-          <w:rFonts w:hint="eastAsia"/>
-          <w:sz w:val="24"/>
-          <w:szCs w:val="22"/>
-        </w:rPr>
-        <w:t xml:space="preserve"> 1.8.11</w:t>
+        <w:t xml:space="preserve"> Claroline 1.8.11</w:t>
       </w:r>
       <w:r>
         <w:rPr>
@@ -9878,21 +9702,12 @@
         </w:rPr>
         <w:t xml:space="preserve"> </w:t>
       </w:r>
-      <w:proofErr w:type="spellStart"/>
-      <w:r>
-        <w:rPr>
-          <w:sz w:val="24"/>
-          <w:szCs w:val="22"/>
-        </w:rPr>
-        <w:t>Claroline</w:t>
-      </w:r>
-      <w:proofErr w:type="spellEnd"/>
-      <w:r>
-        <w:rPr>
-          <w:sz w:val="24"/>
-          <w:szCs w:val="22"/>
-        </w:rPr>
-        <w:t xml:space="preserve"> </w:t>
+      <w:r>
+        <w:rPr>
+          <w:sz w:val="24"/>
+          <w:szCs w:val="22"/>
+        </w:rPr>
+        <w:t xml:space="preserve">Claroline </w:t>
       </w:r>
       <w:r>
         <w:rPr>
@@ -10084,7 +9899,6 @@
                 <w:szCs w:val="21"/>
               </w:rPr>
             </w:pPr>
-            <w:proofErr w:type="spellStart"/>
             <w:r>
               <w:rPr>
                 <w:rFonts w:eastAsiaTheme="minorEastAsia"/>
@@ -10093,7 +9907,6 @@
               </w:rPr>
               <w:t>Claroline</w:t>
             </w:r>
-            <w:proofErr w:type="spellEnd"/>
           </w:p>
         </w:tc>
       </w:tr>
@@ -10760,7 +10573,6 @@
         </w:rPr>
         <w:t>“</w:t>
       </w:r>
-      <w:proofErr w:type="spellStart"/>
       <w:r>
         <w:rPr>
           <w:sz w:val="24"/>
@@ -10768,7 +10580,6 @@
         </w:rPr>
         <w:t>MyWorkspace</w:t>
       </w:r>
-      <w:proofErr w:type="spellEnd"/>
       <w:r>
         <w:rPr>
           <w:rFonts w:hint="eastAsia"/>
@@ -10946,21 +10757,12 @@
         </w:rPr>
         <w:t xml:space="preserve"> </w:t>
       </w:r>
-      <w:proofErr w:type="spellStart"/>
-      <w:r>
-        <w:rPr>
-          <w:sz w:val="24"/>
-          <w:szCs w:val="22"/>
-        </w:rPr>
-        <w:t>Claroline</w:t>
-      </w:r>
-      <w:proofErr w:type="spellEnd"/>
-      <w:r>
-        <w:rPr>
-          <w:sz w:val="24"/>
-          <w:szCs w:val="22"/>
-        </w:rPr>
-        <w:t xml:space="preserve"> </w:t>
+      <w:r>
+        <w:rPr>
+          <w:sz w:val="24"/>
+          <w:szCs w:val="22"/>
+        </w:rPr>
+        <w:t xml:space="preserve">Claroline </w:t>
       </w:r>
       <w:r>
         <w:rPr>
@@ -11172,21 +10974,12 @@
         </w:rPr>
         <w:t xml:space="preserve"> </w:t>
       </w:r>
-      <w:proofErr w:type="spellStart"/>
-      <w:r>
-        <w:rPr>
-          <w:sz w:val="24"/>
-          <w:szCs w:val="22"/>
-        </w:rPr>
-        <w:t>Claroline</w:t>
-      </w:r>
-      <w:proofErr w:type="spellEnd"/>
-      <w:r>
-        <w:rPr>
-          <w:sz w:val="24"/>
-          <w:szCs w:val="22"/>
-        </w:rPr>
-        <w:t xml:space="preserve"> </w:t>
+      <w:r>
+        <w:rPr>
+          <w:sz w:val="24"/>
+          <w:szCs w:val="22"/>
+        </w:rPr>
+        <w:t xml:space="preserve">Claroline </w:t>
       </w:r>
       <w:r>
         <w:rPr>
@@ -11397,17 +11190,24 @@
         </w:rPr>
         <w:t xml:space="preserve"> </w:t>
       </w:r>
-      <w:proofErr w:type="spellStart"/>
-      <w:r>
-        <w:rPr>
-          <w:sz w:val="24"/>
-          <w:szCs w:val="22"/>
-        </w:rPr>
-        <w:t>Claroline</w:t>
-      </w:r>
-      <w:proofErr w:type="spellEnd"/>
-      <w:r>
-        <w:rPr>
+      <w:r>
+        <w:rPr>
+          <w:sz w:val="24"/>
+          <w:szCs w:val="22"/>
+        </w:rPr>
+        <w:t xml:space="preserve">Claroline </w:t>
+      </w:r>
+      <w:r>
+        <w:rPr>
+          <w:rFonts w:hint="eastAsia"/>
+          <w:sz w:val="24"/>
+          <w:szCs w:val="22"/>
+        </w:rPr>
+        <w:t>中文版未见有这方面的帮助。另外，</w:t>
+      </w:r>
+      <w:r>
+        <w:rPr>
+          <w:rFonts w:hint="eastAsia"/>
           <w:sz w:val="24"/>
           <w:szCs w:val="22"/>
         </w:rPr>
@@ -11415,11 +11215,18 @@
       </w:r>
       <w:r>
         <w:rPr>
-          <w:rFonts w:hint="eastAsia"/>
-          <w:sz w:val="24"/>
-          <w:szCs w:val="22"/>
-        </w:rPr>
-        <w:t>中文版未见有这方面的帮助。另外，</w:t>
+          <w:sz w:val="24"/>
+          <w:szCs w:val="22"/>
+        </w:rPr>
+        <w:t>Sakai</w:t>
+      </w:r>
+      <w:r>
+        <w:rPr>
+          <w:rFonts w:hint="eastAsia"/>
+          <w:sz w:val="24"/>
+          <w:szCs w:val="22"/>
+        </w:rPr>
+        <w:t>、</w:t>
       </w:r>
       <w:r>
         <w:rPr>
@@ -11434,7 +11241,7 @@
           <w:sz w:val="24"/>
           <w:szCs w:val="22"/>
         </w:rPr>
-        <w:t>Sakai</w:t>
+        <w:t>ILIAS</w:t>
       </w:r>
       <w:r>
         <w:rPr>
@@ -11457,39 +11264,7 @@
           <w:sz w:val="24"/>
           <w:szCs w:val="22"/>
         </w:rPr>
-        <w:t>ILIAS</w:t>
-      </w:r>
-      <w:r>
-        <w:rPr>
-          <w:rFonts w:hint="eastAsia"/>
-          <w:sz w:val="24"/>
-          <w:szCs w:val="22"/>
-        </w:rPr>
-        <w:t>、</w:t>
-      </w:r>
-      <w:r>
-        <w:rPr>
-          <w:rFonts w:hint="eastAsia"/>
-          <w:sz w:val="24"/>
-          <w:szCs w:val="22"/>
-        </w:rPr>
-        <w:t xml:space="preserve"> </w:t>
-      </w:r>
-      <w:proofErr w:type="spellStart"/>
-      <w:r>
-        <w:rPr>
-          <w:sz w:val="24"/>
-          <w:szCs w:val="22"/>
-        </w:rPr>
-        <w:t>Claroline</w:t>
-      </w:r>
-      <w:proofErr w:type="spellEnd"/>
-      <w:r>
-        <w:rPr>
-          <w:sz w:val="24"/>
-          <w:szCs w:val="22"/>
-        </w:rPr>
-        <w:t xml:space="preserve"> </w:t>
+        <w:t xml:space="preserve">Claroline </w:t>
       </w:r>
       <w:r>
         <w:rPr>
@@ -11856,7 +11631,6 @@
         </w:rPr>
         <w:t>与</w:t>
       </w:r>
-      <w:proofErr w:type="spellStart"/>
       <w:r>
         <w:rPr>
           <w:sz w:val="24"/>
@@ -11864,7 +11638,6 @@
         </w:rPr>
         <w:t>Claroline</w:t>
       </w:r>
-      <w:proofErr w:type="spellEnd"/>
       <w:r>
         <w:rPr>
           <w:rFonts w:hint="eastAsia"/>
@@ -12257,7 +12030,6 @@
                 <w:szCs w:val="21"/>
               </w:rPr>
             </w:pPr>
-            <w:proofErr w:type="spellStart"/>
             <w:r>
               <w:rPr>
                 <w:rFonts w:eastAsiaTheme="minorEastAsia"/>
@@ -12266,7 +12038,6 @@
               </w:rPr>
               <w:t>Claroline</w:t>
             </w:r>
-            <w:proofErr w:type="spellEnd"/>
           </w:p>
         </w:tc>
       </w:tr>
@@ -14252,7 +14023,6 @@
                 <w:szCs w:val="21"/>
               </w:rPr>
             </w:pPr>
-            <w:proofErr w:type="spellStart"/>
             <w:r>
               <w:rPr>
                 <w:rFonts w:eastAsiaTheme="minorEastAsia"/>
@@ -14261,7 +14031,6 @@
               </w:rPr>
               <w:t>Claroline</w:t>
             </w:r>
-            <w:proofErr w:type="spellEnd"/>
           </w:p>
         </w:tc>
       </w:tr>
@@ -15262,7 +15031,6 @@
               </w:rPr>
               <w:t xml:space="preserve"> </w:t>
             </w:r>
-            <w:proofErr w:type="spellStart"/>
             <w:r>
               <w:rPr>
                 <w:rFonts w:eastAsiaTheme="minorEastAsia"/>
@@ -15271,7 +15039,6 @@
               </w:rPr>
               <w:t>DimDim</w:t>
             </w:r>
-            <w:proofErr w:type="spellEnd"/>
             <w:r>
               <w:rPr>
                 <w:rFonts w:ascii="TimesNewRomanPSMT" w:hAnsi="TimesNewRomanPSMT"/>
@@ -15299,7 +15066,6 @@
               </w:rPr>
               <w:t xml:space="preserve"> </w:t>
             </w:r>
-            <w:proofErr w:type="spellStart"/>
             <w:r>
               <w:rPr>
                 <w:rFonts w:eastAsiaTheme="minorEastAsia"/>
@@ -15308,7 +15074,6 @@
               </w:rPr>
               <w:t>Elluminate</w:t>
             </w:r>
-            <w:proofErr w:type="spellEnd"/>
             <w:r>
               <w:rPr>
                 <w:rFonts w:ascii="TimesNewRomanPSMT" w:hAnsi="TimesNewRomanPSMT"/>
@@ -15360,7 +15125,6 @@
               </w:rPr>
               <w:t xml:space="preserve"> </w:t>
             </w:r>
-            <w:proofErr w:type="spellStart"/>
             <w:r>
               <w:rPr>
                 <w:rFonts w:eastAsiaTheme="minorEastAsia"/>
@@ -15369,7 +15133,6 @@
               </w:rPr>
               <w:t>Elluminate</w:t>
             </w:r>
-            <w:proofErr w:type="spellEnd"/>
             <w:r>
               <w:rPr>
                 <w:rFonts w:hint="eastAsia"/>
@@ -15439,7 +15202,6 @@
               </w:rPr>
               <w:t xml:space="preserve"> </w:t>
             </w:r>
-            <w:proofErr w:type="spellStart"/>
             <w:r>
               <w:rPr>
                 <w:rFonts w:eastAsiaTheme="minorEastAsia"/>
@@ -15448,7 +15210,6 @@
               </w:rPr>
               <w:t>iLink</w:t>
             </w:r>
-            <w:proofErr w:type="spellEnd"/>
             <w:r>
               <w:rPr>
                 <w:rFonts w:ascii="TimesNewRomanPSMT" w:hAnsi="TimesNewRomanPSMT"/>
@@ -15727,7 +15488,6 @@
         </w:rPr>
         <w:t xml:space="preserve"> </w:t>
       </w:r>
-      <w:proofErr w:type="spellStart"/>
       <w:r>
         <w:rPr>
           <w:rFonts w:eastAsiaTheme="minorEastAsia"/>
@@ -15736,7 +15496,6 @@
         </w:rPr>
         <w:t>Claroline</w:t>
       </w:r>
-      <w:proofErr w:type="spellEnd"/>
       <w:r>
         <w:rPr>
           <w:rFonts w:eastAsiaTheme="minorEastAsia" w:hint="eastAsia"/>
@@ -16522,7 +16281,6 @@
         </w:rPr>
         <w:t>用户</w:t>
       </w:r>
-      <w:proofErr w:type="spellStart"/>
       <w:r>
         <w:rPr>
           <w:rFonts w:ascii="Times New Roman" w:eastAsiaTheme="minorEastAsia" w:hAnsi="Times New Roman"/>
@@ -16541,7 +16299,6 @@
         </w:rPr>
         <w:t>usr</w:t>
       </w:r>
-      <w:proofErr w:type="spellEnd"/>
       <w:r>
         <w:rPr>
           <w:rFonts w:asciiTheme="minorHAnsi" w:eastAsiaTheme="minorEastAsia" w:hAnsiTheme="minorHAnsi" w:cstheme="minorBidi" w:hint="eastAsia"/>
@@ -16590,7 +16347,6 @@
         </w:rPr>
         <w:t>的其他用户</w:t>
       </w:r>
-      <w:proofErr w:type="spellStart"/>
       <w:r>
         <w:rPr>
           <w:rFonts w:ascii="Times New Roman" w:eastAsiaTheme="minorEastAsia" w:hAnsi="Times New Roman"/>
@@ -16609,7 +16365,6 @@
         </w:rPr>
         <w:t>other</w:t>
       </w:r>
-      <w:proofErr w:type="spellEnd"/>
       <w:r>
         <w:rPr>
           <w:rFonts w:asciiTheme="minorHAnsi" w:eastAsiaTheme="minorEastAsia" w:hAnsiTheme="minorHAnsi" w:cstheme="minorBidi" w:hint="eastAsia"/>
@@ -16666,7 +16421,6 @@
         </w:rPr>
         <w:t>对于用户</w:t>
       </w:r>
-      <w:proofErr w:type="spellStart"/>
       <w:r>
         <w:rPr>
           <w:rFonts w:ascii="Times New Roman" w:eastAsiaTheme="minorEastAsia" w:hAnsi="Times New Roman"/>
@@ -16685,7 +16439,6 @@
         </w:rPr>
         <w:t>usr</w:t>
       </w:r>
-      <w:proofErr w:type="spellEnd"/>
       <w:r>
         <w:rPr>
           <w:rFonts w:asciiTheme="minorHAnsi" w:eastAsiaTheme="minorEastAsia" w:hAnsiTheme="minorHAnsi" w:cstheme="minorBidi" w:hint="eastAsia"/>
@@ -16719,7 +16472,6 @@
         </w:rPr>
         <w:t>(</w:t>
       </w:r>
-      <w:proofErr w:type="spellStart"/>
       <w:r>
         <w:rPr>
           <w:rFonts w:ascii="Times New Roman" w:eastAsiaTheme="minorEastAsia" w:hAnsi="Times New Roman"/>
@@ -16738,7 +16490,6 @@
         </w:rPr>
         <w:t>other</w:t>
       </w:r>
-      <w:proofErr w:type="spellEnd"/>
       <w:r>
         <w:rPr>
           <w:rFonts w:asciiTheme="minorHAnsi" w:eastAsiaTheme="minorEastAsia" w:hAnsiTheme="minorHAnsi" w:cstheme="minorBidi" w:hint="eastAsia"/>
@@ -16811,7 +16562,6 @@
         </w:rPr>
         <w:t>等操作，找到最接近</w:t>
       </w:r>
-      <w:proofErr w:type="spellStart"/>
       <w:r>
         <w:rPr>
           <w:rFonts w:ascii="Times New Roman" w:eastAsiaTheme="minorEastAsia" w:hAnsi="Times New Roman"/>
@@ -16830,7 +16580,6 @@
         </w:rPr>
         <w:t>usr</w:t>
       </w:r>
-      <w:proofErr w:type="spellEnd"/>
       <w:r>
         <w:rPr>
           <w:rFonts w:ascii="Times New Roman" w:eastAsiaTheme="minorEastAsia" w:hAnsi="Times New Roman" w:hint="eastAsia"/>
@@ -16942,18 +16691,8 @@
           <w:sz w:val="24"/>
           <w:szCs w:val="22"/>
         </w:rPr>
-        <w:t xml:space="preserve">Tapestry </w:t>
-      </w:r>
-      <w:proofErr w:type="spellStart"/>
-      <w:r>
-        <w:rPr>
-          <w:rFonts w:ascii="Times New Roman" w:eastAsiaTheme="minorEastAsia" w:hAnsi="Times New Roman"/>
-          <w:sz w:val="24"/>
-          <w:szCs w:val="22"/>
-        </w:rPr>
-        <w:t>system,GroupLens,PHOAKS,Jester</w:t>
-      </w:r>
-      <w:proofErr w:type="spellEnd"/>
+        <w:t>Tapestry system,GroupLens,PHOAKS,Jester</w:t>
+      </w:r>
       <w:r>
         <w:rPr>
           <w:rFonts w:asciiTheme="minorHAnsi" w:eastAsiaTheme="minorEastAsia" w:hAnsiTheme="minorHAnsi" w:cstheme="minorBidi" w:hint="eastAsia"/>
@@ -17203,21 +16942,7 @@
         <w:rPr>
           <w:rFonts w:asciiTheme="minorHAnsi" w:hAnsiTheme="minorHAnsi"/>
         </w:rPr>
-        <w:t>活跃程度，</w:t>
-      </w:r>
-      <w:proofErr w:type="gramStart"/>
-      <w:r>
-        <w:rPr>
-          <w:rFonts w:asciiTheme="minorHAnsi" w:hAnsiTheme="minorHAnsi"/>
-        </w:rPr>
-        <w:t>博客等</w:t>
-      </w:r>
-      <w:proofErr w:type="gramEnd"/>
-      <w:r>
-        <w:rPr>
-          <w:rFonts w:asciiTheme="minorHAnsi" w:hAnsiTheme="minorHAnsi"/>
-        </w:rPr>
-        <w:t>。</w:t>
+        <w:t>活跃程度，博客等。</w:t>
       </w:r>
       <w:r>
         <w:rPr>
@@ -17576,14 +17301,12 @@
         </w:rPr>
         <w:t>K</w:t>
       </w:r>
-      <w:proofErr w:type="gramStart"/>
       <w:r>
         <w:rPr>
           <w:rFonts w:asciiTheme="minorHAnsi" w:hAnsiTheme="minorHAnsi" w:hint="eastAsia"/>
         </w:rPr>
         <w:t>个</w:t>
       </w:r>
-      <w:proofErr w:type="gramEnd"/>
       <w:r>
         <w:rPr>
           <w:rFonts w:asciiTheme="minorHAnsi" w:hAnsiTheme="minorHAnsi"/>
@@ -18528,7 +18251,6 @@
         </w:rPr>
         <w:t>k</w:t>
       </w:r>
-      <w:proofErr w:type="gramStart"/>
       <w:r>
         <w:rPr>
           <w:rFonts w:asciiTheme="minorHAnsi" w:eastAsiaTheme="minorEastAsia" w:hAnsiTheme="minorHAnsi" w:cstheme="minorBidi" w:hint="eastAsia"/>
@@ -18537,7 +18259,6 @@
         </w:rPr>
         <w:t>个</w:t>
       </w:r>
-      <w:proofErr w:type="gramEnd"/>
       <w:r>
         <w:rPr>
           <w:rFonts w:asciiTheme="minorHAnsi" w:eastAsiaTheme="minorEastAsia" w:hAnsiTheme="minorHAnsi" w:cstheme="minorBidi"/>
@@ -18866,25 +18587,7 @@
           <w:sz w:val="24"/>
           <w:szCs w:val="22"/>
         </w:rPr>
-        <w:t>以此</w:t>
-      </w:r>
-      <w:proofErr w:type="gramStart"/>
-      <w:r>
-        <w:rPr>
-          <w:rFonts w:asciiTheme="minorHAnsi" w:eastAsiaTheme="minorEastAsia" w:hAnsiTheme="minorHAnsi" w:cstheme="minorBidi" w:hint="eastAsia"/>
-          <w:sz w:val="24"/>
-          <w:szCs w:val="22"/>
-        </w:rPr>
-        <w:t>来作</w:t>
-      </w:r>
-      <w:proofErr w:type="gramEnd"/>
-      <w:r>
-        <w:rPr>
-          <w:rFonts w:asciiTheme="minorHAnsi" w:eastAsiaTheme="minorEastAsia" w:hAnsiTheme="minorHAnsi" w:cstheme="minorBidi" w:hint="eastAsia"/>
-          <w:sz w:val="24"/>
-          <w:szCs w:val="22"/>
-        </w:rPr>
-        <w:t>为</w:t>
+        <w:t>以此来作为</w:t>
       </w:r>
       <w:r>
         <w:rPr>
@@ -19185,23 +18888,13 @@
         </w:rPr>
         <w:t>，</w:t>
       </w:r>
-      <w:proofErr w:type="gramStart"/>
       <w:r>
         <w:rPr>
           <w:rFonts w:asciiTheme="minorHAnsi" w:eastAsiaTheme="minorEastAsia" w:hAnsiTheme="minorHAnsi" w:cstheme="minorBidi"/>
           <w:sz w:val="24"/>
           <w:szCs w:val="22"/>
         </w:rPr>
-        <w:t>互助区</w:t>
-      </w:r>
-      <w:proofErr w:type="gramEnd"/>
-      <w:r>
-        <w:rPr>
-          <w:rFonts w:asciiTheme="minorHAnsi" w:eastAsiaTheme="minorEastAsia" w:hAnsiTheme="minorHAnsi" w:cstheme="minorBidi"/>
-          <w:sz w:val="24"/>
-          <w:szCs w:val="22"/>
-        </w:rPr>
-        <w:t>等。针对</w:t>
+        <w:t>互助区等。针对</w:t>
       </w:r>
       <w:r>
         <w:rPr>
@@ -19308,18 +19001,8 @@
           <w:sz w:val="24"/>
           <w:szCs w:val="22"/>
         </w:rPr>
-        <w:t>，短文</w:t>
-      </w:r>
-      <w:proofErr w:type="gramStart"/>
-      <w:r>
-        <w:rPr>
-          <w:rFonts w:asciiTheme="minorHAnsi" w:eastAsiaTheme="minorEastAsia" w:hAnsiTheme="minorHAnsi" w:cstheme="minorBidi"/>
-          <w:sz w:val="24"/>
-          <w:szCs w:val="22"/>
-        </w:rPr>
-        <w:t>本情绪</w:t>
-      </w:r>
-      <w:proofErr w:type="gramEnd"/>
+        <w:t>，短文本情绪</w:t>
+      </w:r>
       <w:r>
         <w:rPr>
           <w:rFonts w:asciiTheme="minorHAnsi" w:eastAsiaTheme="minorEastAsia" w:hAnsiTheme="minorHAnsi" w:cstheme="minorBidi" w:hint="eastAsia"/>
@@ -20197,17 +19880,17 @@
           <w:sz w:val="24"/>
           <w:szCs w:val="22"/>
         </w:rPr>
-        <w:t>,…,</w:t>
-      </w:r>
-      <w:proofErr w:type="spellStart"/>
+        <w:t>,…,E</w:t>
+      </w:r>
       <w:r>
         <w:rPr>
           <w:rFonts w:ascii="Times New Roman" w:eastAsiaTheme="minorEastAsia" w:hAnsi="Times New Roman"/>
           <w:i/>
           <w:sz w:val="24"/>
           <w:szCs w:val="22"/>
-        </w:rPr>
-        <w:t>E</w:t>
+          <w:vertAlign w:val="subscript"/>
+        </w:rPr>
+        <w:t>i</w:t>
       </w:r>
       <w:r>
         <w:rPr>
@@ -20215,41 +19898,19 @@
           <w:i/>
           <w:sz w:val="24"/>
           <w:szCs w:val="22"/>
-          <w:vertAlign w:val="subscript"/>
-        </w:rPr>
-        <w:t>i</w:t>
-      </w:r>
-      <w:proofErr w:type="spellEnd"/>
+        </w:rPr>
+        <w:t>,…,E</w:t>
+      </w:r>
       <w:r>
         <w:rPr>
           <w:rFonts w:ascii="Times New Roman" w:eastAsiaTheme="minorEastAsia" w:hAnsi="Times New Roman"/>
           <w:i/>
           <w:sz w:val="24"/>
           <w:szCs w:val="22"/>
-        </w:rPr>
-        <w:t>,…,</w:t>
-      </w:r>
-      <w:proofErr w:type="spellStart"/>
-      <w:r>
-        <w:rPr>
-          <w:rFonts w:ascii="Times New Roman" w:eastAsiaTheme="minorEastAsia" w:hAnsi="Times New Roman"/>
-          <w:i/>
-          <w:sz w:val="24"/>
-          <w:szCs w:val="22"/>
-        </w:rPr>
-        <w:t>E</w:t>
-      </w:r>
-      <w:r>
-        <w:rPr>
-          <w:rFonts w:ascii="Times New Roman" w:eastAsiaTheme="minorEastAsia" w:hAnsi="Times New Roman"/>
-          <w:i/>
-          <w:sz w:val="24"/>
-          <w:szCs w:val="22"/>
           <w:vertAlign w:val="subscript"/>
         </w:rPr>
         <w:t>n</w:t>
       </w:r>
-      <w:proofErr w:type="spellEnd"/>
       <w:r>
         <w:rPr>
           <w:rFonts w:ascii="Times New Roman" w:eastAsiaTheme="minorEastAsia" w:hAnsi="Times New Roman"/>
@@ -20543,7 +20204,6 @@
         </w:rPr>
         <w:t>情绪</w:t>
       </w:r>
-      <w:proofErr w:type="spellStart"/>
       <w:r>
         <w:rPr>
           <w:rFonts w:eastAsia="宋体" w:cs="Times New Roman" w:hint="eastAsia"/>
@@ -20560,7 +20220,6 @@
         </w:rPr>
         <w:t>i</w:t>
       </w:r>
-      <w:proofErr w:type="spellEnd"/>
       <w:r>
         <w:rPr>
           <w:rFonts w:asciiTheme="minorHAnsi" w:hAnsiTheme="minorHAnsi" w:hint="eastAsia"/>
@@ -22196,29 +21855,7 @@
           <w:sz w:val="24"/>
           <w:szCs w:val="20"/>
         </w:rPr>
-        <w:t>比如</w:t>
-      </w:r>
-      <w:proofErr w:type="gramStart"/>
-      <w:r>
-        <w:rPr>
-          <w:rFonts w:ascii="Times New Roman" w:hAnsi="Times New Roman"/>
-          <w:bCs/>
-          <w:kern w:val="0"/>
-          <w:sz w:val="24"/>
-          <w:szCs w:val="20"/>
-        </w:rPr>
-        <w:t>创建组</w:t>
-      </w:r>
-      <w:proofErr w:type="gramEnd"/>
-      <w:r>
-        <w:rPr>
-          <w:rFonts w:ascii="Times New Roman" w:hAnsi="Times New Roman"/>
-          <w:bCs/>
-          <w:kern w:val="0"/>
-          <w:sz w:val="24"/>
-          <w:szCs w:val="20"/>
-        </w:rPr>
-        <w:t>功能，日历功能，成绩核算功能。接下来</w:t>
+        <w:t>比如创建组功能，日历功能，成绩核算功能。接下来</w:t>
       </w:r>
       <w:r>
         <w:rPr>
@@ -22380,7 +22017,6 @@
         </w:rPr>
         <w:t>模块的基本定义，诸如文件管理，</w:t>
       </w:r>
-      <w:proofErr w:type="spellStart"/>
       <w:r>
         <w:rPr>
           <w:rFonts w:ascii="Times New Roman" w:hAnsi="Times New Roman"/>
@@ -22391,7 +22027,6 @@
         </w:rPr>
         <w:t>rss</w:t>
       </w:r>
-      <w:proofErr w:type="spellEnd"/>
       <w:r>
         <w:rPr>
           <w:rFonts w:ascii="Times New Roman" w:hAnsi="Times New Roman"/>
@@ -23347,7 +22982,27 @@
           <w:sz w:val="24"/>
           <w:szCs w:val="20"/>
         </w:rPr>
-        <w:t>，申诉去，移动端订阅</w:t>
+        <w:t>，申诉</w:t>
+      </w:r>
+      <w:r>
+        <w:rPr>
+          <w:rFonts w:ascii="Times New Roman" w:hAnsi="Times New Roman" w:hint="eastAsia"/>
+          <w:bCs/>
+          <w:kern w:val="0"/>
+          <w:sz w:val="24"/>
+          <w:szCs w:val="20"/>
+        </w:rPr>
+        <w:t>区</w:t>
+      </w:r>
+      <w:r>
+        <w:rPr>
+          <w:rFonts w:ascii="Times New Roman" w:hAnsi="Times New Roman"/>
+          <w:bCs/>
+          <w:kern w:val="0"/>
+          <w:sz w:val="24"/>
+          <w:szCs w:val="20"/>
+        </w:rPr>
+        <w:t>，移动端订阅</w:t>
       </w:r>
       <w:r>
         <w:rPr>
@@ -23593,6 +23248,36 @@
       </w:r>
       <w:r>
         <w:rPr>
+          <w:rFonts w:ascii="Times New Roman" w:hAnsi="Times New Roman" w:hint="eastAsia"/>
+          <w:bCs/>
+          <w:kern w:val="0"/>
+          <w:sz w:val="24"/>
+          <w:szCs w:val="20"/>
+        </w:rPr>
+        <w:t>以及</w:t>
+      </w:r>
+      <w:r>
+        <w:rPr>
+          <w:rFonts w:ascii="Times New Roman" w:hAnsi="Times New Roman"/>
+          <w:bCs/>
+          <w:kern w:val="0"/>
+          <w:sz w:val="24"/>
+          <w:szCs w:val="20"/>
+        </w:rPr>
+        <w:t>博客</w:t>
+      </w:r>
+      <w:r>
+        <w:rPr>
+          <w:rFonts w:ascii="Times New Roman" w:hAnsi="Times New Roman" w:hint="eastAsia"/>
+          <w:bCs/>
+          <w:kern w:val="0"/>
+          <w:sz w:val="24"/>
+          <w:szCs w:val="20"/>
+        </w:rPr>
+        <w:t>区</w:t>
+      </w:r>
+      <w:r>
+        <w:rPr>
           <w:rFonts w:ascii="Times New Roman" w:hAnsi="Times New Roman"/>
           <w:bCs/>
           <w:kern w:val="0"/>
@@ -24377,29 +24062,27 @@
           <w:sz w:val="24"/>
           <w:szCs w:val="20"/>
         </w:rPr>
-        <w:t>达到作业</w:t>
-      </w:r>
-      <w:proofErr w:type="gramStart"/>
-      <w:r>
-        <w:rPr>
-          <w:rFonts w:ascii="Times New Roman" w:hAnsi="Times New Roman"/>
-          <w:bCs/>
-          <w:kern w:val="0"/>
-          <w:sz w:val="24"/>
-          <w:szCs w:val="20"/>
-        </w:rPr>
-        <w:t>灵活可</w:t>
-      </w:r>
-      <w:proofErr w:type="gramEnd"/>
-      <w:r>
-        <w:rPr>
-          <w:rFonts w:ascii="Times New Roman" w:hAnsi="Times New Roman"/>
-          <w:bCs/>
-          <w:kern w:val="0"/>
-          <w:sz w:val="24"/>
-          <w:szCs w:val="20"/>
-        </w:rPr>
-        <w:t>配置的目的，从满足各种课程的需要。</w:t>
+        <w:t>达到作业灵活</w:t>
+      </w:r>
+      <w:r>
+        <w:rPr>
+          <w:rFonts w:ascii="Times New Roman" w:hAnsi="Times New Roman" w:hint="eastAsia"/>
+          <w:bCs/>
+          <w:kern w:val="0"/>
+          <w:sz w:val="24"/>
+          <w:szCs w:val="20"/>
+        </w:rPr>
+        <w:t>，</w:t>
+      </w:r>
+      <w:r>
+        <w:rPr>
+          <w:rFonts w:ascii="Times New Roman" w:hAnsi="Times New Roman"/>
+          <w:bCs/>
+          <w:kern w:val="0"/>
+          <w:sz w:val="24"/>
+          <w:szCs w:val="20"/>
+        </w:rPr>
+        <w:t>可配置的目的，从满足各种课程的需要。</w:t>
       </w:r>
     </w:p>
     <w:p>
@@ -25475,7 +25158,6 @@
         <w:pStyle w:val="ab"/>
         <w:ind w:left="840" w:firstLine="480"/>
         <w:rPr>
-          <w:rFonts w:hint="eastAsia"/>
           <w:color w:val="000000" w:themeColor="text1"/>
         </w:rPr>
       </w:pPr>
@@ -26120,7 +25802,6 @@
         <w:ind w:left="840" w:firstLine="480"/>
         <w:jc w:val="center"/>
         <w:rPr>
-          <w:rFonts w:hint="eastAsia"/>
           <w:color w:val="000000" w:themeColor="text1"/>
         </w:rPr>
       </w:pPr>
@@ -26371,7 +26052,6 @@
         <w:pStyle w:val="ab"/>
         <w:ind w:left="840" w:firstLine="480"/>
         <w:rPr>
-          <w:rFonts w:hint="eastAsia"/>
           <w:color w:val="000000" w:themeColor="text1"/>
         </w:rPr>
       </w:pPr>
@@ -26492,7 +26172,6 @@
         </w:rPr>
         <w:t>该</w:t>
       </w:r>
-      <w:proofErr w:type="gramStart"/>
       <w:r>
         <w:rPr>
           <w:rFonts w:hint="eastAsia"/>
@@ -26504,14 +26183,7 @@
         <w:rPr>
           <w:color w:val="000000" w:themeColor="text1"/>
         </w:rPr>
-        <w:t>帖会直接</w:t>
-      </w:r>
-      <w:proofErr w:type="gramEnd"/>
-      <w:r>
-        <w:rPr>
-          <w:color w:val="000000" w:themeColor="text1"/>
-        </w:rPr>
-        <w:t>连接到测试者，并形成一个</w:t>
+        <w:t>帖会直接连接到测试者，并形成一个</w:t>
       </w:r>
       <w:r>
         <w:rPr>
@@ -27138,7 +26810,6 @@
         <w:ind w:left="840" w:firstLine="480"/>
         <w:jc w:val="center"/>
         <w:rPr>
-          <w:rFonts w:hint="eastAsia"/>
           <w:color w:val="000000" w:themeColor="text1"/>
         </w:rPr>
       </w:pPr>
@@ -27203,7 +26874,6 @@
         <w:ind w:left="840" w:firstLine="480"/>
         <w:jc w:val="center"/>
         <w:rPr>
-          <w:rFonts w:hint="eastAsia"/>
           <w:color w:val="000000" w:themeColor="text1"/>
         </w:rPr>
       </w:pPr>
@@ -28188,7 +27858,7 @@
         <w:spacing w:line="360" w:lineRule="auto"/>
         <w:ind w:firstLine="420"/>
         <w:rPr>
-          <w:rFonts w:ascii="Times New Roman" w:eastAsiaTheme="minorEastAsia" w:hAnsi="Times New Roman" w:cstheme="minorBidi" w:hint="eastAsia"/>
+          <w:rFonts w:ascii="Times New Roman" w:eastAsiaTheme="minorEastAsia" w:hAnsi="Times New Roman" w:cstheme="minorBidi"/>
           <w:color w:val="000000" w:themeColor="text1"/>
           <w:sz w:val="24"/>
           <w:szCs w:val="22"/>
@@ -29217,15 +28887,7 @@
         <w:t>而教师</w:t>
       </w:r>
       <w:r>
-        <w:t>可以点击查看每个项目的</w:t>
-      </w:r>
-      <w:proofErr w:type="gramStart"/>
-      <w:r>
-        <w:t>的</w:t>
-      </w:r>
-      <w:proofErr w:type="gramEnd"/>
-      <w:r>
-        <w:t>选择团队，其中有列出了每个团队的完成情况，学生参与情况以及</w:t>
+        <w:t>可以点击查看每个项目的的选择团队，其中有列出了每个团队的完成情况，学生参与情况以及</w:t>
       </w:r>
       <w:r>
         <w:rPr>
@@ -30176,9 +29838,6 @@
       <w:pPr>
         <w:pStyle w:val="PDM"/>
         <w:ind w:firstLine="480"/>
-        <w:rPr>
-          <w:rFonts w:hint="eastAsia"/>
-        </w:rPr>
       </w:pPr>
       <w:r>
         <w:rPr>
@@ -30437,9 +30096,6 @@
         <w:pStyle w:val="PDM"/>
         <w:ind w:firstLine="480"/>
         <w:jc w:val="center"/>
-        <w:rPr>
-          <w:rFonts w:hint="eastAsia"/>
-        </w:rPr>
       </w:pPr>
       <w:r>
         <w:rPr>
@@ -30503,108 +30159,74 @@
     </w:p>
     <w:p>
       <w:pPr>
-        <w:pStyle w:val="ab"/>
-        <w:ind w:left="840" w:firstLineChars="0" w:firstLine="0"/>
-        <w:rPr>
-          <w:color w:val="000000" w:themeColor="text1"/>
-        </w:rPr>
-      </w:pPr>
-      <w:r>
-        <w:rPr>
-          <w:rFonts w:hint="eastAsia"/>
-          <w:color w:val="000000" w:themeColor="text1"/>
+        <w:pStyle w:val="PDM"/>
+        <w:ind w:firstLine="480"/>
+      </w:pPr>
+      <w:r>
+        <w:rPr>
+          <w:rFonts w:hint="eastAsia"/>
         </w:rPr>
         <w:t>该面板对</w:t>
       </w:r>
       <w:r>
-        <w:rPr>
-          <w:color w:val="000000" w:themeColor="text1"/>
-        </w:rPr>
         <w:t>学生和教师都是</w:t>
       </w:r>
       <w:r>
         <w:rPr>
           <w:rFonts w:hint="eastAsia"/>
-          <w:color w:val="000000" w:themeColor="text1"/>
         </w:rPr>
         <w:t>可见的</w:t>
       </w:r>
       <w:r>
-        <w:rPr>
-          <w:color w:val="000000" w:themeColor="text1"/>
-        </w:rPr>
         <w:t>，自在课程结束后，系统会</w:t>
       </w:r>
       <w:r>
         <w:rPr>
           <w:rFonts w:hint="eastAsia"/>
-          <w:color w:val="000000" w:themeColor="text1"/>
         </w:rPr>
         <w:t>根据</w:t>
       </w:r>
       <w:r>
-        <w:rPr>
-          <w:color w:val="000000" w:themeColor="text1"/>
-        </w:rPr>
-        <w:t>团队的任务完成情况，评价情况，活动参与情况等平台数据，按照教师给定的</w:t>
-      </w:r>
-      <w:r>
-        <w:rPr>
-          <w:color w:val="000000" w:themeColor="text1"/>
-        </w:rPr>
+        <w:t>团队的任务完成情况，评价情况，活动参与情况等平台数据，按照教师给定的分数计算公式</w:t>
+      </w:r>
+      <w:r>
         <w:lastRenderedPageBreak/>
-        <w:t>分数计算公式给出团队的写作成绩，</w:t>
-      </w:r>
-      <w:r>
-        <w:rPr>
-          <w:rFonts w:hint="eastAsia"/>
-          <w:color w:val="000000" w:themeColor="text1"/>
+        <w:t>给出团队的写作成绩，</w:t>
+      </w:r>
+      <w:r>
+        <w:rPr>
+          <w:rFonts w:hint="eastAsia"/>
         </w:rPr>
         <w:t>在</w:t>
       </w:r>
       <w:r>
-        <w:rPr>
-          <w:color w:val="000000" w:themeColor="text1"/>
-        </w:rPr>
         <w:t>教师</w:t>
       </w:r>
       <w:r>
         <w:rPr>
           <w:rFonts w:hint="eastAsia"/>
-          <w:color w:val="000000" w:themeColor="text1"/>
         </w:rPr>
         <w:t>计算</w:t>
       </w:r>
       <w:r>
-        <w:rPr>
-          <w:color w:val="000000" w:themeColor="text1"/>
-        </w:rPr>
         <w:t>课程成绩</w:t>
       </w:r>
       <w:r>
         <w:rPr>
           <w:rFonts w:hint="eastAsia"/>
-          <w:color w:val="000000" w:themeColor="text1"/>
         </w:rPr>
         <w:t>时</w:t>
       </w:r>
       <w:r>
-        <w:rPr>
-          <w:color w:val="000000" w:themeColor="text1"/>
-        </w:rPr>
         <w:t>作为</w:t>
       </w:r>
       <w:r>
         <w:rPr>
           <w:rFonts w:hint="eastAsia"/>
-          <w:color w:val="000000" w:themeColor="text1"/>
         </w:rPr>
         <w:t>参考</w:t>
       </w:r>
       <w:r>
-        <w:rPr>
-          <w:color w:val="000000" w:themeColor="text1"/>
-        </w:rPr>
         <w:t>。</w:t>
       </w:r>
     </w:p>
@@ -30630,10 +30252,2465 @@
     </w:p>
     <w:p>
       <w:pPr>
-        <w:rPr>
-          <w:rFonts w:hint="eastAsia"/>
-        </w:rPr>
-      </w:pPr>
+        <w:pStyle w:val="PDM"/>
+        <w:ind w:firstLine="480"/>
+      </w:pPr>
+      <w:r>
+        <w:rPr>
+          <w:rFonts w:hint="eastAsia"/>
+        </w:rPr>
+        <w:t>目前</w:t>
+      </w:r>
+      <w:r>
+        <w:t>在网络</w:t>
+      </w:r>
+      <w:r>
+        <w:rPr>
+          <w:rFonts w:hint="eastAsia"/>
+        </w:rPr>
+        <w:t>有很多</w:t>
+      </w:r>
+      <w:r>
+        <w:t>有偿求助</w:t>
+      </w:r>
+      <w:r>
+        <w:rPr>
+          <w:rFonts w:hint="eastAsia"/>
+        </w:rPr>
+        <w:t>类</w:t>
+      </w:r>
+      <w:r>
+        <w:t>的论坛和服务存在，像百度知道就是</w:t>
+      </w:r>
+      <w:r>
+        <w:rPr>
+          <w:rFonts w:hint="eastAsia"/>
+        </w:rPr>
+        <w:t>其中的</w:t>
+      </w:r>
+      <w:r>
+        <w:t>代表</w:t>
+      </w:r>
+      <w:r>
+        <w:rPr>
+          <w:rFonts w:hint="eastAsia"/>
+        </w:rPr>
+        <w:t>。</w:t>
+      </w:r>
+      <w:r>
+        <w:t>提问者</w:t>
+      </w:r>
+      <w:r>
+        <w:rPr>
+          <w:rFonts w:hint="eastAsia"/>
+        </w:rPr>
+        <w:t>请求</w:t>
+      </w:r>
+      <w:r>
+        <w:t>帮助，并给出</w:t>
+      </w:r>
+      <w:r>
+        <w:rPr>
+          <w:rFonts w:hint="eastAsia"/>
+        </w:rPr>
+        <w:t>响应</w:t>
+      </w:r>
+      <w:r>
+        <w:t>奖赏</w:t>
+      </w:r>
+      <w:r>
+        <w:rPr>
+          <w:rFonts w:hint="eastAsia"/>
+        </w:rPr>
+        <w:t>，可以提供帮助</w:t>
+      </w:r>
+      <w:r>
+        <w:t>的</w:t>
+      </w:r>
+      <w:r>
+        <w:rPr>
+          <w:rFonts w:hint="eastAsia"/>
+        </w:rPr>
+        <w:t>人</w:t>
+      </w:r>
+      <w:r>
+        <w:t>回答问题或者提供帮助并得到奖赏</w:t>
+      </w:r>
+      <w:r>
+        <w:rPr>
+          <w:rFonts w:hint="eastAsia"/>
+        </w:rPr>
+        <w:t>。这样</w:t>
+      </w:r>
+      <w:r>
+        <w:t>的机制会激励人们进行知识分享，交流</w:t>
+      </w:r>
+      <w:r>
+        <w:rPr>
+          <w:rFonts w:hint="eastAsia"/>
+        </w:rPr>
+        <w:t>。而学生作为</w:t>
+      </w:r>
+      <w:r>
+        <w:t>一个特殊的</w:t>
+      </w:r>
+      <w:r>
+        <w:rPr>
+          <w:rFonts w:hint="eastAsia"/>
+        </w:rPr>
+        <w:t>社会群体</w:t>
+      </w:r>
+      <w:r>
+        <w:t>，更加需要</w:t>
+      </w:r>
+      <w:r>
+        <w:rPr>
+          <w:rFonts w:hint="eastAsia"/>
+        </w:rPr>
+        <w:t>技术</w:t>
+      </w:r>
+      <w:r>
+        <w:t>交流和知识分享</w:t>
+      </w:r>
+      <w:r>
+        <w:rPr>
+          <w:rFonts w:hint="eastAsia"/>
+        </w:rPr>
+        <w:t>。</w:t>
+      </w:r>
+      <w:r>
+        <w:t>但</w:t>
+      </w:r>
+      <w:r>
+        <w:rPr>
+          <w:rFonts w:hint="eastAsia"/>
+        </w:rPr>
+        <w:t>课堂</w:t>
+      </w:r>
+      <w:r>
+        <w:t>作为</w:t>
+      </w:r>
+      <w:r>
+        <w:rPr>
+          <w:rFonts w:hint="eastAsia"/>
+        </w:rPr>
+        <w:t>一个</w:t>
+      </w:r>
+      <w:r>
+        <w:t>特殊的群体，</w:t>
+      </w:r>
+      <w:r>
+        <w:rPr>
+          <w:rFonts w:hint="eastAsia"/>
+        </w:rPr>
+        <w:t>涉及</w:t>
+      </w:r>
+      <w:r>
+        <w:t>的</w:t>
+      </w:r>
+      <w:r>
+        <w:rPr>
+          <w:rFonts w:hint="eastAsia"/>
+        </w:rPr>
+        <w:t>知识</w:t>
+      </w:r>
+      <w:r>
+        <w:t>和技巧基本都围绕在该课程周围，并且这些问题</w:t>
+      </w:r>
+      <w:r>
+        <w:rPr>
+          <w:rFonts w:hint="eastAsia"/>
+        </w:rPr>
+        <w:t>大都是</w:t>
+      </w:r>
+      <w:r>
+        <w:t>初学者</w:t>
+      </w:r>
+      <w:r>
+        <w:rPr>
+          <w:rFonts w:hint="eastAsia"/>
+        </w:rPr>
+        <w:t>会遇到。</w:t>
+      </w:r>
+      <w:r>
+        <w:t>因此如果</w:t>
+      </w:r>
+      <w:r>
+        <w:rPr>
+          <w:rFonts w:hint="eastAsia"/>
+        </w:rPr>
+        <w:t>能鼓励</w:t>
+      </w:r>
+      <w:r>
+        <w:t>学生使用平台来分享知识</w:t>
+      </w:r>
+      <w:r>
+        <w:rPr>
+          <w:rFonts w:hint="eastAsia"/>
+        </w:rPr>
+        <w:t>、</w:t>
+      </w:r>
+      <w:r>
+        <w:t>交流技巧</w:t>
+      </w:r>
+      <w:r>
+        <w:rPr>
+          <w:rFonts w:hint="eastAsia"/>
+        </w:rPr>
+        <w:t>，</w:t>
+      </w:r>
+      <w:r>
+        <w:t>并且</w:t>
+      </w:r>
+      <w:r>
+        <w:rPr>
+          <w:rFonts w:hint="eastAsia"/>
+        </w:rPr>
+        <w:t>将问题</w:t>
+      </w:r>
+      <w:r>
+        <w:t>讨论的过程保存</w:t>
+      </w:r>
+      <w:r>
+        <w:rPr>
+          <w:rFonts w:hint="eastAsia"/>
+        </w:rPr>
+        <w:t>起来</w:t>
+      </w:r>
+      <w:r>
+        <w:t>，那么对于其他以后后面的学生都是非常珍贵的学习资源。因此</w:t>
+      </w:r>
+      <w:r>
+        <w:rPr>
+          <w:rFonts w:hint="eastAsia"/>
+        </w:rPr>
+        <w:t>我们</w:t>
+      </w:r>
+      <w:r>
+        <w:t>期望在平台中增加一个互助</w:t>
+      </w:r>
+      <w:r>
+        <w:rPr>
+          <w:rFonts w:hint="eastAsia"/>
+        </w:rPr>
+        <w:t>功能模块</w:t>
+      </w:r>
+      <w:r>
+        <w:t>，在该模块中学生可以发布悬赏问题，回答悬赏问题。在</w:t>
+      </w:r>
+      <w:r>
+        <w:rPr>
+          <w:rFonts w:hint="eastAsia"/>
+        </w:rPr>
+        <w:t>此形成</w:t>
+      </w:r>
+      <w:r>
+        <w:t>一个知识分享社区，给同学一个</w:t>
+      </w:r>
+      <w:r>
+        <w:rPr>
+          <w:rFonts w:hint="eastAsia"/>
+        </w:rPr>
+        <w:t>向别人学习</w:t>
+      </w:r>
+      <w:r>
+        <w:t>同时又给人帮助的平台</w:t>
+      </w:r>
+      <w:r>
+        <w:rPr>
+          <w:rFonts w:hint="eastAsia"/>
+        </w:rPr>
+        <w:t>。增加</w:t>
+      </w:r>
+      <w:r>
+        <w:t>悬赏</w:t>
+      </w:r>
+      <w:r>
+        <w:rPr>
+          <w:rFonts w:hint="eastAsia"/>
+        </w:rPr>
+        <w:t>功能是为了激励</w:t>
+      </w:r>
+      <w:r>
+        <w:t>学生来使用该</w:t>
+      </w:r>
+      <w:r>
+        <w:rPr>
+          <w:rFonts w:hint="eastAsia"/>
+        </w:rPr>
+        <w:t>模块</w:t>
+      </w:r>
+      <w:r>
+        <w:t>，</w:t>
+      </w:r>
+      <w:r>
+        <w:rPr>
+          <w:rFonts w:hint="eastAsia"/>
+        </w:rPr>
+        <w:t>并培养</w:t>
+      </w:r>
+      <w:r>
+        <w:t>学生知识分享</w:t>
+      </w:r>
+      <w:r>
+        <w:rPr>
+          <w:rFonts w:hint="eastAsia"/>
+        </w:rPr>
+        <w:t>的</w:t>
+      </w:r>
+      <w:r>
+        <w:t>习惯。</w:t>
+      </w:r>
+    </w:p>
+    <w:p>
+      <w:pPr>
+        <w:pStyle w:val="PDM"/>
+        <w:ind w:firstLine="480"/>
+      </w:pPr>
+      <w:r>
+        <w:rPr>
+          <w:rFonts w:hint="eastAsia"/>
+        </w:rPr>
+        <w:t>在</w:t>
+      </w:r>
+      <w:r>
+        <w:t>该模块的设计上，为了便于</w:t>
+      </w:r>
+      <w:r>
+        <w:rPr>
+          <w:rFonts w:hint="eastAsia"/>
+        </w:rPr>
+        <w:t>学生</w:t>
+      </w:r>
+      <w:r>
+        <w:t>查看和理解。</w:t>
+      </w:r>
+      <w:r>
+        <w:rPr>
+          <w:rFonts w:hint="eastAsia"/>
+        </w:rPr>
+        <w:t>我们</w:t>
+      </w:r>
+      <w:r>
+        <w:t>将问题讨论设计成为论坛讨论形式。问题</w:t>
+      </w:r>
+      <w:r>
+        <w:rPr>
+          <w:rFonts w:hint="eastAsia"/>
+        </w:rPr>
+        <w:t>发起者发布</w:t>
+      </w:r>
+      <w:r>
+        <w:t>新的悬赏问题</w:t>
+      </w:r>
+      <w:r>
+        <w:rPr>
+          <w:rFonts w:hint="eastAsia"/>
+        </w:rPr>
+        <w:t>，</w:t>
+      </w:r>
+      <w:r>
+        <w:t>填写问题内容，设置悬赏分</w:t>
+      </w:r>
+      <w:r>
+        <w:rPr>
+          <w:rFonts w:hint="eastAsia"/>
+        </w:rPr>
+        <w:t>以及问题</w:t>
+      </w:r>
+      <w:r>
+        <w:t>有效时间。</w:t>
+      </w:r>
+      <w:r>
+        <w:rPr>
+          <w:rFonts w:hint="eastAsia"/>
+        </w:rPr>
+        <w:t>之后</w:t>
+      </w:r>
+      <w:r>
+        <w:t>对于自己满意的回答，悬赏者给出悬赏分</w:t>
+      </w:r>
+      <w:r>
+        <w:rPr>
+          <w:rFonts w:hint="eastAsia"/>
+        </w:rPr>
+        <w:t>。</w:t>
+      </w:r>
+      <w:r>
+        <w:t>当然</w:t>
+      </w:r>
+      <w:r>
+        <w:rPr>
+          <w:rFonts w:hint="eastAsia"/>
+        </w:rPr>
+        <w:t>可能</w:t>
+      </w:r>
+      <w:r>
+        <w:t>有多个学生回答给问题，那么该学生可以</w:t>
+      </w:r>
+      <w:r>
+        <w:rPr>
+          <w:rFonts w:hint="eastAsia"/>
+        </w:rPr>
+        <w:t>按照</w:t>
+      </w:r>
+      <w:r>
+        <w:t>回答的正确与否、有用与否来分别给出一定的分数，但</w:t>
+      </w:r>
+      <w:r>
+        <w:rPr>
+          <w:rFonts w:hint="eastAsia"/>
+        </w:rPr>
+        <w:t>悬赏分</w:t>
+      </w:r>
+      <w:r>
+        <w:t>总数要小于等于发布</w:t>
+      </w:r>
+      <w:r>
+        <w:rPr>
+          <w:rFonts w:hint="eastAsia"/>
+        </w:rPr>
+        <w:t>问题</w:t>
+      </w:r>
+      <w:r>
+        <w:t>时给出的悬赏分。</w:t>
+      </w:r>
+      <w:r>
+        <w:rPr>
+          <w:rFonts w:hint="eastAsia"/>
+        </w:rPr>
+        <w:t>当</w:t>
+      </w:r>
+      <w:r>
+        <w:t>该问题的回答已经解决了发问者的问题或者解答了发问者的疑问</w:t>
+      </w:r>
+      <w:r>
+        <w:rPr>
+          <w:rFonts w:hint="eastAsia"/>
+        </w:rPr>
+        <w:t>，</w:t>
+      </w:r>
+      <w:r>
+        <w:t>那么他可以选择在问题终止之前选择关闭该问题，这样其他的学生便无法</w:t>
+      </w:r>
+      <w:r>
+        <w:rPr>
+          <w:rFonts w:hint="eastAsia"/>
+        </w:rPr>
+        <w:t>再</w:t>
+      </w:r>
+      <w:r>
+        <w:t>回答该问题。</w:t>
+      </w:r>
+      <w:r>
+        <w:rPr>
+          <w:rFonts w:hint="eastAsia"/>
+        </w:rPr>
+        <w:t>同时</w:t>
+      </w:r>
+      <w:r>
+        <w:t>为了</w:t>
+      </w:r>
+      <w:r>
+        <w:rPr>
+          <w:rFonts w:hint="eastAsia"/>
+        </w:rPr>
+        <w:t>防止学生</w:t>
+      </w:r>
+      <w:r>
+        <w:t>使用这种方式来互相之间刷分数，</w:t>
+      </w:r>
+      <w:r>
+        <w:rPr>
+          <w:rFonts w:hint="eastAsia"/>
+        </w:rPr>
+        <w:t>提出</w:t>
+      </w:r>
+      <w:r>
+        <w:t>并回答一些无意义的问题。</w:t>
+      </w:r>
+      <w:r>
+        <w:rPr>
+          <w:rFonts w:hint="eastAsia"/>
+        </w:rPr>
+        <w:t>同</w:t>
+      </w:r>
+      <w:r>
+        <w:t>之前的互测阶段一样，提问者和回答者的</w:t>
+      </w:r>
+      <w:r>
+        <w:rPr>
+          <w:rFonts w:hint="eastAsia"/>
+        </w:rPr>
+        <w:t>个人信息</w:t>
+      </w:r>
+      <w:r>
+        <w:t>都是隐藏的。</w:t>
+      </w:r>
+    </w:p>
+    <w:p>
+      <w:pPr>
+        <w:pStyle w:val="PDM"/>
+        <w:ind w:firstLine="480"/>
+      </w:pPr>
+      <w:r>
+        <w:rPr>
+          <w:rFonts w:hint="eastAsia"/>
+        </w:rPr>
+        <w:t>为了保证</w:t>
+      </w:r>
+      <w:r>
+        <w:t>回答问题过程中的公正性，</w:t>
+      </w:r>
+      <w:r>
+        <w:rPr>
+          <w:rFonts w:hint="eastAsia"/>
+        </w:rPr>
+        <w:t>在问题</w:t>
+      </w:r>
+      <w:r>
+        <w:t>没有结束前</w:t>
+      </w:r>
+      <w:r>
+        <w:rPr>
+          <w:rFonts w:hint="eastAsia"/>
+        </w:rPr>
+        <w:t>，</w:t>
+      </w:r>
+      <w:r>
+        <w:t>即</w:t>
+      </w:r>
+      <w:r>
+        <w:rPr>
+          <w:rFonts w:hint="eastAsia"/>
+        </w:rPr>
+        <w:t>发问者</w:t>
+      </w:r>
+      <w:r>
+        <w:t>尚未接受答案</w:t>
+      </w:r>
+      <w:r>
+        <w:rPr>
+          <w:rFonts w:hint="eastAsia"/>
+        </w:rPr>
+        <w:t>并</w:t>
+      </w:r>
+      <w:r>
+        <w:t>给出悬赏分之前，</w:t>
+      </w:r>
+      <w:r>
+        <w:rPr>
+          <w:rFonts w:hint="eastAsia"/>
+        </w:rPr>
+        <w:t>除去</w:t>
+      </w:r>
+      <w:r>
+        <w:t>问题发问者其他任何同学对别人的</w:t>
+      </w:r>
+      <w:r>
+        <w:rPr>
+          <w:rFonts w:hint="eastAsia"/>
+        </w:rPr>
+        <w:t>回答</w:t>
+      </w:r>
+      <w:r>
+        <w:t>没有查看权限。也就是</w:t>
+      </w:r>
+      <w:r>
+        <w:rPr>
+          <w:rFonts w:hint="eastAsia"/>
+        </w:rPr>
+        <w:t>说</w:t>
+      </w:r>
+      <w:r>
+        <w:t>，在该问题没有解决之前，所有参与</w:t>
+      </w:r>
+      <w:r>
+        <w:rPr>
+          <w:rFonts w:hint="eastAsia"/>
+        </w:rPr>
+        <w:t>回答</w:t>
+      </w:r>
+      <w:r>
+        <w:t>该</w:t>
+      </w:r>
+      <w:r>
+        <w:rPr>
+          <w:rFonts w:hint="eastAsia"/>
+        </w:rPr>
+        <w:t>问题的</w:t>
+      </w:r>
+      <w:r>
+        <w:t>学生只能看到自己的回答，</w:t>
+      </w:r>
+      <w:r>
+        <w:rPr>
+          <w:rFonts w:hint="eastAsia"/>
+        </w:rPr>
+        <w:t>无法</w:t>
+      </w:r>
+      <w:r>
+        <w:t>看到别人的回答</w:t>
+      </w:r>
+      <w:r>
+        <w:rPr>
+          <w:rFonts w:hint="eastAsia"/>
+        </w:rPr>
+        <w:t>，</w:t>
+      </w:r>
+      <w:r>
+        <w:t>而</w:t>
+      </w:r>
+      <w:r>
+        <w:rPr>
+          <w:rFonts w:hint="eastAsia"/>
+        </w:rPr>
+        <w:t>未参与</w:t>
+      </w:r>
+      <w:r>
+        <w:t>该问题的学生看不到任何人的答案。</w:t>
+      </w:r>
+    </w:p>
+    <w:p>
+      <w:pPr>
+        <w:pStyle w:val="PDM"/>
+        <w:ind w:firstLine="480"/>
+      </w:pPr>
+      <w:r>
+        <w:rPr>
+          <w:rFonts w:hint="eastAsia"/>
+        </w:rPr>
+        <w:t>同时</w:t>
+      </w:r>
+      <w:r>
+        <w:t>该模块增加了打赏功能，</w:t>
+      </w:r>
+      <w:r>
+        <w:rPr>
+          <w:rFonts w:hint="eastAsia"/>
+        </w:rPr>
+        <w:t>正如前面</w:t>
+      </w:r>
+      <w:r>
+        <w:t>所说，</w:t>
+      </w:r>
+      <w:r>
+        <w:rPr>
+          <w:rFonts w:hint="eastAsia"/>
+        </w:rPr>
+        <w:t>在围绕</w:t>
+      </w:r>
+      <w:r>
+        <w:t>课程讨论的范围内</w:t>
+      </w:r>
+      <w:r>
+        <w:rPr>
+          <w:rFonts w:hint="eastAsia"/>
+        </w:rPr>
+        <w:t>，</w:t>
+      </w:r>
+      <w:r>
+        <w:t>许多问题</w:t>
+      </w:r>
+      <w:r>
+        <w:rPr>
+          <w:rFonts w:hint="eastAsia"/>
+        </w:rPr>
+        <w:t>是大部分</w:t>
+      </w:r>
+      <w:r>
+        <w:t>都不</w:t>
+      </w:r>
+      <w:r>
+        <w:rPr>
+          <w:rFonts w:hint="eastAsia"/>
+        </w:rPr>
+        <w:t>理解</w:t>
+      </w:r>
+      <w:r>
+        <w:t>的。</w:t>
+      </w:r>
+      <w:r>
+        <w:rPr>
+          <w:rFonts w:hint="eastAsia"/>
+        </w:rPr>
+        <w:t>一个问题</w:t>
+      </w:r>
+      <w:r>
+        <w:t>的提问和回答可能会为很多同学甚至</w:t>
+      </w:r>
+      <w:r>
+        <w:rPr>
+          <w:rFonts w:hint="eastAsia"/>
+        </w:rPr>
+        <w:t>后面</w:t>
+      </w:r>
+      <w:r>
+        <w:t>多届学生提供帮助，</w:t>
+      </w:r>
+      <w:r>
+        <w:rPr>
+          <w:rFonts w:hint="eastAsia"/>
+        </w:rPr>
+        <w:t>因此</w:t>
+      </w:r>
+      <w:r>
+        <w:rPr>
+          <w:rFonts w:hint="eastAsia"/>
+        </w:rPr>
+        <w:t>其他从</w:t>
+      </w:r>
+      <w:r>
+        <w:t>该问题</w:t>
+      </w:r>
+      <w:r>
+        <w:rPr>
+          <w:rFonts w:hint="eastAsia"/>
+        </w:rPr>
+        <w:t>有所收获的</w:t>
+      </w:r>
+      <w:r>
+        <w:t>学生可以选择</w:t>
+      </w:r>
+      <w:r>
+        <w:rPr>
+          <w:rFonts w:hint="eastAsia"/>
+        </w:rPr>
+        <w:t>给解决</w:t>
+      </w:r>
+      <w:r>
+        <w:t>该问题的</w:t>
+      </w:r>
+      <w:r>
+        <w:lastRenderedPageBreak/>
+        <w:t>学生以及提出该问题的</w:t>
+      </w:r>
+      <w:r>
+        <w:rPr>
+          <w:rFonts w:hint="eastAsia"/>
+        </w:rPr>
+        <w:t>学生奖励</w:t>
+      </w:r>
+      <w:r>
+        <w:t>一些分数。</w:t>
+      </w:r>
+    </w:p>
+    <w:p>
+      <w:pPr>
+        <w:pStyle w:val="PDM"/>
+        <w:ind w:firstLine="480"/>
+      </w:pPr>
+      <w:r>
+        <w:rPr>
+          <w:rFonts w:hint="eastAsia"/>
+        </w:rPr>
+        <w:t>随着课程的</w:t>
+      </w:r>
+      <w:r>
+        <w:t>增加，</w:t>
+      </w:r>
+      <w:r>
+        <w:rPr>
+          <w:rFonts w:hint="eastAsia"/>
+        </w:rPr>
+        <w:t>学生</w:t>
+      </w:r>
+      <w:r>
+        <w:t>们提出的问题会越来越多，</w:t>
+      </w:r>
+      <w:r>
+        <w:rPr>
+          <w:rFonts w:hint="eastAsia"/>
+        </w:rPr>
+        <w:t>找到自己</w:t>
+      </w:r>
+      <w:r>
+        <w:t>感兴趣的问题</w:t>
+      </w:r>
+      <w:r>
+        <w:rPr>
+          <w:rFonts w:hint="eastAsia"/>
+        </w:rPr>
+        <w:t>对大多数</w:t>
+      </w:r>
+      <w:r>
+        <w:t>同学来说成为一件很困难的事情</w:t>
+      </w:r>
+      <w:r>
+        <w:rPr>
+          <w:rFonts w:hint="eastAsia"/>
+        </w:rPr>
+        <w:t>。</w:t>
+      </w:r>
+      <w:r>
+        <w:t>为此</w:t>
+      </w:r>
+      <w:r>
+        <w:rPr>
+          <w:rFonts w:hint="eastAsia"/>
+        </w:rPr>
+        <w:t>我们</w:t>
+      </w:r>
+      <w:r>
+        <w:t>增加讨论区的模糊匹配搜索功能</w:t>
+      </w:r>
+      <w:r>
+        <w:rPr>
+          <w:rFonts w:hint="eastAsia"/>
+        </w:rPr>
+        <w:t>，</w:t>
+      </w:r>
+      <w:r>
+        <w:t>学生只</w:t>
+      </w:r>
+      <w:r>
+        <w:rPr>
+          <w:rFonts w:hint="eastAsia"/>
+        </w:rPr>
+        <w:t>需要</w:t>
+      </w:r>
+      <w:r>
+        <w:t>搜索自己关心的关键字就行。该功能</w:t>
+      </w:r>
+      <w:r>
+        <w:rPr>
+          <w:rFonts w:hint="eastAsia"/>
+        </w:rPr>
+        <w:t>涉及到</w:t>
+      </w:r>
+      <w:r>
+        <w:t>自然语言处理与中文分词技术</w:t>
+      </w:r>
+      <w:r>
+        <w:rPr>
+          <w:rFonts w:hint="eastAsia"/>
+        </w:rPr>
+        <w:t>。</w:t>
+      </w:r>
+      <w:r>
+        <w:t>将在第四章</w:t>
+      </w:r>
+      <w:r>
+        <w:rPr>
+          <w:rFonts w:hint="eastAsia"/>
+        </w:rPr>
+        <w:t>详细</w:t>
+      </w:r>
+      <w:r>
+        <w:t>介绍设计实现。</w:t>
+      </w:r>
+      <w:r>
+        <w:rPr>
+          <w:rFonts w:hint="eastAsia"/>
+        </w:rPr>
+        <w:t>互助区</w:t>
+      </w:r>
+      <w:r>
+        <w:t>具体实现效果如图</w:t>
+      </w:r>
+      <w:r>
+        <w:rPr>
+          <w:rFonts w:hint="eastAsia"/>
+        </w:rPr>
+        <w:t>3.20</w:t>
+      </w:r>
+      <w:r>
+        <w:rPr>
+          <w:rFonts w:hint="eastAsia"/>
+        </w:rPr>
+        <w:t>，</w:t>
+      </w:r>
+      <w:r>
+        <w:t>图</w:t>
+      </w:r>
+      <w:r>
+        <w:rPr>
+          <w:rFonts w:hint="eastAsia"/>
+        </w:rPr>
+        <w:t>3.21</w:t>
+      </w:r>
+      <w:r>
+        <w:rPr>
+          <w:rFonts w:hint="eastAsia"/>
+        </w:rPr>
+        <w:t>，</w:t>
+      </w:r>
+      <w:r>
+        <w:t>图</w:t>
+      </w:r>
+      <w:r>
+        <w:rPr>
+          <w:rFonts w:hint="eastAsia"/>
+        </w:rPr>
+        <w:t>3.22</w:t>
+      </w:r>
+      <w:r>
+        <w:rPr>
+          <w:rFonts w:hint="eastAsia"/>
+        </w:rPr>
+        <w:t>所示</w:t>
+      </w:r>
+      <w:r>
+        <w:t>。</w:t>
+      </w:r>
+    </w:p>
+    <w:p>
+      <w:pPr>
+        <w:pStyle w:val="PDM"/>
+        <w:ind w:firstLine="480"/>
+      </w:pPr>
+      <w:r>
+        <w:rPr>
+          <w:noProof/>
+        </w:rPr>
+        <w:drawing>
+          <wp:inline distT="0" distB="0" distL="0" distR="0">
+            <wp:extent cx="5274310" cy="2974125"/>
+            <wp:effectExtent l="0" t="0" r="2540" b="0"/>
+            <wp:docPr id="20" name="图片 20" descr="C:\Users\gavin\AppData\Local\Temp\1486522746(1).png"/>
+            <wp:cNvGraphicFramePr>
+              <a:graphicFrameLocks xmlns:a="http://schemas.openxmlformats.org/drawingml/2006/main" noChangeAspect="1"/>
+            </wp:cNvGraphicFramePr>
+            <a:graphic xmlns:a="http://schemas.openxmlformats.org/drawingml/2006/main">
+              <a:graphicData uri="http://schemas.openxmlformats.org/drawingml/2006/picture">
+                <pic:pic xmlns:pic="http://schemas.openxmlformats.org/drawingml/2006/picture">
+                  <pic:nvPicPr>
+                    <pic:cNvPr id="0" name="Picture 1" descr="C:\Users\gavin\AppData\Local\Temp\1486522746(1).png"/>
+                    <pic:cNvPicPr>
+                      <a:picLocks noChangeAspect="1" noChangeArrowheads="1"/>
+                    </pic:cNvPicPr>
+                  </pic:nvPicPr>
+                  <pic:blipFill>
+                    <a:blip r:embed="rId33" cstate="print">
+                      <a:extLst>
+                        <a:ext uri="{28A0092B-C50C-407E-A947-70E740481C1C}">
+                          <a14:useLocalDpi xmlns:a14="http://schemas.microsoft.com/office/drawing/2010/main" val="0"/>
+                        </a:ext>
+                      </a:extLst>
+                    </a:blip>
+                    <a:srcRect/>
+                    <a:stretch>
+                      <a:fillRect/>
+                    </a:stretch>
+                  </pic:blipFill>
+                  <pic:spPr bwMode="auto">
+                    <a:xfrm>
+                      <a:off x="0" y="0"/>
+                      <a:ext cx="5274310" cy="2974125"/>
+                    </a:xfrm>
+                    <a:prstGeom prst="rect">
+                      <a:avLst/>
+                    </a:prstGeom>
+                    <a:noFill/>
+                    <a:ln>
+                      <a:noFill/>
+                    </a:ln>
+                  </pic:spPr>
+                </pic:pic>
+              </a:graphicData>
+            </a:graphic>
+          </wp:inline>
+        </w:drawing>
+      </w:r>
+    </w:p>
+    <w:p>
+      <w:pPr>
+        <w:pStyle w:val="PDM"/>
+        <w:ind w:firstLine="480"/>
+        <w:jc w:val="center"/>
+      </w:pPr>
+      <w:r>
+        <w:rPr>
+          <w:rFonts w:hint="eastAsia"/>
+        </w:rPr>
+        <w:t>图</w:t>
+      </w:r>
+      <w:r>
+        <w:rPr>
+          <w:rFonts w:hint="eastAsia"/>
+        </w:rPr>
+        <w:t xml:space="preserve">3.20 </w:t>
+      </w:r>
+      <w:r>
+        <w:rPr>
+          <w:rFonts w:hint="eastAsia"/>
+        </w:rPr>
+        <w:t>互助区</w:t>
+      </w:r>
+      <w:r>
+        <w:t>问题列表</w:t>
+      </w:r>
+    </w:p>
+    <w:p>
+      <w:pPr>
+        <w:pStyle w:val="PDM"/>
+        <w:ind w:firstLine="480"/>
+        <w:jc w:val="center"/>
+      </w:pPr>
+      <w:r>
+        <w:rPr>
+          <w:noProof/>
+        </w:rPr>
+        <w:drawing>
+          <wp:inline distT="0" distB="0" distL="0" distR="0">
+            <wp:extent cx="5274310" cy="2974125"/>
+            <wp:effectExtent l="0" t="0" r="2540" b="0"/>
+            <wp:docPr id="26" name="图片 26" descr="C:\Users\gavin\AppData\Local\Temp\1486522855(1).png"/>
+            <wp:cNvGraphicFramePr>
+              <a:graphicFrameLocks xmlns:a="http://schemas.openxmlformats.org/drawingml/2006/main" noChangeAspect="1"/>
+            </wp:cNvGraphicFramePr>
+            <a:graphic xmlns:a="http://schemas.openxmlformats.org/drawingml/2006/main">
+              <a:graphicData uri="http://schemas.openxmlformats.org/drawingml/2006/picture">
+                <pic:pic xmlns:pic="http://schemas.openxmlformats.org/drawingml/2006/picture">
+                  <pic:nvPicPr>
+                    <pic:cNvPr id="0" name="Picture 2" descr="C:\Users\gavin\AppData\Local\Temp\1486522855(1).png"/>
+                    <pic:cNvPicPr>
+                      <a:picLocks noChangeAspect="1" noChangeArrowheads="1"/>
+                    </pic:cNvPicPr>
+                  </pic:nvPicPr>
+                  <pic:blipFill>
+                    <a:blip r:embed="rId34" cstate="print">
+                      <a:extLst>
+                        <a:ext uri="{28A0092B-C50C-407E-A947-70E740481C1C}">
+                          <a14:useLocalDpi xmlns:a14="http://schemas.microsoft.com/office/drawing/2010/main" val="0"/>
+                        </a:ext>
+                      </a:extLst>
+                    </a:blip>
+                    <a:srcRect/>
+                    <a:stretch>
+                      <a:fillRect/>
+                    </a:stretch>
+                  </pic:blipFill>
+                  <pic:spPr bwMode="auto">
+                    <a:xfrm>
+                      <a:off x="0" y="0"/>
+                      <a:ext cx="5274310" cy="2974125"/>
+                    </a:xfrm>
+                    <a:prstGeom prst="rect">
+                      <a:avLst/>
+                    </a:prstGeom>
+                    <a:noFill/>
+                    <a:ln>
+                      <a:noFill/>
+                    </a:ln>
+                  </pic:spPr>
+                </pic:pic>
+              </a:graphicData>
+            </a:graphic>
+          </wp:inline>
+        </w:drawing>
+      </w:r>
+    </w:p>
+    <w:p>
+      <w:pPr>
+        <w:pStyle w:val="PDM"/>
+        <w:ind w:firstLine="480"/>
+        <w:jc w:val="center"/>
+      </w:pPr>
+      <w:r>
+        <w:rPr>
+          <w:rFonts w:hint="eastAsia"/>
+        </w:rPr>
+        <w:t>图</w:t>
+      </w:r>
+      <w:r>
+        <w:rPr>
+          <w:rFonts w:hint="eastAsia"/>
+        </w:rPr>
+        <w:t xml:space="preserve">3.21 </w:t>
+      </w:r>
+      <w:r>
+        <w:rPr>
+          <w:rFonts w:hint="eastAsia"/>
+        </w:rPr>
+        <w:t>互助</w:t>
+      </w:r>
+      <w:r>
+        <w:t>帖</w:t>
+      </w:r>
+      <w:r>
+        <w:rPr>
+          <w:rFonts w:hint="eastAsia"/>
+        </w:rPr>
+        <w:t>实现</w:t>
+      </w:r>
+      <w:r>
+        <w:t>界面</w:t>
+      </w:r>
+      <w:r>
+        <w:rPr>
+          <w:rFonts w:hint="eastAsia"/>
+        </w:rPr>
+        <w:t>(</w:t>
+      </w:r>
+      <w:r>
+        <w:rPr>
+          <w:rFonts w:hint="eastAsia"/>
+        </w:rPr>
+        <w:t>教师视角</w:t>
+      </w:r>
+      <w:r>
+        <w:rPr>
+          <w:rFonts w:hint="eastAsia"/>
+        </w:rPr>
+        <w:t>)</w:t>
+      </w:r>
+    </w:p>
+    <w:p>
+      <w:pPr>
+        <w:pStyle w:val="PDM"/>
+        <w:ind w:firstLine="480"/>
+        <w:jc w:val="center"/>
+      </w:pPr>
+      <w:r>
+        <w:rPr>
+          <w:noProof/>
+        </w:rPr>
+        <w:lastRenderedPageBreak/>
+        <w:drawing>
+          <wp:inline distT="0" distB="0" distL="0" distR="0">
+            <wp:extent cx="5274310" cy="2974125"/>
+            <wp:effectExtent l="0" t="0" r="2540" b="0"/>
+            <wp:docPr id="27" name="图片 27" descr="C:\Users\gavin\AppData\Local\Temp\1486522967(1).png"/>
+            <wp:cNvGraphicFramePr>
+              <a:graphicFrameLocks xmlns:a="http://schemas.openxmlformats.org/drawingml/2006/main" noChangeAspect="1"/>
+            </wp:cNvGraphicFramePr>
+            <a:graphic xmlns:a="http://schemas.openxmlformats.org/drawingml/2006/main">
+              <a:graphicData uri="http://schemas.openxmlformats.org/drawingml/2006/picture">
+                <pic:pic xmlns:pic="http://schemas.openxmlformats.org/drawingml/2006/picture">
+                  <pic:nvPicPr>
+                    <pic:cNvPr id="0" name="Picture 3" descr="C:\Users\gavin\AppData\Local\Temp\1486522967(1).png"/>
+                    <pic:cNvPicPr>
+                      <a:picLocks noChangeAspect="1" noChangeArrowheads="1"/>
+                    </pic:cNvPicPr>
+                  </pic:nvPicPr>
+                  <pic:blipFill>
+                    <a:blip r:embed="rId35" cstate="print">
+                      <a:extLst>
+                        <a:ext uri="{28A0092B-C50C-407E-A947-70E740481C1C}">
+                          <a14:useLocalDpi xmlns:a14="http://schemas.microsoft.com/office/drawing/2010/main" val="0"/>
+                        </a:ext>
+                      </a:extLst>
+                    </a:blip>
+                    <a:srcRect/>
+                    <a:stretch>
+                      <a:fillRect/>
+                    </a:stretch>
+                  </pic:blipFill>
+                  <pic:spPr bwMode="auto">
+                    <a:xfrm>
+                      <a:off x="0" y="0"/>
+                      <a:ext cx="5274310" cy="2974125"/>
+                    </a:xfrm>
+                    <a:prstGeom prst="rect">
+                      <a:avLst/>
+                    </a:prstGeom>
+                    <a:noFill/>
+                    <a:ln>
+                      <a:noFill/>
+                    </a:ln>
+                  </pic:spPr>
+                </pic:pic>
+              </a:graphicData>
+            </a:graphic>
+          </wp:inline>
+        </w:drawing>
+      </w:r>
+    </w:p>
+    <w:p>
+      <w:pPr>
+        <w:pStyle w:val="PDM"/>
+        <w:ind w:firstLine="480"/>
+        <w:jc w:val="center"/>
+      </w:pPr>
+      <w:r>
+        <w:rPr>
+          <w:rFonts w:hint="eastAsia"/>
+        </w:rPr>
+        <w:t>图</w:t>
+      </w:r>
+      <w:r>
+        <w:rPr>
+          <w:rFonts w:hint="eastAsia"/>
+        </w:rPr>
+        <w:t xml:space="preserve">3.21 </w:t>
+      </w:r>
+      <w:r>
+        <w:rPr>
+          <w:rFonts w:hint="eastAsia"/>
+        </w:rPr>
+        <w:t>互助</w:t>
+      </w:r>
+      <w:r>
+        <w:t>帖</w:t>
+      </w:r>
+      <w:r>
+        <w:rPr>
+          <w:rFonts w:hint="eastAsia"/>
+        </w:rPr>
+        <w:t>实现</w:t>
+      </w:r>
+      <w:r>
+        <w:t>界面</w:t>
+      </w:r>
+      <w:r>
+        <w:rPr>
+          <w:rFonts w:hint="eastAsia"/>
+        </w:rPr>
+        <w:t>(</w:t>
+      </w:r>
+      <w:r>
+        <w:rPr>
+          <w:rFonts w:hint="eastAsia"/>
+        </w:rPr>
+        <w:t>学生视角</w:t>
+      </w:r>
+      <w:r>
+        <w:rPr>
+          <w:rFonts w:hint="eastAsia"/>
+        </w:rPr>
+        <w:t>)</w:t>
+      </w:r>
+    </w:p>
+    <w:p>
+      <w:pPr>
+        <w:pStyle w:val="3"/>
+        <w:keepNext w:val="0"/>
+        <w:keepLines w:val="0"/>
+        <w:numPr>
+          <w:ilvl w:val="2"/>
+          <w:numId w:val="4"/>
+        </w:numPr>
+        <w:spacing w:beforeLines="50" w:before="156" w:afterLines="50" w:after="156" w:line="240" w:lineRule="auto"/>
+        <w:ind w:left="0" w:firstLine="0"/>
+        <w:jc w:val="left"/>
+      </w:pPr>
+      <w:r>
+        <w:rPr>
+          <w:rFonts w:hint="eastAsia"/>
+        </w:rPr>
+        <w:t>移动端订阅模块</w:t>
+      </w:r>
+    </w:p>
+    <w:p>
+      <w:pPr>
+        <w:pStyle w:val="PDM"/>
+        <w:ind w:firstLine="480"/>
+      </w:pPr>
+      <w:r>
+        <w:rPr>
+          <w:rFonts w:hint="eastAsia"/>
+        </w:rPr>
+        <w:t>由于移动互联网</w:t>
+      </w:r>
+      <w:r>
+        <w:t>的迅猛发展，目前越来越多的</w:t>
+      </w:r>
+      <w:r>
+        <w:rPr>
+          <w:rFonts w:hint="eastAsia"/>
+        </w:rPr>
+        <w:t>事情</w:t>
+      </w:r>
+      <w:r>
+        <w:t>都可以在移动端处理</w:t>
+      </w:r>
+      <w:r>
+        <w:rPr>
+          <w:rFonts w:hint="eastAsia"/>
+        </w:rPr>
+        <w:t>，</w:t>
+      </w:r>
+      <w:r>
+        <w:t>同时</w:t>
+      </w:r>
+      <w:r>
+        <w:rPr>
+          <w:rFonts w:hint="eastAsia"/>
+        </w:rPr>
+        <w:t>对用户来说</w:t>
+      </w:r>
+      <w:r>
+        <w:t>移动端信息的</w:t>
+      </w:r>
+      <w:r>
+        <w:rPr>
+          <w:rFonts w:hint="eastAsia"/>
+        </w:rPr>
+        <w:t>获取</w:t>
+      </w:r>
+      <w:r>
+        <w:t>与响应更加迅捷</w:t>
+      </w:r>
+      <w:r>
+        <w:rPr>
+          <w:rFonts w:hint="eastAsia"/>
+        </w:rPr>
+        <w:t>。随着后期</w:t>
+      </w:r>
+      <w:r>
+        <w:t>课程平台</w:t>
+      </w:r>
+      <w:r>
+        <w:rPr>
+          <w:rFonts w:hint="eastAsia"/>
+        </w:rPr>
+        <w:t>加入的</w:t>
+      </w:r>
+      <w:r>
+        <w:t>课程越来越多，</w:t>
+      </w:r>
+      <w:r>
+        <w:rPr>
+          <w:rFonts w:hint="eastAsia"/>
+        </w:rPr>
+        <w:t>越来越多</w:t>
+      </w:r>
+      <w:r>
+        <w:t>的消息需要学生处理，</w:t>
+      </w:r>
+      <w:r>
+        <w:rPr>
+          <w:rFonts w:hint="eastAsia"/>
+        </w:rPr>
+        <w:t>因此</w:t>
+      </w:r>
+      <w:r>
+        <w:t>如果能</w:t>
+      </w:r>
+      <w:r>
+        <w:rPr>
+          <w:rFonts w:hint="eastAsia"/>
+        </w:rPr>
+        <w:t>让学生</w:t>
+      </w:r>
+      <w:r>
+        <w:t>通过手机端来接受平台的消息提醒</w:t>
+      </w:r>
+      <w:r>
+        <w:rPr>
+          <w:rFonts w:hint="eastAsia"/>
+        </w:rPr>
+        <w:t>，</w:t>
+      </w:r>
+      <w:r>
+        <w:t>对于学生</w:t>
+      </w:r>
+      <w:r>
+        <w:rPr>
+          <w:rFonts w:hint="eastAsia"/>
+        </w:rPr>
+        <w:t>尽早</w:t>
+      </w:r>
+      <w:r>
+        <w:t>的</w:t>
+      </w:r>
+      <w:r>
+        <w:rPr>
+          <w:rFonts w:hint="eastAsia"/>
+        </w:rPr>
+        <w:t>处理</w:t>
+      </w:r>
+      <w:r>
+        <w:t>课程任务有很大的帮助。</w:t>
+      </w:r>
+    </w:p>
+    <w:p>
+      <w:pPr>
+        <w:pStyle w:val="PDM"/>
+        <w:ind w:firstLine="480"/>
+      </w:pPr>
+      <w:r>
+        <w:rPr>
+          <w:rFonts w:hint="eastAsia"/>
+        </w:rPr>
+        <w:t>由于</w:t>
+      </w:r>
+      <w:r>
+        <w:t>个人开发精力有限，</w:t>
+      </w:r>
+      <w:r>
+        <w:rPr>
+          <w:rFonts w:hint="eastAsia"/>
+        </w:rPr>
+        <w:t>并且</w:t>
+      </w:r>
+      <w:r>
+        <w:t>该模块</w:t>
+      </w:r>
+      <w:r>
+        <w:rPr>
+          <w:rFonts w:hint="eastAsia"/>
+        </w:rPr>
+        <w:t>不作为</w:t>
+      </w:r>
+      <w:r>
+        <w:t>平台的支撑性功能</w:t>
+      </w:r>
+      <w:r>
+        <w:rPr>
+          <w:rFonts w:hint="eastAsia"/>
+        </w:rPr>
+        <w:t>，</w:t>
+      </w:r>
+      <w:r>
+        <w:t>属于</w:t>
+      </w:r>
+      <w:r>
+        <w:rPr>
+          <w:rFonts w:hint="eastAsia"/>
+        </w:rPr>
+        <w:t>辅助性</w:t>
+      </w:r>
+      <w:r>
+        <w:t>功能。所以</w:t>
+      </w:r>
+      <w:r>
+        <w:rPr>
+          <w:rFonts w:hint="eastAsia"/>
+        </w:rPr>
+        <w:t>没有花</w:t>
+      </w:r>
+      <w:r>
+        <w:t>大力气去开发手机应用来</w:t>
+      </w:r>
+      <w:r>
+        <w:rPr>
+          <w:rFonts w:hint="eastAsia"/>
+        </w:rPr>
+        <w:t>支撑该模块</w:t>
+      </w:r>
+      <w:r>
+        <w:t>，而是借鉴</w:t>
+      </w:r>
+      <w:r>
+        <w:rPr>
+          <w:rFonts w:hint="eastAsia"/>
+        </w:rPr>
+        <w:t>RSS</w:t>
+      </w:r>
+      <w:r>
+        <w:rPr>
+          <w:rFonts w:hint="eastAsia"/>
+        </w:rPr>
+        <w:t>订阅</w:t>
+      </w:r>
+      <w:r>
+        <w:t>技术来完成该模块的功能。</w:t>
+      </w:r>
+    </w:p>
+    <w:p>
+      <w:pPr>
+        <w:pStyle w:val="3"/>
+        <w:keepNext w:val="0"/>
+        <w:keepLines w:val="0"/>
+        <w:numPr>
+          <w:ilvl w:val="2"/>
+          <w:numId w:val="4"/>
+        </w:numPr>
+        <w:spacing w:beforeLines="50" w:before="156" w:afterLines="50" w:after="156" w:line="240" w:lineRule="auto"/>
+        <w:ind w:left="0" w:firstLine="0"/>
+        <w:jc w:val="left"/>
+      </w:pPr>
+      <w:r>
+        <w:rPr>
+          <w:rFonts w:hint="eastAsia"/>
+        </w:rPr>
+        <w:t>课程</w:t>
+      </w:r>
+      <w:r>
+        <w:rPr>
+          <w:rFonts w:hint="eastAsia"/>
+        </w:rPr>
+        <w:t>博客</w:t>
+      </w:r>
+      <w:r>
+        <w:t>模块</w:t>
+      </w:r>
+    </w:p>
+    <w:p>
+      <w:pPr>
+        <w:pStyle w:val="PDM"/>
+        <w:ind w:firstLine="480"/>
+      </w:pPr>
+      <w:r>
+        <w:rPr>
+          <w:rFonts w:hint="eastAsia"/>
+        </w:rPr>
+        <w:t>目前</w:t>
+      </w:r>
+      <w:r>
+        <w:t>在网络上，博客作为一种常见的知识分享手段</w:t>
+      </w:r>
+      <w:r>
+        <w:rPr>
+          <w:rFonts w:hint="eastAsia"/>
+        </w:rPr>
+        <w:t>，</w:t>
+      </w:r>
+      <w:r>
+        <w:t>在</w:t>
+      </w:r>
+      <w:r>
+        <w:rPr>
+          <w:rFonts w:hint="eastAsia"/>
+        </w:rPr>
+        <w:t>一定</w:t>
+      </w:r>
+      <w:r>
+        <w:t>范围</w:t>
+      </w:r>
+      <w:r>
+        <w:rPr>
+          <w:rFonts w:hint="eastAsia"/>
+        </w:rPr>
+        <w:t>内</w:t>
+      </w:r>
+      <w:r>
+        <w:t>对于知识和技巧的传播</w:t>
+      </w:r>
+      <w:r>
+        <w:rPr>
+          <w:rFonts w:hint="eastAsia"/>
+        </w:rPr>
+        <w:t>具有</w:t>
+      </w:r>
+      <w:r>
+        <w:t>很重要的</w:t>
+      </w:r>
+      <w:r>
+        <w:rPr>
+          <w:rFonts w:hint="eastAsia"/>
+        </w:rPr>
+        <w:t>作用</w:t>
+      </w:r>
+      <w:r>
+        <w:t>。</w:t>
+      </w:r>
+      <w:r>
+        <w:rPr>
+          <w:rFonts w:hint="eastAsia"/>
+        </w:rPr>
+        <w:t>并且</w:t>
+      </w:r>
+      <w:r>
+        <w:t>博客</w:t>
+      </w:r>
+      <w:r>
+        <w:rPr>
+          <w:rFonts w:hint="eastAsia"/>
+        </w:rPr>
+        <w:t>可以作为</w:t>
+      </w:r>
+      <w:r>
+        <w:t>知识资源被永远的存储下去，可以永远被分享，传播</w:t>
+      </w:r>
+      <w:r>
+        <w:rPr>
+          <w:rFonts w:hint="eastAsia"/>
+        </w:rPr>
+        <w:t>。</w:t>
+      </w:r>
+      <w:r>
+        <w:rPr>
+          <w:rFonts w:hint="eastAsia"/>
+        </w:rPr>
+        <w:t>基于以上</w:t>
+      </w:r>
+      <w:r>
+        <w:t>几个特点我们希望</w:t>
+      </w:r>
+      <w:r>
+        <w:rPr>
+          <w:rFonts w:hint="eastAsia"/>
+        </w:rPr>
+        <w:t>在</w:t>
+      </w:r>
+      <w:r>
+        <w:t>平台中增加博客模块，以此来</w:t>
+      </w:r>
+      <w:r>
+        <w:rPr>
+          <w:rFonts w:hint="eastAsia"/>
+        </w:rPr>
+        <w:t>鼓励</w:t>
+      </w:r>
+      <w:r>
+        <w:t>学生去写知识、技术分享类的文章，</w:t>
+      </w:r>
+      <w:r>
+        <w:rPr>
+          <w:rFonts w:hint="eastAsia"/>
+        </w:rPr>
+        <w:t>通过</w:t>
+      </w:r>
+      <w:r>
+        <w:t>此过程</w:t>
+      </w:r>
+      <w:r>
+        <w:t>来提高</w:t>
+      </w:r>
+      <w:r>
+        <w:t>学生</w:t>
+      </w:r>
+      <w:r>
+        <w:rPr>
+          <w:rFonts w:hint="eastAsia"/>
+        </w:rPr>
+        <w:t>自身</w:t>
+      </w:r>
+      <w:r>
+        <w:t>的</w:t>
+      </w:r>
+      <w:r>
+        <w:rPr>
+          <w:rFonts w:hint="eastAsia"/>
+        </w:rPr>
+        <w:t>能力</w:t>
+      </w:r>
+      <w:r>
+        <w:t>。</w:t>
+      </w:r>
+    </w:p>
+    <w:p>
+      <w:pPr>
+        <w:pStyle w:val="PDM"/>
+        <w:ind w:firstLine="480"/>
+      </w:pPr>
+      <w:r>
+        <w:rPr>
+          <w:rFonts w:hint="eastAsia"/>
+        </w:rPr>
+        <w:t>在</w:t>
+      </w:r>
+      <w:r>
+        <w:t>设计</w:t>
+      </w:r>
+      <w:r>
+        <w:rPr>
+          <w:rFonts w:hint="eastAsia"/>
+        </w:rPr>
+        <w:t>实现</w:t>
+      </w:r>
+      <w:r>
+        <w:t>上，</w:t>
+      </w:r>
+      <w:r>
+        <w:rPr>
+          <w:rFonts w:hint="eastAsia"/>
+        </w:rPr>
+        <w:t>借鉴</w:t>
+      </w:r>
+      <w:r>
+        <w:t>目前网络上最常见的博客模式，我们</w:t>
+      </w:r>
+      <w:r>
+        <w:rPr>
+          <w:rFonts w:hint="eastAsia"/>
+        </w:rPr>
+        <w:t>将</w:t>
+      </w:r>
+      <w:r>
+        <w:t>本平台中的博客作为设计</w:t>
+      </w:r>
+      <w:r>
+        <w:rPr>
+          <w:rFonts w:hint="eastAsia"/>
+        </w:rPr>
+        <w:t>实现</w:t>
+      </w:r>
+      <w:r>
+        <w:t>为一种长文本格式，并且支持图片，文件，公式编辑等功能。同时</w:t>
+      </w:r>
+      <w:r>
+        <w:rPr>
+          <w:rFonts w:hint="eastAsia"/>
+        </w:rPr>
+        <w:t>我们</w:t>
+      </w:r>
+      <w:r>
+        <w:t>又</w:t>
+      </w:r>
+      <w:r>
+        <w:rPr>
+          <w:rFonts w:hint="eastAsia"/>
+        </w:rPr>
+        <w:t>对</w:t>
+      </w:r>
+      <w:r>
+        <w:t>博客</w:t>
+      </w:r>
+      <w:r>
+        <w:rPr>
+          <w:rFonts w:hint="eastAsia"/>
+        </w:rPr>
+        <w:t>做了</w:t>
+      </w:r>
+      <w:r>
+        <w:t>进一步的开发</w:t>
+      </w:r>
+      <w:r>
+        <w:rPr>
+          <w:rFonts w:hint="eastAsia"/>
+        </w:rPr>
+        <w:t>修改</w:t>
+      </w:r>
+      <w:r>
+        <w:t>，</w:t>
+      </w:r>
+      <w:r>
+        <w:rPr>
+          <w:rFonts w:hint="eastAsia"/>
+        </w:rPr>
+        <w:t>将其</w:t>
+      </w:r>
+      <w:r>
+        <w:t>改为另一种方式</w:t>
+      </w:r>
+      <w:r>
+        <w:rPr>
+          <w:rFonts w:hint="eastAsia"/>
+        </w:rPr>
+        <w:t>，</w:t>
+      </w:r>
+      <w:r>
+        <w:t>作为</w:t>
+      </w:r>
+      <w:r>
+        <w:rPr>
+          <w:rFonts w:hint="eastAsia"/>
+        </w:rPr>
+        <w:t>实验报告</w:t>
+      </w:r>
+      <w:r>
+        <w:t>形式</w:t>
+      </w:r>
+      <w:r>
+        <w:lastRenderedPageBreak/>
+        <w:t>存在。在</w:t>
+      </w:r>
+      <w:r>
+        <w:rPr>
+          <w:rFonts w:hint="eastAsia"/>
+        </w:rPr>
+        <w:t>课程中</w:t>
+      </w:r>
+      <w:r>
+        <w:t>学生将</w:t>
+      </w:r>
+      <w:r>
+        <w:rPr>
+          <w:rFonts w:hint="eastAsia"/>
+        </w:rPr>
+        <w:t>实验报告</w:t>
+      </w:r>
+      <w:r>
+        <w:t>或以文件，或以文件的形式发布在系统中。实验报告</w:t>
+      </w:r>
+      <w:r>
+        <w:rPr>
+          <w:rFonts w:hint="eastAsia"/>
+        </w:rPr>
+        <w:t>模式</w:t>
+      </w:r>
+      <w:r>
+        <w:t>与普通博客的模式之间的</w:t>
+      </w:r>
+      <w:r>
+        <w:rPr>
+          <w:rFonts w:hint="eastAsia"/>
+        </w:rPr>
+        <w:t>区别</w:t>
+      </w:r>
+      <w:r>
+        <w:t>在于，实验报告</w:t>
+      </w:r>
+      <w:r>
+        <w:rPr>
+          <w:rFonts w:hint="eastAsia"/>
+        </w:rPr>
+        <w:t>模块</w:t>
+      </w:r>
+      <w:r>
+        <w:t>在</w:t>
+      </w:r>
+      <w:r>
+        <w:rPr>
+          <w:rFonts w:hint="eastAsia"/>
+        </w:rPr>
+        <w:t>学生</w:t>
+      </w:r>
+      <w:r>
+        <w:t>为发表自身实验报告之前</w:t>
+      </w:r>
+      <w:r>
+        <w:rPr>
+          <w:rFonts w:hint="eastAsia"/>
+        </w:rPr>
+        <w:t>，</w:t>
+      </w:r>
+      <w:r>
+        <w:t>其他学生</w:t>
+      </w:r>
+      <w:r>
+        <w:rPr>
+          <w:rFonts w:hint="eastAsia"/>
+        </w:rPr>
+        <w:t>已经</w:t>
+      </w:r>
+      <w:r>
+        <w:t>发布的实验报告对他不可见。</w:t>
+      </w:r>
+    </w:p>
+    <w:p>
+      <w:pPr>
+        <w:pStyle w:val="PDM"/>
+        <w:ind w:firstLine="480"/>
+      </w:pPr>
+      <w:r>
+        <w:rPr>
+          <w:rFonts w:hint="eastAsia"/>
+        </w:rPr>
+        <w:t>同时</w:t>
+      </w:r>
+      <w:r>
+        <w:t>，在博客模块增加了点赞与评论功能。</w:t>
+      </w:r>
+      <w:r>
+        <w:rPr>
+          <w:rFonts w:hint="eastAsia"/>
+        </w:rPr>
+        <w:t>让同学们</w:t>
+      </w:r>
+      <w:r>
+        <w:t>对</w:t>
+      </w:r>
+      <w:r>
+        <w:rPr>
+          <w:rFonts w:hint="eastAsia"/>
+        </w:rPr>
+        <w:t>内容</w:t>
+      </w:r>
+      <w:r>
+        <w:t>丰富，讲解清晰的博客进行点赞和评论，从而增加</w:t>
+      </w:r>
+      <w:r>
+        <w:rPr>
+          <w:rFonts w:hint="eastAsia"/>
+        </w:rPr>
+        <w:t>知识</w:t>
+      </w:r>
+      <w:r>
+        <w:t>和技术的传播与交流。</w:t>
+      </w:r>
+      <w:r>
+        <w:rPr>
+          <w:rFonts w:hint="eastAsia"/>
+        </w:rPr>
+        <w:t>博客模块</w:t>
+      </w:r>
+      <w:r>
+        <w:t>具体实现内页面如图</w:t>
+      </w:r>
+      <w:r>
+        <w:rPr>
+          <w:rFonts w:hint="eastAsia"/>
+        </w:rPr>
+        <w:t>3.23</w:t>
+      </w:r>
+      <w:r>
+        <w:rPr>
+          <w:rFonts w:hint="eastAsia"/>
+        </w:rPr>
+        <w:t>和</w:t>
+      </w:r>
+      <w:r>
+        <w:t>图</w:t>
+      </w:r>
+      <w:r>
+        <w:rPr>
+          <w:rFonts w:hint="eastAsia"/>
+        </w:rPr>
+        <w:t>3.24</w:t>
+      </w:r>
+      <w:r>
+        <w:rPr>
+          <w:rFonts w:hint="eastAsia"/>
+        </w:rPr>
+        <w:t>所示</w:t>
+      </w:r>
+      <w:r>
+        <w:t>。</w:t>
+      </w:r>
+    </w:p>
+    <w:p>
+      <w:pPr>
+        <w:pStyle w:val="PDM"/>
+        <w:ind w:firstLine="480"/>
+      </w:pPr>
+      <w:r>
+        <w:rPr>
+          <w:noProof/>
+        </w:rPr>
+        <w:drawing>
+          <wp:inline distT="0" distB="0" distL="0" distR="0">
+            <wp:extent cx="5274310" cy="2974125"/>
+            <wp:effectExtent l="0" t="0" r="2540" b="0"/>
+            <wp:docPr id="28" name="图片 28" descr="C:\Users\gavin\AppData\Local\Temp\1486557267(1).png"/>
+            <wp:cNvGraphicFramePr>
+              <a:graphicFrameLocks xmlns:a="http://schemas.openxmlformats.org/drawingml/2006/main" noChangeAspect="1"/>
+            </wp:cNvGraphicFramePr>
+            <a:graphic xmlns:a="http://schemas.openxmlformats.org/drawingml/2006/main">
+              <a:graphicData uri="http://schemas.openxmlformats.org/drawingml/2006/picture">
+                <pic:pic xmlns:pic="http://schemas.openxmlformats.org/drawingml/2006/picture">
+                  <pic:nvPicPr>
+                    <pic:cNvPr id="0" name="Picture 4" descr="C:\Users\gavin\AppData\Local\Temp\1486557267(1).png"/>
+                    <pic:cNvPicPr>
+                      <a:picLocks noChangeAspect="1" noChangeArrowheads="1"/>
+                    </pic:cNvPicPr>
+                  </pic:nvPicPr>
+                  <pic:blipFill>
+                    <a:blip r:embed="rId36" cstate="print">
+                      <a:extLst>
+                        <a:ext uri="{28A0092B-C50C-407E-A947-70E740481C1C}">
+                          <a14:useLocalDpi xmlns:a14="http://schemas.microsoft.com/office/drawing/2010/main" val="0"/>
+                        </a:ext>
+                      </a:extLst>
+                    </a:blip>
+                    <a:srcRect/>
+                    <a:stretch>
+                      <a:fillRect/>
+                    </a:stretch>
+                  </pic:blipFill>
+                  <pic:spPr bwMode="auto">
+                    <a:xfrm>
+                      <a:off x="0" y="0"/>
+                      <a:ext cx="5274310" cy="2974125"/>
+                    </a:xfrm>
+                    <a:prstGeom prst="rect">
+                      <a:avLst/>
+                    </a:prstGeom>
+                    <a:noFill/>
+                    <a:ln>
+                      <a:noFill/>
+                    </a:ln>
+                  </pic:spPr>
+                </pic:pic>
+              </a:graphicData>
+            </a:graphic>
+          </wp:inline>
+        </w:drawing>
+      </w:r>
+    </w:p>
+    <w:p>
+      <w:pPr>
+        <w:pStyle w:val="PDM"/>
+        <w:ind w:firstLine="480"/>
+        <w:jc w:val="center"/>
+      </w:pPr>
+      <w:r>
+        <w:rPr>
+          <w:rFonts w:hint="eastAsia"/>
+        </w:rPr>
+        <w:t>图</w:t>
+      </w:r>
+      <w:r>
+        <w:rPr>
+          <w:rFonts w:hint="eastAsia"/>
+        </w:rPr>
+        <w:t xml:space="preserve">3.23 </w:t>
+      </w:r>
+      <w:r>
+        <w:rPr>
+          <w:rFonts w:hint="eastAsia"/>
+        </w:rPr>
+        <w:t>试验报告模块页面</w:t>
+      </w:r>
+    </w:p>
+    <w:p>
+      <w:pPr>
+        <w:pStyle w:val="PDM"/>
+        <w:ind w:firstLine="480"/>
+        <w:jc w:val="center"/>
+      </w:pPr>
+    </w:p>
+    <w:p>
+      <w:pPr>
+        <w:pStyle w:val="PDM"/>
+        <w:ind w:firstLine="480"/>
+      </w:pPr>
+      <w:r>
+        <w:rPr>
+          <w:noProof/>
+        </w:rPr>
+        <w:drawing>
+          <wp:inline distT="0" distB="0" distL="0" distR="0">
+            <wp:extent cx="5274310" cy="2974125"/>
+            <wp:effectExtent l="0" t="0" r="2540" b="0"/>
+            <wp:docPr id="29" name="图片 29" descr="C:\Users\gavin\AppData\Local\Temp\1486557316(1).png"/>
+            <wp:cNvGraphicFramePr>
+              <a:graphicFrameLocks xmlns:a="http://schemas.openxmlformats.org/drawingml/2006/main" noChangeAspect="1"/>
+            </wp:cNvGraphicFramePr>
+            <a:graphic xmlns:a="http://schemas.openxmlformats.org/drawingml/2006/main">
+              <a:graphicData uri="http://schemas.openxmlformats.org/drawingml/2006/picture">
+                <pic:pic xmlns:pic="http://schemas.openxmlformats.org/drawingml/2006/picture">
+                  <pic:nvPicPr>
+                    <pic:cNvPr id="0" name="Picture 5" descr="C:\Users\gavin\AppData\Local\Temp\1486557316(1).png"/>
+                    <pic:cNvPicPr>
+                      <a:picLocks noChangeAspect="1" noChangeArrowheads="1"/>
+                    </pic:cNvPicPr>
+                  </pic:nvPicPr>
+                  <pic:blipFill>
+                    <a:blip r:embed="rId37" cstate="print">
+                      <a:extLst>
+                        <a:ext uri="{28A0092B-C50C-407E-A947-70E740481C1C}">
+                          <a14:useLocalDpi xmlns:a14="http://schemas.microsoft.com/office/drawing/2010/main" val="0"/>
+                        </a:ext>
+                      </a:extLst>
+                    </a:blip>
+                    <a:srcRect/>
+                    <a:stretch>
+                      <a:fillRect/>
+                    </a:stretch>
+                  </pic:blipFill>
+                  <pic:spPr bwMode="auto">
+                    <a:xfrm>
+                      <a:off x="0" y="0"/>
+                      <a:ext cx="5274310" cy="2974125"/>
+                    </a:xfrm>
+                    <a:prstGeom prst="rect">
+                      <a:avLst/>
+                    </a:prstGeom>
+                    <a:noFill/>
+                    <a:ln>
+                      <a:noFill/>
+                    </a:ln>
+                  </pic:spPr>
+                </pic:pic>
+              </a:graphicData>
+            </a:graphic>
+          </wp:inline>
+        </w:drawing>
+      </w:r>
+    </w:p>
+    <w:p>
+      <w:pPr>
+        <w:pStyle w:val="PDM"/>
+        <w:ind w:firstLine="480"/>
+        <w:jc w:val="center"/>
+      </w:pPr>
+      <w:r>
+        <w:rPr>
+          <w:rFonts w:hint="eastAsia"/>
+        </w:rPr>
+        <w:lastRenderedPageBreak/>
+        <w:t>图</w:t>
+      </w:r>
+      <w:r>
+        <w:rPr>
+          <w:rFonts w:hint="eastAsia"/>
+        </w:rPr>
+        <w:t>3.</w:t>
+      </w:r>
+      <w:r>
+        <w:t xml:space="preserve">24 </w:t>
+      </w:r>
+      <w:r>
+        <w:rPr>
+          <w:rFonts w:hint="eastAsia"/>
+        </w:rPr>
+        <w:t>课程</w:t>
+      </w:r>
+      <w:r>
+        <w:t>总结博客</w:t>
+      </w:r>
+    </w:p>
+    <w:p>
+      <w:pPr>
+        <w:pStyle w:val="20"/>
+        <w:keepNext w:val="0"/>
+        <w:keepLines w:val="0"/>
+        <w:numPr>
+          <w:ilvl w:val="1"/>
+          <w:numId w:val="4"/>
+        </w:numPr>
+        <w:spacing w:beforeLines="50" w:before="156" w:afterLines="50" w:after="156" w:line="240" w:lineRule="auto"/>
+        <w:ind w:leftChars="1" w:left="487" w:hangingChars="151" w:hanging="485"/>
+        <w:jc w:val="left"/>
+      </w:pPr>
+      <w:r>
+        <w:rPr>
+          <w:rFonts w:hint="eastAsia"/>
+        </w:rPr>
+        <w:t>测试匹配算法</w:t>
+      </w:r>
+      <w:r>
+        <w:t>设计与实现</w:t>
+      </w:r>
+    </w:p>
+    <w:p>
+      <w:r>
+        <w:rPr>
+          <w:rFonts w:hint="eastAsia"/>
+        </w:rPr>
+        <w:t>平台</w:t>
+      </w:r>
+      <w:r>
+        <w:t>开发的目的是关注学生能力的</w:t>
+      </w:r>
+      <w:r>
+        <w:rPr>
+          <w:rFonts w:hint="eastAsia"/>
+        </w:rPr>
+        <w:t>形成</w:t>
+      </w:r>
+      <w:r>
+        <w:t>和变化过程，</w:t>
+      </w:r>
+      <w:r>
+        <w:rPr>
+          <w:rFonts w:hint="eastAsia"/>
+        </w:rPr>
+        <w:t>跟踪</w:t>
+      </w:r>
+      <w:r>
+        <w:t>学生学习过程</w:t>
+      </w:r>
+      <w:r>
+        <w:rPr>
+          <w:rFonts w:hint="eastAsia"/>
+        </w:rPr>
+        <w:t>的</w:t>
+      </w:r>
+      <w:r>
+        <w:t>活动，数据变化，情绪变化等</w:t>
+      </w:r>
+      <w:r>
+        <w:rPr>
+          <w:rFonts w:hint="eastAsia"/>
+        </w:rPr>
+        <w:t>，</w:t>
+      </w:r>
+      <w:r>
+        <w:t>一次来全面的定义并衡量学生的能力。</w:t>
+      </w:r>
+      <w:r>
+        <w:rPr>
+          <w:rFonts w:hint="eastAsia"/>
+        </w:rPr>
+        <w:t>为了全面</w:t>
+      </w:r>
+      <w:r>
+        <w:t>的衡量学生的能，</w:t>
+      </w:r>
+      <w:r>
+        <w:rPr>
+          <w:rFonts w:hint="eastAsia"/>
+        </w:rPr>
+        <w:t>对学生的</w:t>
+      </w:r>
+      <w:r>
+        <w:t>能力给出客观评价，因此我们</w:t>
+      </w:r>
+      <w:r>
+        <w:rPr>
+          <w:rFonts w:hint="eastAsia"/>
+        </w:rPr>
+        <w:t>定义</w:t>
+      </w:r>
+      <w:r>
+        <w:t>了几个</w:t>
+      </w:r>
+      <w:r>
+        <w:rPr>
+          <w:rFonts w:hint="eastAsia"/>
+        </w:rPr>
+        <w:t>学生的</w:t>
+      </w:r>
+      <w:r>
+        <w:t>能力。</w:t>
+      </w:r>
+    </w:p>
+    <w:p>
+      <w:pPr>
+        <w:ind w:firstLine="480"/>
+      </w:pPr>
+      <w:r>
+        <w:rPr>
+          <w:rFonts w:hint="eastAsia"/>
+        </w:rPr>
+        <w:t>代码能力：</w:t>
+      </w:r>
+      <w:r>
+        <w:t>一份特定作业</w:t>
+      </w:r>
+      <w:r>
+        <w:rPr>
+          <w:rFonts w:hint="eastAsia"/>
+        </w:rPr>
+        <w:t>被一个特定的学生所发现的有效</w:t>
+      </w:r>
+      <w:r>
+        <w:rPr>
+          <w:rFonts w:hint="eastAsia"/>
+        </w:rPr>
+        <w:t>bug</w:t>
+      </w:r>
+      <w:r>
+        <w:rPr>
+          <w:rFonts w:hint="eastAsia"/>
+        </w:rPr>
+        <w:t>数量</w:t>
+      </w:r>
+    </w:p>
+    <w:p>
+      <w:pPr>
+        <w:ind w:firstLine="480"/>
+      </w:pPr>
+      <w:r>
+        <w:rPr>
+          <w:rFonts w:hint="eastAsia"/>
+        </w:rPr>
+        <w:t>测试能力：</w:t>
+      </w:r>
+      <w:r>
+        <w:t>一个</w:t>
+      </w:r>
+      <w:r>
+        <w:rPr>
+          <w:rFonts w:hint="eastAsia"/>
+        </w:rPr>
+        <w:t>学生对给定代码所能发现的有效</w:t>
+      </w:r>
+      <w:r>
+        <w:rPr>
+          <w:rFonts w:hint="eastAsia"/>
+        </w:rPr>
+        <w:t>bug</w:t>
+      </w:r>
+      <w:r>
+        <w:rPr>
+          <w:rFonts w:hint="eastAsia"/>
+        </w:rPr>
+        <w:t>数量</w:t>
+      </w:r>
+    </w:p>
+    <w:p>
+      <w:pPr>
+        <w:ind w:firstLine="480"/>
+      </w:pPr>
+      <w:r>
+        <w:rPr>
+          <w:rFonts w:hint="eastAsia"/>
+        </w:rPr>
+        <w:t>总结能力：</w:t>
+      </w:r>
+      <w:r>
+        <w:t>学生在</w:t>
+      </w:r>
+      <w:r>
+        <w:rPr>
+          <w:rFonts w:hint="eastAsia"/>
+        </w:rPr>
+        <w:t>学生博客区，</w:t>
+      </w:r>
+      <w:r>
+        <w:t>实验报告</w:t>
+      </w:r>
+      <w:r>
+        <w:rPr>
+          <w:rFonts w:hint="eastAsia"/>
+        </w:rPr>
+        <w:t>区所获得赞数，分数</w:t>
+      </w:r>
+    </w:p>
+    <w:p>
+      <w:pPr>
+        <w:ind w:firstLine="480"/>
+      </w:pPr>
+      <w:r>
+        <w:rPr>
+          <w:rFonts w:hint="eastAsia"/>
+        </w:rPr>
+        <w:t>交互能力：</w:t>
+      </w:r>
+      <w:r>
+        <w:t>学生</w:t>
+      </w:r>
+      <w:r>
+        <w:rPr>
+          <w:rFonts w:hint="eastAsia"/>
+        </w:rPr>
+        <w:t>在交流区，</w:t>
+      </w:r>
+      <w:r>
+        <w:t>互助区</w:t>
+      </w:r>
+      <w:r>
+        <w:rPr>
+          <w:rFonts w:hint="eastAsia"/>
+        </w:rPr>
+        <w:t>的活跃程度，</w:t>
+      </w:r>
+      <w:r>
+        <w:t>即</w:t>
+      </w:r>
+      <w:r>
+        <w:rPr>
+          <w:rFonts w:hint="eastAsia"/>
+        </w:rPr>
+        <w:t>发帖，</w:t>
+      </w:r>
+      <w:r>
+        <w:t>回帖</w:t>
+      </w:r>
+      <w:r>
+        <w:rPr>
+          <w:rFonts w:hint="eastAsia"/>
+        </w:rPr>
+        <w:t>数量</w:t>
+      </w:r>
+    </w:p>
+    <w:p>
+      <w:pPr>
+        <w:ind w:firstLine="480"/>
+      </w:pPr>
+      <w:r>
+        <w:rPr>
+          <w:rFonts w:hint="eastAsia"/>
+        </w:rPr>
+        <w:t>其中总结能力、</w:t>
+      </w:r>
+      <w:r>
+        <w:t>测试能力</w:t>
+      </w:r>
+      <w:r>
+        <w:rPr>
+          <w:rFonts w:hint="eastAsia"/>
+        </w:rPr>
+        <w:t>使用学生在系统中的过程数据如作业提交时间，</w:t>
+      </w:r>
+      <w:r>
+        <w:t>日志统计</w:t>
+      </w:r>
+      <w:r>
+        <w:rPr>
+          <w:rFonts w:hint="eastAsia"/>
+        </w:rPr>
+        <w:t>，</w:t>
+      </w:r>
+      <w:r>
+        <w:t>在线时长</w:t>
+      </w:r>
+      <w:r>
+        <w:rPr>
+          <w:rFonts w:hint="eastAsia"/>
+        </w:rPr>
+        <w:t>，</w:t>
+      </w:r>
+      <w:r>
+        <w:t>历史</w:t>
+      </w:r>
+      <w:r>
+        <w:rPr>
+          <w:rFonts w:hint="eastAsia"/>
+        </w:rPr>
+        <w:t>作业成绩等数据来进行预测。总结能力、</w:t>
+      </w:r>
+      <w:r>
+        <w:t>交互</w:t>
+      </w:r>
+      <w:r>
+        <w:rPr>
+          <w:rFonts w:hint="eastAsia"/>
+        </w:rPr>
+        <w:t>能力由系统中的数据直接计算。</w:t>
+      </w:r>
+    </w:p>
+    <w:p>
+      <w:r>
+        <w:rPr>
+          <w:rFonts w:hint="eastAsia"/>
+        </w:rPr>
+        <w:t>在互测</w:t>
+      </w:r>
+      <w:r>
+        <w:t>模块</w:t>
+      </w:r>
+      <w:r>
+        <w:rPr>
+          <w:rFonts w:hint="eastAsia"/>
+        </w:rPr>
+        <w:t>中</w:t>
+      </w:r>
+      <w:r>
+        <w:t>，为了培养学生的代码能力和测试能</w:t>
+      </w:r>
+      <w:r>
+        <w:rPr>
+          <w:rFonts w:hint="eastAsia"/>
+        </w:rPr>
+        <w:t>力</w:t>
+      </w:r>
+      <w:r>
+        <w:t>。</w:t>
+      </w:r>
+    </w:p>
+    <w:p>
+      <w:pPr>
+        <w:ind w:firstLine="480"/>
+        <w:rPr>
+          <w:rFonts w:hint="eastAsia"/>
+        </w:rPr>
+      </w:pPr>
+      <w:r>
+        <w:rPr>
+          <w:rFonts w:hint="eastAsia"/>
+        </w:rPr>
+        <w:t>代码</w:t>
+      </w:r>
+      <w:r>
+        <w:rPr>
+          <w:rFonts w:hint="eastAsia"/>
+        </w:rPr>
+        <w:t>/</w:t>
+      </w:r>
+      <w:r>
+        <w:t>测试能力</w:t>
+      </w:r>
+      <w:r>
+        <w:rPr>
+          <w:rFonts w:hint="eastAsia"/>
+        </w:rPr>
+        <w:t>预测使用上述数据通过决策树模型预测学生在本次作业上表现出的能力等级，</w:t>
+      </w:r>
+      <w:r>
+        <w:t>为离散</w:t>
+      </w:r>
+      <w:r>
+        <w:rPr>
+          <w:rFonts w:hint="eastAsia"/>
+        </w:rPr>
+        <w:t>值。</w:t>
+      </w:r>
+      <w:r>
+        <w:t>由于</w:t>
+      </w:r>
+      <w:r>
+        <w:rPr>
+          <w:rFonts w:hint="eastAsia"/>
+        </w:rPr>
+        <w:t>数据集各项数据之间存在关联性因此选用决策树模型，</w:t>
+      </w:r>
+      <w:r>
+        <w:t>通过</w:t>
+      </w:r>
+      <w:r>
+        <w:rPr>
+          <w:rFonts w:hint="eastAsia"/>
+        </w:rPr>
+        <w:t>每次使信息增益比最小来选择最能表现学生能力的数据项。</w:t>
+      </w:r>
       <w:bookmarkStart w:id="14" w:name="_GoBack"/>
       <w:bookmarkEnd w:id="14"/>
     </w:p>
@@ -30709,6 +32786,7 @@
         <w:docPartUnique/>
       </w:docPartObj>
     </w:sdtPr>
+    <w:sdtEndPr/>
     <w:sdtContent>
       <w:p>
         <w:pPr>
@@ -30729,7 +32807,7 @@
             <w:noProof/>
             <w:lang w:val="zh-CN"/>
           </w:rPr>
-          <w:t>34</w:t>
+          <w:t>37</w:t>
         </w:r>
         <w:r>
           <w:fldChar w:fldCharType="end"/>
@@ -33146,6 +35224,7 @@
   <w:style w:type="character" w:default="1" w:styleId="a1">
     <w:name w:val="Default Paragraph Font"/>
     <w:uiPriority w:val="1"/>
+    <w:semiHidden/>
     <w:unhideWhenUsed/>
   </w:style>
   <w:style w:type="table" w:default="1" w:styleId="a2">
@@ -34438,7 +36517,7 @@
 </file>
 
 <file path=customXml/itemProps1.xml><?xml version="1.0" encoding="utf-8"?>
-<ds:datastoreItem xmlns:ds="http://schemas.openxmlformats.org/officeDocument/2006/customXml" ds:itemID="{191CEEBE-9454-4922-9ED5-13C7BDFF7B44}">
+<ds:datastoreItem xmlns:ds="http://schemas.openxmlformats.org/officeDocument/2006/customXml" ds:itemID="{FD2653A7-969D-425A-99D4-0800909CDF70}">
   <ds:schemaRefs>
     <ds:schemaRef ds:uri="http://schemas.openxmlformats.org/officeDocument/2006/bibliography"/>
   </ds:schemaRefs>

</xml_diff>

<commit_message>
really get to 25000 point
</commit_message>
<xml_diff>
--- a/高磊磊 - 论文初版.docx
+++ b/高磊磊 - 论文初版.docx
@@ -518,7 +518,7 @@
           </mc:Choice>
           <mc:Fallback>
             <w:pict>
-              <v:line w14:anchorId="7D9A4109" id="直接连接符 12" o:spid="_x0000_s1026" style="position:absolute;left:0;text-align:left;z-index:251659264;visibility:visible;mso-wrap-style:square;mso-width-percent:0;mso-height-percent:0;mso-wrap-distance-left:9pt;mso-wrap-distance-top:-3e-5mm;mso-wrap-distance-right:9pt;mso-wrap-distance-bottom:-3e-5mm;mso-position-horizontal:absolute;mso-position-horizontal-relative:text;mso-position-vertical:absolute;mso-position-vertical-relative:text;mso-width-percent:0;mso-height-percent:0;mso-width-relative:page;mso-height-relative:page" from="65.95pt,5.65pt" to="101.95pt,5.65pt" o:gfxdata="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" o:allowincell="f" stroked="f"/>
+              <v:line w14:anchorId="790C67FC" id="直接连接符 12" o:spid="_x0000_s1026" style="position:absolute;left:0;text-align:left;z-index:251659264;visibility:visible;mso-wrap-style:square;mso-width-percent:0;mso-height-percent:0;mso-wrap-distance-left:9pt;mso-wrap-distance-top:-3e-5mm;mso-wrap-distance-right:9pt;mso-wrap-distance-bottom:-3e-5mm;mso-position-horizontal:absolute;mso-position-horizontal-relative:text;mso-position-vertical:absolute;mso-position-vertical-relative:text;mso-width-percent:0;mso-height-percent:0;mso-width-relative:page;mso-height-relative:page" from="65.95pt,5.65pt" to="101.95pt,5.65pt" o:gfxdata="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" o:allowincell="f" stroked="f"/>
             </w:pict>
           </mc:Fallback>
         </mc:AlternateContent>
@@ -600,7 +600,7 @@
           </mc:Choice>
           <mc:Fallback>
             <w:pict>
-              <v:line w14:anchorId="27D92303" id="直接连接符 11" o:spid="_x0000_s1026" style="position:absolute;left:0;text-align:left;z-index:251660288;visibility:visible;mso-wrap-style:square;mso-width-percent:0;mso-height-percent:0;mso-wrap-distance-left:9pt;mso-wrap-distance-top:-3e-5mm;mso-wrap-distance-right:9pt;mso-wrap-distance-bottom:-3e-5mm;mso-position-horizontal:absolute;mso-position-horizontal-relative:text;mso-position-vertical:absolute;mso-position-vertical-relative:text;mso-width-percent:0;mso-height-percent:0;mso-width-relative:page;mso-height-relative:page" from="66pt,90.55pt" to="102pt,90.55pt" o:gfxdata="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" o:allowincell="f" stroked="f"/>
+              <v:line w14:anchorId="270DCA13" id="直接连接符 11" o:spid="_x0000_s1026" style="position:absolute;left:0;text-align:left;z-index:251660288;visibility:visible;mso-wrap-style:square;mso-width-percent:0;mso-height-percent:0;mso-wrap-distance-left:9pt;mso-wrap-distance-top:-3e-5mm;mso-wrap-distance-right:9pt;mso-wrap-distance-bottom:-3e-5mm;mso-position-horizontal:absolute;mso-position-horizontal-relative:text;mso-position-vertical:absolute;mso-position-vertical-relative:text;mso-width-percent:0;mso-height-percent:0;mso-width-relative:page;mso-height-relative:page" from="66pt,90.55pt" to="102pt,90.55pt" o:gfxdata="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" o:allowincell="f" stroked="f"/>
             </w:pict>
           </mc:Fallback>
         </mc:AlternateContent>
@@ -32349,41 +32349,48 @@
       </w:r>
     </w:p>
     <w:p>
-      <w:r>
-        <w:rPr>
-          <w:rFonts w:hint="eastAsia"/>
-        </w:rPr>
-        <w:t>平台</w:t>
-      </w:r>
-      <w:r>
-        <w:t>开发的目的是关注学生能力的</w:t>
-      </w:r>
-      <w:r>
-        <w:rPr>
-          <w:rFonts w:hint="eastAsia"/>
-        </w:rPr>
-        <w:t>形成</w:t>
-      </w:r>
-      <w:r>
-        <w:t>和变化过程，</w:t>
-      </w:r>
-      <w:r>
-        <w:rPr>
-          <w:rFonts w:hint="eastAsia"/>
-        </w:rPr>
-        <w:t>跟踪</w:t>
-      </w:r>
-      <w:r>
-        <w:t>学生学习过程</w:t>
-      </w:r>
-      <w:r>
-        <w:rPr>
-          <w:rFonts w:hint="eastAsia"/>
-        </w:rPr>
-        <w:t>的</w:t>
-      </w:r>
-      <w:r>
-        <w:t>活动，数据变化，情绪变化等</w:t>
+      <w:pPr>
+        <w:pStyle w:val="PDM"/>
+        <w:ind w:firstLine="480"/>
+        <w:rPr>
+          <w:rFonts w:hint="eastAsia"/>
+        </w:rPr>
+      </w:pPr>
+      <w:r>
+        <w:rPr>
+          <w:rFonts w:hint="eastAsia"/>
+        </w:rPr>
+        <w:t>在平台</w:t>
+      </w:r>
+      <w:r>
+        <w:t>开发过程中，</w:t>
+      </w:r>
+      <w:r>
+        <w:rPr>
+          <w:rFonts w:hint="eastAsia"/>
+        </w:rPr>
+        <w:t>测试匹配算法经过三次变迁，最终</w:t>
+      </w:r>
+      <w:r>
+        <w:t>使用协同过滤算法来进行最近匹配。</w:t>
+      </w:r>
+      <w:r>
+        <w:rPr>
+          <w:rFonts w:hint="eastAsia"/>
+        </w:rPr>
+        <w:t>第一版的</w:t>
+      </w:r>
+      <w:r>
+        <w:t>推荐算法只是最简单的进行测试匹配，没有考虑到学生之间能力的差异，</w:t>
+      </w:r>
+      <w:r>
+        <w:rPr>
+          <w:rFonts w:hint="eastAsia"/>
+        </w:rPr>
+        <w:t>因为作业成绩</w:t>
+      </w:r>
+      <w:r>
+        <w:t>以及测试成绩与测试者的能力</w:t>
       </w:r>
       <w:r>
         <w:rPr>
@@ -32392,206 +32399,1908 @@
         <w:t>，</w:t>
       </w:r>
       <w:r>
-        <w:t>一次来全面的定义并衡量学生的能力。</w:t>
-      </w:r>
-      <w:r>
-        <w:rPr>
-          <w:rFonts w:hint="eastAsia"/>
-        </w:rPr>
-        <w:t>为了全面</w:t>
-      </w:r>
-      <w:r>
-        <w:t>的衡量学生的能，</w:t>
-      </w:r>
-      <w:r>
-        <w:rPr>
-          <w:rFonts w:hint="eastAsia"/>
-        </w:rPr>
-        <w:t>对学生的</w:t>
-      </w:r>
-      <w:r>
-        <w:t>能力给出客观评价，因此我们</w:t>
-      </w:r>
-      <w:r>
-        <w:rPr>
-          <w:rFonts w:hint="eastAsia"/>
-        </w:rPr>
-        <w:t>定义</w:t>
-      </w:r>
-      <w:r>
-        <w:t>了几个</w:t>
-      </w:r>
-      <w:r>
-        <w:rPr>
-          <w:rFonts w:hint="eastAsia"/>
-        </w:rPr>
-        <w:t>学生的</w:t>
-      </w:r>
-      <w:r>
-        <w:t>能力。</w:t>
+        <w:t>因此</w:t>
+      </w:r>
+      <w:r>
+        <w:rPr>
+          <w:rFonts w:hint="eastAsia"/>
+        </w:rPr>
+        <w:t>在</w:t>
+      </w:r>
+      <w:r>
+        <w:t>学生能力</w:t>
+      </w:r>
+      <w:r>
+        <w:rPr>
+          <w:rFonts w:hint="eastAsia"/>
+        </w:rPr>
+        <w:t>不均衡</w:t>
+      </w:r>
+      <w:r>
+        <w:t>，存在明显</w:t>
+      </w:r>
+      <w:r>
+        <w:rPr>
+          <w:rFonts w:hint="eastAsia"/>
+        </w:rPr>
+        <w:t>差距</w:t>
+      </w:r>
+      <w:r>
+        <w:t>的情况便会出现不公平的情况的</w:t>
+      </w:r>
+      <w:r>
+        <w:rPr>
+          <w:rFonts w:hint="eastAsia"/>
+        </w:rPr>
+        <w:t>。这里为了</w:t>
+      </w:r>
+      <w:r>
+        <w:t>方便说明，我们假定学生能力</w:t>
+      </w:r>
+      <w:r>
+        <w:rPr>
+          <w:rFonts w:hint="eastAsia"/>
+        </w:rPr>
+        <w:t>分为四档：</w:t>
+      </w:r>
+      <w:r>
+        <w:rPr>
+          <w:rFonts w:hint="eastAsia"/>
+        </w:rPr>
+        <w:t>A</w:t>
+      </w:r>
+      <w:r>
+        <w:rPr>
+          <w:rFonts w:hint="eastAsia"/>
+        </w:rPr>
+        <w:t>，</w:t>
+      </w:r>
+      <w:r>
+        <w:t>B</w:t>
+      </w:r>
+      <w:r>
+        <w:rPr>
+          <w:rFonts w:hint="eastAsia"/>
+        </w:rPr>
+        <w:t>，</w:t>
+      </w:r>
+      <w:r>
+        <w:t>C</w:t>
+      </w:r>
+      <w:r>
+        <w:rPr>
+          <w:rFonts w:hint="eastAsia"/>
+        </w:rPr>
+        <w:t>，</w:t>
+      </w:r>
+      <w:r>
+        <w:t>D</w:t>
+      </w:r>
+      <w:r>
+        <w:rPr>
+          <w:rFonts w:hint="eastAsia"/>
+        </w:rPr>
+        <w:t>。那么在多次</w:t>
+      </w:r>
+      <w:r>
+        <w:t>作业中，随机的匹配算法</w:t>
+      </w:r>
+      <w:r>
+        <w:rPr>
+          <w:rFonts w:hint="eastAsia"/>
+        </w:rPr>
+        <w:t>可能会</w:t>
+      </w:r>
+      <w:r>
+        <w:t>出现这样的情况，</w:t>
+      </w:r>
+      <w:r>
+        <w:t>一个学生</w:t>
+      </w:r>
+      <w:r>
+        <w:rPr>
+          <w:rFonts w:hint="eastAsia"/>
+        </w:rPr>
+        <w:t>在</w:t>
+      </w:r>
+      <w:r>
+        <w:t>大多数作业中</w:t>
+      </w:r>
+      <w:r>
+        <w:t>所分配的测试作业都是</w:t>
+      </w:r>
+      <w:r>
+        <w:t>A</w:t>
+      </w:r>
+      <w:r>
+        <w:rPr>
+          <w:rFonts w:hint="eastAsia"/>
+        </w:rPr>
+        <w:t>档</w:t>
+      </w:r>
+      <w:r>
+        <w:t>学生的作业</w:t>
+      </w:r>
+      <w:r>
+        <w:rPr>
+          <w:rFonts w:hint="eastAsia"/>
+        </w:rPr>
+        <w:t>，</w:t>
+      </w:r>
+      <w:r>
+        <w:t>由于</w:t>
+      </w:r>
+      <w:r>
+        <w:rPr>
+          <w:rFonts w:hint="eastAsia"/>
+        </w:rPr>
+        <w:t>A</w:t>
+      </w:r>
+      <w:r>
+        <w:rPr>
+          <w:rFonts w:hint="eastAsia"/>
+        </w:rPr>
+        <w:t>档学生</w:t>
+      </w:r>
+      <w:r>
+        <w:t>的作业质量很高，因此该同学在测试过程中不能发现</w:t>
+      </w:r>
+      <w:r>
+        <w:rPr>
+          <w:rFonts w:hint="eastAsia"/>
+        </w:rPr>
+        <w:t>B</w:t>
+      </w:r>
+      <w:r>
+        <w:t>ug</w:t>
+      </w:r>
+      <w:r>
+        <w:rPr>
+          <w:rFonts w:hint="eastAsia"/>
+        </w:rPr>
+        <w:t>，</w:t>
+      </w:r>
+      <w:r>
+        <w:t>从而导致该学生的测试成绩很低，既而反映该学生的测试能力很差。同样</w:t>
+      </w:r>
+      <w:r>
+        <w:rPr>
+          <w:rFonts w:hint="eastAsia"/>
+        </w:rPr>
+        <w:t>也可能</w:t>
+      </w:r>
+      <w:r>
+        <w:t>出现这样的情况：</w:t>
+      </w:r>
+      <w:r>
+        <w:t>一个学生</w:t>
+      </w:r>
+      <w:r>
+        <w:rPr>
+          <w:rFonts w:hint="eastAsia"/>
+        </w:rPr>
+        <w:t>在</w:t>
+      </w:r>
+      <w:r>
+        <w:t>大多数作业中所分配的测试作业都是</w:t>
+      </w:r>
+      <w:r>
+        <w:t>D</w:t>
+      </w:r>
+      <w:r>
+        <w:rPr>
+          <w:rFonts w:hint="eastAsia"/>
+        </w:rPr>
+        <w:t>档</w:t>
+      </w:r>
+      <w:r>
+        <w:t>学生的作业</w:t>
+      </w:r>
+      <w:r>
+        <w:rPr>
+          <w:rFonts w:hint="eastAsia"/>
+        </w:rPr>
+        <w:t>，</w:t>
+      </w:r>
+      <w:r>
+        <w:t>由于</w:t>
+      </w:r>
+      <w:r>
+        <w:rPr>
+          <w:rFonts w:hint="eastAsia"/>
+        </w:rPr>
+        <w:t>D</w:t>
+      </w:r>
+      <w:r>
+        <w:rPr>
+          <w:rFonts w:hint="eastAsia"/>
+        </w:rPr>
+        <w:t>档学生</w:t>
+      </w:r>
+      <w:r>
+        <w:t>的作业质量很高，因此该同学在测试过程中发现</w:t>
+      </w:r>
+      <w:r>
+        <w:rPr>
+          <w:rFonts w:hint="eastAsia"/>
+        </w:rPr>
+        <w:t>很多</w:t>
+      </w:r>
+      <w:r>
+        <w:rPr>
+          <w:rFonts w:hint="eastAsia"/>
+        </w:rPr>
+        <w:t>B</w:t>
+      </w:r>
+      <w:r>
+        <w:t>ug</w:t>
+      </w:r>
+      <w:r>
+        <w:rPr>
+          <w:rFonts w:hint="eastAsia"/>
+        </w:rPr>
+        <w:t>，</w:t>
+      </w:r>
+      <w:r>
+        <w:t>从而导致该学生的测试成绩</w:t>
+      </w:r>
+      <w:r>
+        <w:t>很</w:t>
+      </w:r>
+      <w:r>
+        <w:rPr>
+          <w:rFonts w:hint="eastAsia"/>
+        </w:rPr>
+        <w:t>高</w:t>
+      </w:r>
+      <w:r>
+        <w:t>，既而反映该学生的测试能力</w:t>
+      </w:r>
+      <w:r>
+        <w:t>很</w:t>
+      </w:r>
+      <w:r>
+        <w:rPr>
+          <w:rFonts w:hint="eastAsia"/>
+        </w:rPr>
+        <w:t>强</w:t>
+      </w:r>
+      <w:r>
+        <w:t>。</w:t>
+      </w:r>
+      <w:r>
+        <w:rPr>
+          <w:rFonts w:hint="eastAsia"/>
+        </w:rPr>
+        <w:t>很明显</w:t>
+      </w:r>
+      <w:r>
+        <w:t>上述情况</w:t>
+      </w:r>
+      <w:r>
+        <w:rPr>
+          <w:rFonts w:hint="eastAsia"/>
+        </w:rPr>
+        <w:t>是不合理</w:t>
+      </w:r>
+      <w:r>
+        <w:t>的，这样的结果并不能真是反映一个学生的真正能力水平。</w:t>
       </w:r>
     </w:p>
     <w:p>
       <w:pPr>
+        <w:pStyle w:val="PDM"/>
         <w:ind w:firstLine="480"/>
-      </w:pPr>
-      <w:r>
-        <w:rPr>
-          <w:rFonts w:hint="eastAsia"/>
-        </w:rPr>
-        <w:t>代码能力：</w:t>
-      </w:r>
-      <w:r>
-        <w:t>一份特定作业</w:t>
-      </w:r>
-      <w:r>
-        <w:rPr>
-          <w:rFonts w:hint="eastAsia"/>
-        </w:rPr>
-        <w:t>被一个特定的学生所发现的有效</w:t>
-      </w:r>
-      <w:r>
-        <w:rPr>
-          <w:rFonts w:hint="eastAsia"/>
-        </w:rPr>
-        <w:t>bug</w:t>
-      </w:r>
-      <w:r>
-        <w:rPr>
-          <w:rFonts w:hint="eastAsia"/>
-        </w:rPr>
-        <w:t>数量</w:t>
+        <w:rPr>
+          <w:rFonts w:hint="eastAsia"/>
+        </w:rPr>
+      </w:pPr>
+      <w:r>
+        <w:rPr>
+          <w:rFonts w:hint="eastAsia"/>
+        </w:rPr>
+        <w:t>考虑到上述</w:t>
+      </w:r>
+      <w:r>
+        <w:t>情况，我们</w:t>
+      </w:r>
+      <w:r>
+        <w:rPr>
+          <w:rFonts w:hint="eastAsia"/>
+        </w:rPr>
+        <w:t>修改了</w:t>
+      </w:r>
+      <w:r>
+        <w:t>程序，使得程序避免出现这样的情况。</w:t>
+      </w:r>
+      <w:r>
+        <w:rPr>
+          <w:rFonts w:hint="eastAsia"/>
+        </w:rPr>
+        <w:t>对学生测试分配</w:t>
+      </w:r>
+      <w:r>
+        <w:t>进行</w:t>
+      </w:r>
+      <w:r>
+        <w:rPr>
+          <w:rFonts w:hint="eastAsia"/>
+        </w:rPr>
+        <w:t>轮询</w:t>
+      </w:r>
+      <w:r>
+        <w:t>分配</w:t>
+      </w:r>
+      <w:r>
+        <w:rPr>
+          <w:rFonts w:hint="eastAsia"/>
+        </w:rPr>
+        <w:t>，</w:t>
+      </w:r>
+      <w:r>
+        <w:t>可以按照</w:t>
+      </w:r>
+      <w:r>
+        <w:rPr>
+          <w:rFonts w:hint="eastAsia"/>
+        </w:rPr>
+        <w:t>A</w:t>
+      </w:r>
+      <w:r>
+        <w:rPr>
+          <w:rFonts w:hint="eastAsia"/>
+        </w:rPr>
+        <w:t>，</w:t>
+      </w:r>
+      <w:r>
+        <w:rPr>
+          <w:rFonts w:hint="eastAsia"/>
+        </w:rPr>
+        <w:t>B</w:t>
+      </w:r>
+      <w:r>
+        <w:rPr>
+          <w:rFonts w:hint="eastAsia"/>
+        </w:rPr>
+        <w:t>，</w:t>
+      </w:r>
+      <w:r>
+        <w:rPr>
+          <w:rFonts w:hint="eastAsia"/>
+        </w:rPr>
+        <w:t>C</w:t>
+      </w:r>
+      <w:r>
+        <w:rPr>
+          <w:rFonts w:hint="eastAsia"/>
+        </w:rPr>
+        <w:t>，</w:t>
+      </w:r>
+      <w:r>
+        <w:rPr>
+          <w:rFonts w:hint="eastAsia"/>
+        </w:rPr>
+        <w:t>D</w:t>
+      </w:r>
+      <w:r>
+        <w:rPr>
+          <w:rFonts w:hint="eastAsia"/>
+        </w:rPr>
+        <w:t>的顺序</w:t>
+      </w:r>
+      <w:r>
+        <w:t>或者逆序来进行测试分配</w:t>
+      </w:r>
+      <w:r>
+        <w:rPr>
+          <w:rFonts w:hint="eastAsia"/>
+        </w:rPr>
+        <w:t>。</w:t>
+      </w:r>
+      <w:r>
+        <w:t>即对于</w:t>
+      </w:r>
+      <w:r>
+        <w:rPr>
+          <w:rFonts w:hint="eastAsia"/>
+        </w:rPr>
+        <w:t>一个</w:t>
+      </w:r>
+      <w:r>
+        <w:t>学生，如果其上次分配得到的是</w:t>
+      </w:r>
+      <w:r>
+        <w:rPr>
+          <w:rFonts w:hint="eastAsia"/>
+        </w:rPr>
+        <w:t>B</w:t>
+      </w:r>
+      <w:r>
+        <w:rPr>
+          <w:rFonts w:hint="eastAsia"/>
+        </w:rPr>
+        <w:t>等级</w:t>
+      </w:r>
+      <w:r>
+        <w:t>的作业，那么本次作业进行测试分配就为其分配下</w:t>
+      </w:r>
+      <w:r>
+        <w:t>C</w:t>
+      </w:r>
+      <w:r>
+        <w:rPr>
+          <w:rFonts w:hint="eastAsia"/>
+        </w:rPr>
+        <w:t>档</w:t>
+      </w:r>
+      <w:r>
+        <w:rPr>
+          <w:rFonts w:hint="eastAsia"/>
+        </w:rPr>
+        <w:t>(</w:t>
+      </w:r>
+      <w:r>
+        <w:rPr>
+          <w:rFonts w:hint="eastAsia"/>
+        </w:rPr>
+        <w:t>正序轮询</w:t>
+      </w:r>
+      <w:r>
+        <w:rPr>
+          <w:rFonts w:hint="eastAsia"/>
+        </w:rPr>
+        <w:t>)</w:t>
+      </w:r>
+      <w:r>
+        <w:rPr>
+          <w:rFonts w:hint="eastAsia"/>
+        </w:rPr>
+        <w:t>或</w:t>
+      </w:r>
+      <w:r>
+        <w:t>者</w:t>
+      </w:r>
+      <w:r>
+        <w:rPr>
+          <w:rFonts w:hint="eastAsia"/>
+        </w:rPr>
+        <w:t>A</w:t>
+      </w:r>
+      <w:r>
+        <w:rPr>
+          <w:rFonts w:hint="eastAsia"/>
+        </w:rPr>
+        <w:t>档</w:t>
+      </w:r>
+      <w:r>
+        <w:rPr>
+          <w:rFonts w:hint="eastAsia"/>
+        </w:rPr>
+        <w:t>(</w:t>
+      </w:r>
+      <w:r>
+        <w:rPr>
+          <w:rFonts w:hint="eastAsia"/>
+        </w:rPr>
+        <w:t>逆序</w:t>
+      </w:r>
+      <w:r>
+        <w:t>轮询</w:t>
+      </w:r>
+      <w:r>
+        <w:rPr>
+          <w:rFonts w:hint="eastAsia"/>
+        </w:rPr>
+        <w:t>)</w:t>
+      </w:r>
+      <w:r>
+        <w:rPr>
+          <w:rFonts w:hint="eastAsia"/>
+        </w:rPr>
+        <w:t>的</w:t>
+      </w:r>
+      <w:r>
+        <w:t>作业。</w:t>
+      </w:r>
+      <w:r>
+        <w:rPr>
+          <w:rFonts w:hint="eastAsia"/>
+        </w:rPr>
+        <w:t>这样</w:t>
+      </w:r>
+      <w:r>
+        <w:t>可以</w:t>
+      </w:r>
+      <w:r>
+        <w:rPr>
+          <w:rFonts w:hint="eastAsia"/>
+        </w:rPr>
+        <w:t>保证</w:t>
+      </w:r>
+      <w:r>
+        <w:t>学生</w:t>
+      </w:r>
+      <w:r>
+        <w:rPr>
+          <w:rFonts w:hint="eastAsia"/>
+        </w:rPr>
+        <w:t>测试</w:t>
+      </w:r>
+      <w:r>
+        <w:t>的作业不会局限在某一特定档，从而影响学生的</w:t>
+      </w:r>
+      <w:r>
+        <w:rPr>
+          <w:rFonts w:hint="eastAsia"/>
+        </w:rPr>
+        <w:t>能力衡量</w:t>
+      </w:r>
+      <w:r>
+        <w:t>。</w:t>
+      </w:r>
+      <w:r>
+        <w:rPr>
+          <w:rFonts w:hint="eastAsia"/>
+        </w:rPr>
+        <w:t>对于</w:t>
+      </w:r>
+      <w:r>
+        <w:t>上</w:t>
+      </w:r>
+      <w:r>
+        <w:rPr>
+          <w:rFonts w:hint="eastAsia"/>
+        </w:rPr>
+        <w:t>面提到</w:t>
+      </w:r>
+      <w:r>
+        <w:t>的学生作业分档，我们选择按照成绩分档，按照一定比例对同学进行排序</w:t>
+      </w:r>
+      <w:r>
+        <w:rPr>
+          <w:rFonts w:hint="eastAsia"/>
+        </w:rPr>
+        <w:t>分档</w:t>
+      </w:r>
+      <w:r>
+        <w:t>，当然考虑到</w:t>
+      </w:r>
+      <w:r>
+        <w:rPr>
+          <w:rFonts w:hint="eastAsia"/>
+        </w:rPr>
+        <w:t>学生能力</w:t>
+      </w:r>
+      <w:r>
+        <w:t>的变化，</w:t>
+      </w:r>
+      <w:r>
+        <w:rPr>
+          <w:rFonts w:hint="eastAsia"/>
+        </w:rPr>
+        <w:t>因此</w:t>
+      </w:r>
+      <w:r>
+        <w:t>每次作业完成后会</w:t>
+      </w:r>
+      <w:r>
+        <w:rPr>
+          <w:rFonts w:hint="eastAsia"/>
+        </w:rPr>
+        <w:t>根据</w:t>
+      </w:r>
+      <w:r>
+        <w:t>学生当前的作业</w:t>
+      </w:r>
+      <w:r>
+        <w:rPr>
+          <w:rFonts w:hint="eastAsia"/>
+        </w:rPr>
+        <w:t>进行重新</w:t>
+      </w:r>
+      <w:r>
+        <w:t>分档</w:t>
+      </w:r>
+      <w:r>
+        <w:rPr>
+          <w:rFonts w:hint="eastAsia"/>
+        </w:rPr>
+        <w:t>。</w:t>
+      </w:r>
+      <w:r>
+        <w:t>将</w:t>
+      </w:r>
+      <w:r>
+        <w:rPr>
+          <w:rFonts w:hint="eastAsia"/>
+        </w:rPr>
+        <w:t>此次</w:t>
+      </w:r>
+      <w:r>
+        <w:t>能力分档作为下一次作业</w:t>
+      </w:r>
+      <w:r>
+        <w:rPr>
+          <w:rFonts w:hint="eastAsia"/>
+        </w:rPr>
+        <w:t>分配</w:t>
+      </w:r>
+      <w:r>
+        <w:t>的能力等级参考，以此</w:t>
+      </w:r>
+      <w:r>
+        <w:rPr>
+          <w:rFonts w:hint="eastAsia"/>
+        </w:rPr>
+        <w:t>类推</w:t>
+      </w:r>
+      <w:r>
+        <w:t>。</w:t>
       </w:r>
     </w:p>
     <w:p>
       <w:pPr>
+        <w:pStyle w:val="PDM"/>
         <w:ind w:firstLine="480"/>
       </w:pPr>
       <w:r>
         <w:rPr>
           <w:rFonts w:hint="eastAsia"/>
         </w:rPr>
-        <w:t>测试能力：</w:t>
-      </w:r>
-      <w:r>
-        <w:t>一个</w:t>
-      </w:r>
-      <w:r>
-        <w:rPr>
-          <w:rFonts w:hint="eastAsia"/>
-        </w:rPr>
-        <w:t>学生对给定代码所能发现的有效</w:t>
-      </w:r>
-      <w:r>
-        <w:rPr>
-          <w:rFonts w:hint="eastAsia"/>
-        </w:rPr>
-        <w:t>bug</w:t>
-      </w:r>
-      <w:r>
-        <w:rPr>
-          <w:rFonts w:hint="eastAsia"/>
-        </w:rPr>
-        <w:t>数量</w:t>
+        <w:t>但是</w:t>
+      </w:r>
+      <w:r>
+        <w:t>上述</w:t>
+      </w:r>
+      <w:r>
+        <w:rPr>
+          <w:rFonts w:hint="eastAsia"/>
+        </w:rPr>
+        <w:t>方法</w:t>
+      </w:r>
+      <w:r>
+        <w:t>依然存在一些问题，首先学生能力</w:t>
+      </w:r>
+      <w:r>
+        <w:rPr>
+          <w:rFonts w:hint="eastAsia"/>
+        </w:rPr>
+        <w:t>应该</w:t>
+      </w:r>
+      <w:r>
+        <w:t>是一个连续</w:t>
+      </w:r>
+      <w:r>
+        <w:rPr>
+          <w:rFonts w:hint="eastAsia"/>
+        </w:rPr>
+        <w:t>变化</w:t>
+      </w:r>
+      <w:r>
+        <w:t>的过程，所以</w:t>
+      </w:r>
+      <w:r>
+        <w:rPr>
+          <w:rFonts w:hint="eastAsia"/>
+        </w:rPr>
+        <w:t>通过</w:t>
+      </w:r>
+      <w:r>
+        <w:t>一次作业来反映</w:t>
+      </w:r>
+      <w:r>
+        <w:rPr>
+          <w:rFonts w:hint="eastAsia"/>
+        </w:rPr>
+        <w:t>学生</w:t>
+      </w:r>
+      <w:r>
+        <w:t>能力的过程非常的片面</w:t>
+      </w:r>
+      <w:r>
+        <w:rPr>
+          <w:rFonts w:hint="eastAsia"/>
+        </w:rPr>
+        <w:t>。其次</w:t>
+      </w:r>
+      <w:r>
+        <w:t>，</w:t>
+      </w:r>
+      <w:r>
+        <w:rPr>
+          <w:rFonts w:hint="eastAsia"/>
+        </w:rPr>
+        <w:t>由于</w:t>
+      </w:r>
+      <w:r>
+        <w:t>作业次数，</w:t>
+      </w:r>
+      <w:r>
+        <w:rPr>
+          <w:rFonts w:hint="eastAsia"/>
+        </w:rPr>
+        <w:t>能力</w:t>
+      </w:r>
+      <w:r>
+        <w:t>分档不准确</w:t>
+      </w:r>
+      <w:r>
+        <w:rPr>
+          <w:rFonts w:hint="eastAsia"/>
+        </w:rPr>
+        <w:t>等</w:t>
+      </w:r>
+      <w:r>
+        <w:t>原因轮询</w:t>
+      </w:r>
+      <w:r>
+        <w:rPr>
+          <w:rFonts w:hint="eastAsia"/>
+        </w:rPr>
+        <w:t>分配</w:t>
+      </w:r>
+      <w:r>
+        <w:t>依然不能完美解决上面提到的不公平分配问题</w:t>
+      </w:r>
+      <w:r>
+        <w:rPr>
+          <w:rFonts w:hint="eastAsia"/>
+        </w:rPr>
+        <w:t>。</w:t>
+      </w:r>
+      <w:r>
+        <w:t>其次</w:t>
+      </w:r>
+      <w:r>
+        <w:rPr>
+          <w:rFonts w:hint="eastAsia"/>
+        </w:rPr>
+        <w:t>该方法</w:t>
+      </w:r>
+      <w:r>
+        <w:t>存在一个很大的</w:t>
+      </w:r>
+      <w:r>
+        <w:rPr>
+          <w:rFonts w:hint="eastAsia"/>
+        </w:rPr>
+        <w:t>问题</w:t>
+      </w:r>
+      <w:r>
+        <w:t>，该问题是在</w:t>
+      </w:r>
+      <w:r>
+        <w:rPr>
+          <w:rFonts w:hint="eastAsia"/>
+        </w:rPr>
+        <w:t>课程使用</w:t>
+      </w:r>
+      <w:r>
+        <w:t>过程中发现的。深层原因依</w:t>
+      </w:r>
+      <w:r>
+        <w:lastRenderedPageBreak/>
+        <w:t>然是学生能力</w:t>
+      </w:r>
+      <w:r>
+        <w:rPr>
+          <w:rFonts w:hint="eastAsia"/>
+        </w:rPr>
+        <w:t>不均衡问题，按照</w:t>
+      </w:r>
+      <w:r>
+        <w:t>上面所述，这种分配方法必然会出现</w:t>
+      </w:r>
+      <w:r>
+        <w:rPr>
+          <w:rFonts w:hint="eastAsia"/>
+        </w:rPr>
+        <w:t>A</w:t>
+      </w:r>
+      <w:r>
+        <w:t>-D</w:t>
+      </w:r>
+      <w:r>
+        <w:rPr>
+          <w:rFonts w:hint="eastAsia"/>
+        </w:rPr>
+        <w:t>两个</w:t>
+      </w:r>
+      <w:r>
+        <w:t>不同能力级别的学生互测的</w:t>
+      </w:r>
+      <w:r>
+        <w:rPr>
+          <w:rFonts w:hint="eastAsia"/>
+        </w:rPr>
+        <w:t>情形</w:t>
+      </w:r>
+      <w:r>
+        <w:t>。而</w:t>
+      </w:r>
+      <w:r>
+        <w:rPr>
+          <w:rFonts w:hint="eastAsia"/>
+        </w:rPr>
+        <w:t>由于</w:t>
+      </w:r>
+      <w:r>
+        <w:t>能力相差很大，对于</w:t>
+      </w:r>
+      <w:r>
+        <w:rPr>
+          <w:rFonts w:hint="eastAsia"/>
+        </w:rPr>
+        <w:t>A</w:t>
+      </w:r>
+      <w:r>
+        <w:rPr>
+          <w:rFonts w:hint="eastAsia"/>
+        </w:rPr>
+        <w:t>档</w:t>
+      </w:r>
+      <w:r>
+        <w:t>同学来说可能完成做已经不是什么问题，如何</w:t>
+      </w:r>
+      <w:r>
+        <w:rPr>
+          <w:rFonts w:hint="eastAsia"/>
+        </w:rPr>
+        <w:t>高质量</w:t>
+      </w:r>
+      <w:r>
+        <w:t>完成问题才是他们关注的重点</w:t>
+      </w:r>
+      <w:r>
+        <w:rPr>
+          <w:rFonts w:hint="eastAsia"/>
+        </w:rPr>
+        <w:t>。</w:t>
+      </w:r>
+      <w:r>
+        <w:t>而</w:t>
+      </w:r>
+      <w:r>
+        <w:rPr>
+          <w:rFonts w:hint="eastAsia"/>
+        </w:rPr>
+        <w:t>对</w:t>
+      </w:r>
+      <w:r>
+        <w:rPr>
+          <w:rFonts w:hint="eastAsia"/>
+        </w:rPr>
+        <w:t>D</w:t>
+      </w:r>
+      <w:r>
+        <w:rPr>
+          <w:rFonts w:hint="eastAsia"/>
+        </w:rPr>
+        <w:t>档</w:t>
+      </w:r>
+      <w:r>
+        <w:t>的学生来说</w:t>
+      </w:r>
+      <w:r>
+        <w:rPr>
+          <w:rFonts w:hint="eastAsia"/>
+        </w:rPr>
+        <w:t>，有时候</w:t>
+      </w:r>
+      <w:r>
+        <w:t>完成作业本身就是一个条件。因此</w:t>
+      </w:r>
+      <w:r>
+        <w:rPr>
+          <w:rFonts w:hint="eastAsia"/>
+        </w:rPr>
+        <w:t>让</w:t>
+      </w:r>
+      <w:r>
+        <w:t>这两种级别的学生互相测试会出现严重的实力不均。结果</w:t>
+      </w:r>
+      <w:r>
+        <w:rPr>
+          <w:rFonts w:hint="eastAsia"/>
+        </w:rPr>
+        <w:t>变回</w:t>
+      </w:r>
+      <w:r>
+        <w:t>导致一些</w:t>
+      </w:r>
+      <w:r>
+        <w:rPr>
+          <w:rFonts w:hint="eastAsia"/>
+        </w:rPr>
+        <w:t>让</w:t>
+      </w:r>
+      <w:r>
+        <w:t>双方都非常不满的结果。</w:t>
+      </w:r>
+      <w:r>
+        <w:rPr>
+          <w:rFonts w:hint="eastAsia"/>
+        </w:rPr>
+        <w:t>当</w:t>
+      </w:r>
+      <w:r>
+        <w:rPr>
+          <w:rFonts w:hint="eastAsia"/>
+        </w:rPr>
+        <w:t>A</w:t>
+      </w:r>
+      <w:r>
+        <w:rPr>
+          <w:rFonts w:hint="eastAsia"/>
+        </w:rPr>
+        <w:t>级别</w:t>
+      </w:r>
+      <w:r>
+        <w:t>的学生</w:t>
+      </w:r>
+      <w:r>
+        <w:rPr>
+          <w:rFonts w:hint="eastAsia"/>
+        </w:rPr>
+        <w:t>测试</w:t>
+      </w:r>
+      <w:r>
+        <w:rPr>
+          <w:rFonts w:hint="eastAsia"/>
+        </w:rPr>
+        <w:t>D</w:t>
+      </w:r>
+      <w:r>
+        <w:rPr>
+          <w:rFonts w:hint="eastAsia"/>
+        </w:rPr>
+        <w:t>级别</w:t>
+      </w:r>
+      <w:r>
+        <w:t>学生的作业</w:t>
+      </w:r>
+      <w:r>
+        <w:rPr>
+          <w:rFonts w:hint="eastAsia"/>
+        </w:rPr>
+        <w:t>时</w:t>
+      </w:r>
+      <w:r>
+        <w:t>，</w:t>
+      </w:r>
+      <w:r>
+        <w:rPr>
+          <w:rFonts w:hint="eastAsia"/>
+        </w:rPr>
+        <w:t>因为</w:t>
+      </w:r>
+      <w:r>
+        <w:t>能力差异太大，因此</w:t>
+      </w:r>
+      <w:r>
+        <w:rPr>
+          <w:rFonts w:hint="eastAsia"/>
+        </w:rPr>
+        <w:t>D</w:t>
+      </w:r>
+      <w:r>
+        <w:rPr>
+          <w:rFonts w:hint="eastAsia"/>
+        </w:rPr>
+        <w:t>级别</w:t>
+      </w:r>
+      <w:r>
+        <w:t>学生作业在其测试下会发现非常多的</w:t>
+      </w:r>
+      <w:r>
+        <w:rPr>
+          <w:rFonts w:hint="eastAsia"/>
+        </w:rPr>
+        <w:t>B</w:t>
+      </w:r>
+      <w:r>
+        <w:t>ug</w:t>
+      </w:r>
+      <w:r>
+        <w:t>，甚至在某些极端边界</w:t>
+      </w:r>
+      <w:r>
+        <w:rPr>
+          <w:rFonts w:hint="eastAsia"/>
+        </w:rPr>
+        <w:t>输入下</w:t>
+      </w:r>
+      <w:r>
+        <w:t>会直接</w:t>
+      </w:r>
+      <w:r>
+        <w:rPr>
+          <w:rFonts w:hint="eastAsia"/>
+        </w:rPr>
+        <w:t>崩溃。这种测试对于</w:t>
+      </w:r>
+      <w:r>
+        <w:rPr>
+          <w:rFonts w:hint="eastAsia"/>
+        </w:rPr>
+        <w:t>A</w:t>
+      </w:r>
+      <w:r>
+        <w:rPr>
+          <w:rFonts w:hint="eastAsia"/>
+        </w:rPr>
+        <w:t>级别</w:t>
+      </w:r>
+      <w:r>
+        <w:t>的学生来说</w:t>
+      </w:r>
+      <w:r>
+        <w:rPr>
+          <w:rFonts w:hint="eastAsia"/>
+        </w:rPr>
+        <w:t>完全</w:t>
+      </w:r>
+      <w:r>
+        <w:t>是正常的测试，因为</w:t>
+      </w:r>
+      <w:r>
+        <w:rPr>
+          <w:rFonts w:hint="eastAsia"/>
+        </w:rPr>
+        <w:t>自己</w:t>
+      </w:r>
+      <w:r>
+        <w:t>在完成作业过程已经考虑了这些问题。而</w:t>
+      </w:r>
+      <w:r>
+        <w:rPr>
+          <w:rFonts w:hint="eastAsia"/>
+        </w:rPr>
+        <w:t>对</w:t>
+      </w:r>
+      <w:r>
+        <w:rPr>
+          <w:rFonts w:hint="eastAsia"/>
+        </w:rPr>
+        <w:t>D</w:t>
+      </w:r>
+      <w:r>
+        <w:rPr>
+          <w:rFonts w:hint="eastAsia"/>
+        </w:rPr>
+        <w:t>级别</w:t>
+      </w:r>
+      <w:r>
+        <w:t>学生来说却是无法接受的，</w:t>
+      </w:r>
+      <w:r>
+        <w:rPr>
+          <w:rFonts w:hint="eastAsia"/>
+        </w:rPr>
+        <w:t>努力</w:t>
+      </w:r>
+      <w:r>
+        <w:t>完成的作业被测试的千疮百孔甚至直接被</w:t>
+      </w:r>
+      <w:r>
+        <w:rPr>
+          <w:rFonts w:hint="eastAsia"/>
+        </w:rPr>
+        <w:t>判</w:t>
+      </w:r>
+      <w:r>
+        <w:t>无效作业，这样</w:t>
+      </w:r>
+      <w:r>
+        <w:rPr>
+          <w:rFonts w:hint="eastAsia"/>
+        </w:rPr>
+        <w:t>严重</w:t>
+      </w:r>
+      <w:r>
+        <w:t>打击</w:t>
+      </w:r>
+      <w:r>
+        <w:rPr>
+          <w:rFonts w:hint="eastAsia"/>
+        </w:rPr>
+        <w:t>了</w:t>
+      </w:r>
+      <w:r>
+        <w:t>该学生的自信心</w:t>
+      </w:r>
+      <w:r>
+        <w:rPr>
+          <w:rFonts w:hint="eastAsia"/>
+        </w:rPr>
+        <w:t>和</w:t>
+      </w:r>
+      <w:r>
+        <w:t>积极性</w:t>
+      </w:r>
+      <w:r>
+        <w:rPr>
+          <w:rFonts w:hint="eastAsia"/>
+        </w:rPr>
+        <w:t>，</w:t>
+      </w:r>
+      <w:r>
+        <w:t>甚至</w:t>
+      </w:r>
+      <w:r>
+        <w:rPr>
+          <w:rFonts w:hint="eastAsia"/>
+        </w:rPr>
+        <w:t>有些</w:t>
+      </w:r>
+      <w:r>
+        <w:t>同学开始怀疑这种作业互测的制度</w:t>
+      </w:r>
+      <w:r>
+        <w:rPr>
+          <w:rFonts w:hint="eastAsia"/>
+        </w:rPr>
+        <w:t>的</w:t>
+      </w:r>
+      <w:r>
+        <w:t>正确性</w:t>
+      </w:r>
+      <w:r>
+        <w:rPr>
+          <w:rFonts w:hint="eastAsia"/>
+        </w:rPr>
+        <w:t>。</w:t>
+      </w:r>
+      <w:r>
+        <w:rPr>
+          <w:rFonts w:hint="eastAsia"/>
+        </w:rPr>
+        <w:t>而当</w:t>
+      </w:r>
+      <w:r>
+        <w:rPr>
+          <w:rFonts w:hint="eastAsia"/>
+        </w:rPr>
+        <w:t>D</w:t>
+      </w:r>
+      <w:r>
+        <w:rPr>
+          <w:rFonts w:hint="eastAsia"/>
+        </w:rPr>
+        <w:t>级别</w:t>
+      </w:r>
+      <w:r>
+        <w:t>的学生测试</w:t>
+      </w:r>
+      <w:r>
+        <w:rPr>
+          <w:rFonts w:hint="eastAsia"/>
+        </w:rPr>
+        <w:t>A</w:t>
+      </w:r>
+      <w:r>
+        <w:rPr>
+          <w:rFonts w:hint="eastAsia"/>
+        </w:rPr>
+        <w:t>级别</w:t>
+      </w:r>
+      <w:r>
+        <w:t>学生的作业又是另外一种情况</w:t>
+      </w:r>
+      <w:r>
+        <w:rPr>
+          <w:rFonts w:hint="eastAsia"/>
+        </w:rPr>
+        <w:t>，</w:t>
+      </w:r>
+      <w:r>
+        <w:t>由于</w:t>
+      </w:r>
+      <w:r>
+        <w:rPr>
+          <w:rFonts w:hint="eastAsia"/>
+        </w:rPr>
+        <w:t>自身</w:t>
+      </w:r>
+      <w:r>
+        <w:t>能力</w:t>
+      </w:r>
+      <w:r>
+        <w:rPr>
+          <w:rFonts w:hint="eastAsia"/>
+        </w:rPr>
+        <w:t>有限</w:t>
+      </w:r>
+      <w:r>
+        <w:t>，</w:t>
+      </w:r>
+      <w:r>
+        <w:rPr>
+          <w:rFonts w:hint="eastAsia"/>
+        </w:rPr>
+        <w:t>而</w:t>
+      </w:r>
+      <w:r>
+        <w:rPr>
+          <w:rFonts w:hint="eastAsia"/>
+        </w:rPr>
+        <w:t>A</w:t>
+      </w:r>
+      <w:r>
+        <w:rPr>
+          <w:rFonts w:hint="eastAsia"/>
+        </w:rPr>
+        <w:t>级别</w:t>
+      </w:r>
+      <w:r>
+        <w:t>学生的作业又基本没有漏洞</w:t>
+      </w:r>
+      <w:r>
+        <w:rPr>
+          <w:rFonts w:hint="eastAsia"/>
+        </w:rPr>
+        <w:t>存在</w:t>
+      </w:r>
+      <w:r>
+        <w:t>，即使有以自身</w:t>
+      </w:r>
+      <w:r>
+        <w:rPr>
+          <w:rFonts w:hint="eastAsia"/>
+        </w:rPr>
+        <w:t>测试</w:t>
+      </w:r>
+      <w:r>
+        <w:t>能力</w:t>
+      </w:r>
+      <w:r>
+        <w:rPr>
+          <w:rFonts w:hint="eastAsia"/>
+        </w:rPr>
+        <w:t>也</w:t>
+      </w:r>
+      <w:r>
+        <w:t>断无可能找到该</w:t>
+      </w:r>
+      <w:r>
+        <w:rPr>
+          <w:rFonts w:hint="eastAsia"/>
+        </w:rPr>
+        <w:t>B</w:t>
+      </w:r>
+      <w:r>
+        <w:t>ug</w:t>
+      </w:r>
+      <w:r>
+        <w:t>。</w:t>
+      </w:r>
+      <w:r>
+        <w:rPr>
+          <w:rFonts w:hint="eastAsia"/>
+        </w:rPr>
+        <w:t>因此</w:t>
+      </w:r>
+      <w:r>
+        <w:t>对于</w:t>
+      </w:r>
+      <w:r>
+        <w:rPr>
+          <w:rFonts w:hint="eastAsia"/>
+        </w:rPr>
+        <w:t>D</w:t>
+      </w:r>
+      <w:r>
+        <w:rPr>
+          <w:rFonts w:hint="eastAsia"/>
+        </w:rPr>
+        <w:t>级别</w:t>
+      </w:r>
+      <w:r>
+        <w:t>学生</w:t>
+      </w:r>
+      <w:r>
+        <w:rPr>
+          <w:rFonts w:hint="eastAsia"/>
+        </w:rPr>
+        <w:t>一</w:t>
+      </w:r>
+      <w:r>
+        <w:t>次作业代码能力被严重扣分，而</w:t>
+      </w:r>
+      <w:r>
+        <w:rPr>
+          <w:rFonts w:hint="eastAsia"/>
+        </w:rPr>
+        <w:t>自身</w:t>
+      </w:r>
+      <w:r>
+        <w:t>又无法在测试过程中获得</w:t>
+      </w:r>
+      <w:r>
+        <w:rPr>
+          <w:rFonts w:hint="eastAsia"/>
+        </w:rPr>
+        <w:t>一些</w:t>
+      </w:r>
+      <w:r>
+        <w:t>的测试</w:t>
+      </w:r>
+      <w:r>
+        <w:rPr>
+          <w:rFonts w:hint="eastAsia"/>
+        </w:rPr>
+        <w:t>分</w:t>
+      </w:r>
+      <w:r>
+        <w:t>。因此</w:t>
+      </w:r>
+      <w:r>
+        <w:rPr>
+          <w:rFonts w:hint="eastAsia"/>
+        </w:rPr>
+        <w:t>某些学生便会</w:t>
+      </w:r>
+      <w:r>
+        <w:t>进行恶意测试，即估计进行破坏性测试或者恶意攻击等手段</w:t>
+      </w:r>
+      <w:r>
+        <w:rPr>
+          <w:rFonts w:hint="eastAsia"/>
+        </w:rPr>
+        <w:t>以便</w:t>
+      </w:r>
+      <w:r>
+        <w:t>能获得一些测试分数。</w:t>
+      </w:r>
+      <w:r>
+        <w:rPr>
+          <w:rFonts w:hint="eastAsia"/>
+        </w:rPr>
+        <w:t>这种情况</w:t>
+      </w:r>
+      <w:r>
+        <w:t>从</w:t>
+      </w:r>
+      <w:r>
+        <w:rPr>
+          <w:rFonts w:hint="eastAsia"/>
+        </w:rPr>
+        <w:t>作业</w:t>
+      </w:r>
+      <w:r>
+        <w:t>申诉</w:t>
+      </w:r>
+      <w:r>
+        <w:rPr>
+          <w:rFonts w:hint="eastAsia"/>
+        </w:rPr>
+        <w:t>中</w:t>
+      </w:r>
+      <w:r>
+        <w:t>可以发现，而因为这种行为</w:t>
+      </w:r>
+      <w:r>
+        <w:rPr>
+          <w:rFonts w:hint="eastAsia"/>
+        </w:rPr>
+        <w:t>的存在</w:t>
+      </w:r>
+      <w:r>
+        <w:t>，导致课程正常秩序被破坏，</w:t>
+      </w:r>
+      <w:r>
+        <w:rPr>
+          <w:rFonts w:hint="eastAsia"/>
+        </w:rPr>
+        <w:t>曲解</w:t>
+      </w:r>
+      <w:r>
+        <w:t>了作业互测模块的本意。</w:t>
       </w:r>
     </w:p>
     <w:p>
       <w:pPr>
+        <w:pStyle w:val="PDM"/>
         <w:ind w:firstLine="480"/>
       </w:pPr>
       <w:r>
         <w:rPr>
           <w:rFonts w:hint="eastAsia"/>
         </w:rPr>
-        <w:t>总结能力：</w:t>
-      </w:r>
-      <w:r>
-        <w:t>学生在</w:t>
-      </w:r>
-      <w:r>
-        <w:rPr>
-          <w:rFonts w:hint="eastAsia"/>
-        </w:rPr>
-        <w:t>学生博客区，</w:t>
-      </w:r>
-      <w:r>
-        <w:t>实验报告</w:t>
-      </w:r>
-      <w:r>
-        <w:rPr>
-          <w:rFonts w:hint="eastAsia"/>
-        </w:rPr>
-        <w:t>区所获得赞数，分数</w:t>
+        <w:t>上述只是描述</w:t>
+      </w:r>
+      <w:r>
+        <w:t>了一个现象，而在该现象的背后是一个</w:t>
+      </w:r>
+      <w:r>
+        <w:rPr>
+          <w:rFonts w:hint="eastAsia"/>
+        </w:rPr>
+        <w:t>普遍规律，</w:t>
+      </w:r>
+      <w:r>
+        <w:t>只有势均力敌的对手才能让彼此提高。作业互测模块的</w:t>
+      </w:r>
+      <w:r>
+        <w:rPr>
+          <w:rFonts w:hint="eastAsia"/>
+        </w:rPr>
+        <w:t>目的</w:t>
+      </w:r>
+      <w:r>
+        <w:t>不是让学生之间互相寻找</w:t>
+      </w:r>
+      <w:r>
+        <w:rPr>
+          <w:rFonts w:hint="eastAsia"/>
+        </w:rPr>
+        <w:t>B</w:t>
+      </w:r>
+      <w:r>
+        <w:t>ug</w:t>
+      </w:r>
+      <w:r>
+        <w:t>，互相攻击</w:t>
+      </w:r>
+      <w:r>
+        <w:rPr>
+          <w:rFonts w:hint="eastAsia"/>
+        </w:rPr>
+        <w:t>。</w:t>
+      </w:r>
+      <w:r>
+        <w:t>其本意是让学生互相学习，在彼此角逐间提升自身能力。而</w:t>
+      </w:r>
+      <w:r>
+        <w:rPr>
+          <w:rFonts w:hint="eastAsia"/>
+        </w:rPr>
+        <w:t>出现上述</w:t>
+      </w:r>
+      <w:r>
+        <w:t>情况</w:t>
+      </w:r>
+      <w:r>
+        <w:rPr>
+          <w:rFonts w:hint="eastAsia"/>
+        </w:rPr>
+        <w:t>的</w:t>
+      </w:r>
+      <w:r>
+        <w:t>原因是</w:t>
+      </w:r>
+      <w:r>
+        <w:rPr>
+          <w:rFonts w:hint="eastAsia"/>
+        </w:rPr>
+        <w:t>因为</w:t>
+      </w:r>
+      <w:r>
+        <w:t>当彼此不是势均力敌，那么相互</w:t>
+      </w:r>
+      <w:r>
+        <w:rPr>
+          <w:rFonts w:hint="eastAsia"/>
+        </w:rPr>
+        <w:t>学习</w:t>
+      </w:r>
+      <w:r>
+        <w:t>便成为了一句空话。</w:t>
+      </w:r>
+      <w:r>
+        <w:rPr>
+          <w:rFonts w:hint="eastAsia"/>
+        </w:rPr>
+        <w:t>因为对于</w:t>
+      </w:r>
+      <w:r>
+        <w:t>能力强的学生来说，能</w:t>
+      </w:r>
+      <w:r>
+        <w:rPr>
+          <w:rFonts w:hint="eastAsia"/>
+        </w:rPr>
+        <w:t>力</w:t>
+      </w:r>
+      <w:r>
+        <w:t>较差学生的代码</w:t>
+      </w:r>
+      <w:r>
+        <w:rPr>
+          <w:rFonts w:hint="eastAsia"/>
+        </w:rPr>
+        <w:t>又没什么</w:t>
+      </w:r>
+      <w:r>
+        <w:t>可</w:t>
+      </w:r>
+      <w:r>
+        <w:rPr>
+          <w:rFonts w:hint="eastAsia"/>
+        </w:rPr>
+        <w:t>以</w:t>
+      </w:r>
+      <w:r>
+        <w:t>学习的</w:t>
+      </w:r>
+      <w:r>
+        <w:rPr>
+          <w:rFonts w:hint="eastAsia"/>
+        </w:rPr>
+        <w:t>，</w:t>
+      </w:r>
+      <w:r>
+        <w:t>因为这样的代码在其</w:t>
+      </w:r>
+      <w:r>
+        <w:rPr>
+          <w:rFonts w:hint="eastAsia"/>
+        </w:rPr>
+        <w:t>眼中</w:t>
+      </w:r>
+      <w:r>
+        <w:t>满是漏洞和</w:t>
+      </w:r>
+      <w:r>
+        <w:rPr>
+          <w:rFonts w:hint="eastAsia"/>
+        </w:rPr>
+        <w:t>B</w:t>
+      </w:r>
+      <w:r>
+        <w:t>ug</w:t>
+      </w:r>
+      <w:r>
+        <w:t>，一个小小的边界输入便可让其崩溃。因此</w:t>
+      </w:r>
+      <w:r>
+        <w:rPr>
+          <w:rFonts w:hint="eastAsia"/>
+        </w:rPr>
+        <w:t>学习</w:t>
+      </w:r>
+      <w:r>
+        <w:t>成为一句空谈</w:t>
+      </w:r>
+      <w:r>
+        <w:rPr>
+          <w:rFonts w:hint="eastAsia"/>
+        </w:rPr>
+        <w:t>，</w:t>
+      </w:r>
+      <w:r>
+        <w:t>更多的是没有兴趣和无聊。对于</w:t>
+      </w:r>
+      <w:r>
+        <w:rPr>
+          <w:rFonts w:hint="eastAsia"/>
+        </w:rPr>
+        <w:t>能力</w:t>
+      </w:r>
+      <w:r>
+        <w:t>较差的学生来说，</w:t>
+      </w:r>
+      <w:r>
+        <w:rPr>
+          <w:rFonts w:hint="eastAsia"/>
+        </w:rPr>
+        <w:t>能力强</w:t>
+      </w:r>
+      <w:r>
+        <w:t>的学生的代码有很多可以学习的地方，但若是能力相差过大，对方所用的方法技巧在该学生眼中已然成为一个个难以理解的障碍，学习</w:t>
+      </w:r>
+      <w:r>
+        <w:rPr>
+          <w:rFonts w:hint="eastAsia"/>
+        </w:rPr>
+        <w:t>应该</w:t>
+      </w:r>
+      <w:r>
+        <w:t>发生在一定范围</w:t>
+      </w:r>
+      <w:r>
+        <w:rPr>
+          <w:rFonts w:hint="eastAsia"/>
+        </w:rPr>
+        <w:t>内</w:t>
+      </w:r>
+      <w:r>
+        <w:t>，</w:t>
+      </w:r>
+      <w:r>
+        <w:rPr>
+          <w:rFonts w:hint="eastAsia"/>
+        </w:rPr>
+        <w:t>出了</w:t>
+      </w:r>
+      <w:r>
+        <w:t>该范围只能打击，削弱该学生的</w:t>
+      </w:r>
+      <w:r>
+        <w:rPr>
+          <w:rFonts w:hint="eastAsia"/>
+        </w:rPr>
+        <w:t>自信心和积极性</w:t>
+      </w:r>
+      <w:r>
+        <w:t>。</w:t>
+      </w:r>
+      <w:r>
+        <w:rPr>
+          <w:rFonts w:hint="eastAsia"/>
+        </w:rPr>
+        <w:t>更何况</w:t>
+      </w:r>
+      <w:r>
+        <w:t>还有测试的任务</w:t>
+      </w:r>
+      <w:r>
+        <w:rPr>
+          <w:rFonts w:hint="eastAsia"/>
+        </w:rPr>
+        <w:t>，</w:t>
+      </w:r>
+      <w:r>
+        <w:t>在读懂对方程序都是问题的情况下何谈有效的测试，</w:t>
+      </w:r>
+      <w:r>
+        <w:rPr>
+          <w:rFonts w:hint="eastAsia"/>
+        </w:rPr>
+        <w:t>因此</w:t>
+      </w:r>
+      <w:r>
+        <w:t>暴力，</w:t>
+      </w:r>
+      <w:r>
+        <w:rPr>
+          <w:rFonts w:hint="eastAsia"/>
+        </w:rPr>
+        <w:t>恶意</w:t>
+      </w:r>
+      <w:r>
+        <w:t>的</w:t>
+      </w:r>
+      <w:r>
+        <w:rPr>
+          <w:rFonts w:hint="eastAsia"/>
+        </w:rPr>
+        <w:t>攻击</w:t>
+      </w:r>
+      <w:r>
+        <w:t>测试也就</w:t>
+      </w:r>
+      <w:r>
+        <w:rPr>
+          <w:rFonts w:hint="eastAsia"/>
+        </w:rPr>
+        <w:t>显得</w:t>
+      </w:r>
+      <w:r>
+        <w:t>不那么难以理解。</w:t>
+      </w:r>
+      <w:r>
+        <w:rPr>
+          <w:rFonts w:hint="eastAsia"/>
+        </w:rPr>
+        <w:t>因此</w:t>
+      </w:r>
+      <w:r>
+        <w:t>要解决上述</w:t>
+      </w:r>
+      <w:r>
+        <w:rPr>
+          <w:rFonts w:hint="eastAsia"/>
+        </w:rPr>
+        <w:t>问题</w:t>
+      </w:r>
+      <w:r>
+        <w:t>，就需要从测试分钟去解决，去给同</w:t>
+      </w:r>
+      <w:r>
+        <w:lastRenderedPageBreak/>
+        <w:t>学们创造势均力敌的较量，</w:t>
+      </w:r>
+      <w:r>
+        <w:rPr>
+          <w:rFonts w:hint="eastAsia"/>
+        </w:rPr>
+        <w:t>以此</w:t>
+      </w:r>
+      <w:r>
+        <w:t>来激发大家的兴趣和积极性。</w:t>
       </w:r>
     </w:p>
     <w:p>
       <w:pPr>
+        <w:pStyle w:val="PDM"/>
         <w:ind w:firstLine="480"/>
-      </w:pPr>
-      <w:r>
-        <w:rPr>
-          <w:rFonts w:hint="eastAsia"/>
-        </w:rPr>
-        <w:t>交互能力：</w:t>
-      </w:r>
-      <w:r>
+        <w:rPr>
+          <w:rFonts w:hint="eastAsia"/>
+        </w:rPr>
+      </w:pPr>
+      <w:r>
+        <w:rPr>
+          <w:rFonts w:hint="eastAsia"/>
+        </w:rPr>
+        <w:t>因此</w:t>
+      </w:r>
+      <w:r>
+        <w:t>我们对</w:t>
+      </w:r>
+      <w:r>
+        <w:rPr>
+          <w:rFonts w:hint="eastAsia"/>
+        </w:rPr>
+        <w:t>算法</w:t>
+      </w:r>
+      <w:r>
+        <w:t>进行了</w:t>
+      </w:r>
+      <w:r>
+        <w:rPr>
+          <w:rFonts w:hint="eastAsia"/>
+        </w:rPr>
+        <w:t>进一步完善</w:t>
+      </w:r>
+      <w:r>
+        <w:t>和修改，我们希望设计实现一个能</w:t>
+      </w:r>
+      <w:r>
+        <w:rPr>
+          <w:rFonts w:hint="eastAsia"/>
+        </w:rPr>
+        <w:t>反映</w:t>
+      </w:r>
+      <w:r>
+        <w:t>学生真是</w:t>
+      </w:r>
+      <w:r>
+        <w:rPr>
+          <w:rFonts w:hint="eastAsia"/>
+        </w:rPr>
+        <w:t>能力</w:t>
+      </w:r>
+      <w:r>
+        <w:t>，并且可以帮每个学生匹配到与自己能力</w:t>
+      </w:r>
+      <w:r>
+        <w:rPr>
+          <w:rFonts w:hint="eastAsia"/>
+        </w:rPr>
+        <w:t>最接近</w:t>
+      </w:r>
+      <w:r>
+        <w:t>的学生的作业。</w:t>
+      </w:r>
+      <w:r>
+        <w:rPr>
+          <w:rFonts w:hint="eastAsia"/>
+        </w:rPr>
+        <w:t>在</w:t>
+      </w:r>
+      <w:r>
+        <w:t>数据挖掘技术非常热门的今天，我们想</w:t>
+      </w:r>
+      <w:r>
+        <w:rPr>
+          <w:rFonts w:hint="eastAsia"/>
+        </w:rPr>
+        <w:t>通过数据挖掘来</w:t>
+      </w:r>
+      <w:r>
+        <w:t>发觉</w:t>
+      </w:r>
+      <w:r>
+        <w:rPr>
+          <w:rFonts w:hint="eastAsia"/>
+        </w:rPr>
+        <w:t>学生在</w:t>
+      </w:r>
+      <w:r>
+        <w:t>学习交互过程中所产生的</w:t>
+      </w:r>
+      <w:r>
+        <w:rPr>
+          <w:rFonts w:hint="eastAsia"/>
+        </w:rPr>
+        <w:t>数据</w:t>
+      </w:r>
+      <w:r>
+        <w:t>背后的信息来全面</w:t>
+      </w:r>
+      <w:r>
+        <w:rPr>
+          <w:rFonts w:hint="eastAsia"/>
+        </w:rPr>
+        <w:t>、</w:t>
+      </w:r>
+      <w:r>
+        <w:t>公正的对学生</w:t>
+      </w:r>
+      <w:r>
+        <w:rPr>
+          <w:rFonts w:hint="eastAsia"/>
+        </w:rPr>
+        <w:t>的</w:t>
+      </w:r>
+      <w:r>
+        <w:t>能力进行描述。</w:t>
+      </w:r>
+      <w:r>
+        <w:rPr>
+          <w:rFonts w:hint="eastAsia"/>
+        </w:rPr>
+        <w:t>在得到</w:t>
+      </w:r>
+      <w:r>
+        <w:t>学生能力的完全反应后使用推荐算法来为每个</w:t>
+      </w:r>
+      <w:r>
+        <w:rPr>
+          <w:rFonts w:hint="eastAsia"/>
+        </w:rPr>
         <w:t>学生</w:t>
       </w:r>
       <w:r>
-        <w:rPr>
-          <w:rFonts w:hint="eastAsia"/>
-        </w:rPr>
-        <w:t>在交流区，</w:t>
-      </w:r>
-      <w:r>
-        <w:t>互助区</w:t>
-      </w:r>
-      <w:r>
-        <w:rPr>
-          <w:rFonts w:hint="eastAsia"/>
-        </w:rPr>
-        <w:t>的活跃程度，</w:t>
-      </w:r>
-      <w:r>
-        <w:t>即</w:t>
-      </w:r>
-      <w:r>
-        <w:rPr>
-          <w:rFonts w:hint="eastAsia"/>
-        </w:rPr>
-        <w:t>发帖，</w:t>
-      </w:r>
-      <w:r>
-        <w:t>回帖</w:t>
-      </w:r>
-      <w:r>
-        <w:rPr>
-          <w:rFonts w:hint="eastAsia"/>
-        </w:rPr>
-        <w:t>数量</w:t>
+        <w:t>推荐与其能力最接近的学生</w:t>
+      </w:r>
+      <w:r>
+        <w:rPr>
+          <w:rFonts w:hint="eastAsia"/>
+        </w:rPr>
+        <w:t>，以此</w:t>
+      </w:r>
+      <w:r>
+        <w:t>来达到最近匹配</w:t>
+      </w:r>
+      <w:r>
+        <w:rPr>
+          <w:rFonts w:hint="eastAsia"/>
+        </w:rPr>
+        <w:t>。</w:t>
       </w:r>
     </w:p>
     <w:p>
       <w:pPr>
+        <w:pStyle w:val="PDM"/>
         <w:ind w:firstLine="480"/>
       </w:pPr>
       <w:r>
         <w:rPr>
           <w:rFonts w:hint="eastAsia"/>
         </w:rPr>
-        <w:t>其中总结能力、</w:t>
-      </w:r>
-      <w:r>
-        <w:t>测试能力</w:t>
-      </w:r>
-      <w:r>
-        <w:rPr>
-          <w:rFonts w:hint="eastAsia"/>
-        </w:rPr>
-        <w:t>使用学生在系统中的过程数据如作业提交时间，</w:t>
-      </w:r>
-      <w:r>
-        <w:t>日志统计</w:t>
+        <w:t>平台</w:t>
+      </w:r>
+      <w:r>
+        <w:t>开发的目的是关注学生能力的</w:t>
+      </w:r>
+      <w:r>
+        <w:rPr>
+          <w:rFonts w:hint="eastAsia"/>
+        </w:rPr>
+        <w:t>形成</w:t>
+      </w:r>
+      <w:r>
+        <w:t>和变化过程，</w:t>
+      </w:r>
+      <w:r>
+        <w:rPr>
+          <w:rFonts w:hint="eastAsia"/>
+        </w:rPr>
+        <w:t>跟踪</w:t>
+      </w:r>
+      <w:r>
+        <w:t>学生学习过程</w:t>
+      </w:r>
+      <w:r>
+        <w:rPr>
+          <w:rFonts w:hint="eastAsia"/>
+        </w:rPr>
+        <w:t>的</w:t>
+      </w:r>
+      <w:r>
+        <w:t>活动，数据变化，情绪变化等</w:t>
       </w:r>
       <w:r>
         <w:rPr>
@@ -32600,7 +34309,40 @@
         <w:t>，</w:t>
       </w:r>
       <w:r>
-        <w:t>在线时长</w:t>
+        <w:rPr>
+          <w:rFonts w:hint="eastAsia"/>
+        </w:rPr>
+        <w:t>以此</w:t>
+      </w:r>
+      <w:r>
+        <w:t>来全面的定义并衡量学生的能力。</w:t>
+      </w:r>
+      <w:r>
+        <w:rPr>
+          <w:rFonts w:hint="eastAsia"/>
+        </w:rPr>
+        <w:t>因此</w:t>
+      </w:r>
+      <w:r>
+        <w:t>系统中记录了大量学生的数据，</w:t>
+      </w:r>
+      <w:r>
+        <w:rPr>
+          <w:rFonts w:hint="eastAsia"/>
+        </w:rPr>
+        <w:t>从整体来看</w:t>
+      </w:r>
+      <w:r>
+        <w:t>这些数据大致分为四个维度</w:t>
+      </w:r>
+      <w:r>
+        <w:rPr>
+          <w:rFonts w:hint="eastAsia"/>
+        </w:rPr>
+        <w:t>：</w:t>
+      </w:r>
+      <w:r>
+        <w:t>作业成绩，测试成绩，博客以及实验报告成绩</w:t>
       </w:r>
       <w:r>
         <w:rPr>
@@ -32609,60 +34351,248 @@
         <w:t>，</w:t>
       </w:r>
       <w:r>
-        <w:t>历史</w:t>
-      </w:r>
-      <w:r>
-        <w:rPr>
-          <w:rFonts w:hint="eastAsia"/>
-        </w:rPr>
-        <w:t>作业成绩等数据来进行预测。总结能力、</w:t>
-      </w:r>
-      <w:r>
-        <w:t>交互</w:t>
-      </w:r>
-      <w:r>
-        <w:rPr>
-          <w:rFonts w:hint="eastAsia"/>
-        </w:rPr>
-        <w:t>能力由系统中的数据直接计算。</w:t>
+        <w:t>讨论区</w:t>
+      </w:r>
+      <w:r>
+        <w:rPr>
+          <w:rFonts w:hint="eastAsia"/>
+        </w:rPr>
+        <w:t>、</w:t>
+      </w:r>
+      <w:r>
+        <w:t>申诉</w:t>
+      </w:r>
+      <w:r>
+        <w:rPr>
+          <w:rFonts w:hint="eastAsia"/>
+        </w:rPr>
+        <w:t>区</w:t>
+      </w:r>
+      <w:r>
+        <w:t>以及互助区</w:t>
+      </w:r>
+      <w:r>
+        <w:rPr>
+          <w:rFonts w:hint="eastAsia"/>
+        </w:rPr>
+        <w:t>的数据</w:t>
+      </w:r>
+      <w:r>
+        <w:t>。</w:t>
+      </w:r>
+      <w:r>
+        <w:rPr>
+          <w:rFonts w:hint="eastAsia"/>
+        </w:rPr>
+        <w:t>为了全面</w:t>
+      </w:r>
+      <w:r>
+        <w:t>的衡量学生的能，</w:t>
+      </w:r>
+      <w:r>
+        <w:rPr>
+          <w:rFonts w:hint="eastAsia"/>
+        </w:rPr>
+        <w:t>对学生的</w:t>
+      </w:r>
+      <w:r>
+        <w:t>能力给出客观评价，因此我们</w:t>
+      </w:r>
+      <w:r>
+        <w:rPr>
+          <w:rFonts w:hint="eastAsia"/>
+        </w:rPr>
+        <w:t>从以下</w:t>
+      </w:r>
+      <w:r>
+        <w:t>四个方面</w:t>
+      </w:r>
+      <w:r>
+        <w:rPr>
+          <w:rFonts w:hint="eastAsia"/>
+        </w:rPr>
+        <w:t>定义</w:t>
+      </w:r>
+      <w:r>
+        <w:t>了</w:t>
+      </w:r>
+      <w:r>
+        <w:rPr>
+          <w:rFonts w:hint="eastAsia"/>
+        </w:rPr>
+        <w:t>学生的</w:t>
+      </w:r>
+      <w:r>
+        <w:t>能力</w:t>
+      </w:r>
+      <w:r>
+        <w:rPr>
+          <w:rFonts w:hint="eastAsia"/>
+        </w:rPr>
+        <w:t>，</w:t>
+      </w:r>
+      <w:r>
+        <w:t>并给出了支撑反映这方面能力的数据来源</w:t>
+      </w:r>
+      <w:r>
+        <w:t>。</w:t>
       </w:r>
     </w:p>
     <w:p>
-      <w:r>
-        <w:rPr>
-          <w:rFonts w:hint="eastAsia"/>
-        </w:rPr>
-        <w:t>在互测</w:t>
-      </w:r>
-      <w:r>
-        <w:t>模块</w:t>
-      </w:r>
-      <w:r>
-        <w:rPr>
-          <w:rFonts w:hint="eastAsia"/>
-        </w:rPr>
-        <w:t>中</w:t>
-      </w:r>
-      <w:r>
-        <w:t>，为了培养学生的代码能力和测试能</w:t>
-      </w:r>
-      <w:r>
-        <w:rPr>
-          <w:rFonts w:hint="eastAsia"/>
-        </w:rPr>
-        <w:t>力</w:t>
-      </w:r>
-      <w:r>
-        <w:t>。</w:t>
+      <w:pPr>
+        <w:pStyle w:val="PDM"/>
+        <w:ind w:firstLine="480"/>
+      </w:pPr>
+      <w:r>
+        <w:rPr>
+          <w:rFonts w:hint="eastAsia"/>
+        </w:rPr>
+        <w:t>代码能力：</w:t>
+      </w:r>
+      <w:r>
+        <w:t>一份特定作业</w:t>
+      </w:r>
+      <w:r>
+        <w:rPr>
+          <w:rFonts w:hint="eastAsia"/>
+        </w:rPr>
+        <w:t>被一个特定的学生所发现的有效</w:t>
+      </w:r>
+      <w:r>
+        <w:rPr>
+          <w:rFonts w:hint="eastAsia"/>
+        </w:rPr>
+        <w:t>bug</w:t>
+      </w:r>
+      <w:r>
+        <w:rPr>
+          <w:rFonts w:hint="eastAsia"/>
+        </w:rPr>
+        <w:t>数量</w:t>
       </w:r>
     </w:p>
     <w:p>
       <w:pPr>
+        <w:pStyle w:val="PDM"/>
         <w:ind w:firstLine="480"/>
-        <w:rPr>
-          <w:rFonts w:hint="eastAsia"/>
-        </w:rPr>
-      </w:pPr>
+      </w:pPr>
+      <w:r>
+        <w:rPr>
+          <w:rFonts w:hint="eastAsia"/>
+        </w:rPr>
+        <w:t>测试能力：</w:t>
+      </w:r>
+      <w:r>
+        <w:t>一个</w:t>
+      </w:r>
+      <w:r>
+        <w:rPr>
+          <w:rFonts w:hint="eastAsia"/>
+        </w:rPr>
+        <w:t>学生对给定代码所能发现的有效</w:t>
+      </w:r>
+      <w:r>
+        <w:rPr>
+          <w:rFonts w:hint="eastAsia"/>
+        </w:rPr>
+        <w:t>bug</w:t>
+      </w:r>
+      <w:r>
+        <w:rPr>
+          <w:rFonts w:hint="eastAsia"/>
+        </w:rPr>
+        <w:t>数量</w:t>
+      </w:r>
+    </w:p>
+    <w:p>
+      <w:pPr>
+        <w:pStyle w:val="PDM"/>
+        <w:ind w:firstLine="480"/>
+      </w:pPr>
+      <w:r>
+        <w:rPr>
+          <w:rFonts w:hint="eastAsia"/>
+        </w:rPr>
+        <w:t>总结能力：</w:t>
+      </w:r>
+      <w:r>
+        <w:t>学生在</w:t>
+      </w:r>
+      <w:r>
+        <w:rPr>
+          <w:rFonts w:hint="eastAsia"/>
+        </w:rPr>
+        <w:t>学生博客区，</w:t>
+      </w:r>
+      <w:r>
+        <w:t>实验报告</w:t>
+      </w:r>
+      <w:r>
+        <w:rPr>
+          <w:rFonts w:hint="eastAsia"/>
+        </w:rPr>
+        <w:t>区所获得赞数，分数</w:t>
+      </w:r>
+    </w:p>
+    <w:p>
+      <w:pPr>
+        <w:pStyle w:val="PDM"/>
+        <w:ind w:firstLine="480"/>
+      </w:pPr>
+      <w:r>
+        <w:rPr>
+          <w:rFonts w:hint="eastAsia"/>
+        </w:rPr>
+        <w:t>交互能力：</w:t>
+      </w:r>
+      <w:r>
+        <w:t>学生</w:t>
+      </w:r>
+      <w:r>
+        <w:rPr>
+          <w:rFonts w:hint="eastAsia"/>
+        </w:rPr>
+        <w:t>在交流区，</w:t>
+      </w:r>
+      <w:r>
+        <w:t>互助区</w:t>
+      </w:r>
+      <w:r>
+        <w:rPr>
+          <w:rFonts w:hint="eastAsia"/>
+        </w:rPr>
+        <w:t>的活跃程度，</w:t>
+      </w:r>
+      <w:r>
+        <w:t>即</w:t>
+      </w:r>
+      <w:r>
+        <w:rPr>
+          <w:rFonts w:hint="eastAsia"/>
+        </w:rPr>
+        <w:t>发帖，</w:t>
+      </w:r>
+      <w:r>
+        <w:t>回帖</w:t>
+      </w:r>
+      <w:r>
+        <w:rPr>
+          <w:rFonts w:hint="eastAsia"/>
+        </w:rPr>
+        <w:t>数量</w:t>
+      </w:r>
+    </w:p>
+    <w:p>
+      <w:pPr>
+        <w:pStyle w:val="PDM"/>
+        <w:ind w:firstLine="480"/>
+      </w:pPr>
+      <w:r>
+        <w:rPr>
+          <w:rFonts w:hint="eastAsia"/>
+        </w:rPr>
+        <w:t>其中</w:t>
+      </w:r>
       <w:r>
         <w:rPr>
           <w:rFonts w:hint="eastAsia"/>
@@ -32673,7 +34603,40 @@
         <w:rPr>
           <w:rFonts w:hint="eastAsia"/>
         </w:rPr>
-        <w:t>/</w:t>
+        <w:t>能力使用学生在系统中的过程数据如作业提交时间，</w:t>
+      </w:r>
+      <w:r>
+        <w:t>日志统计</w:t>
+      </w:r>
+      <w:r>
+        <w:rPr>
+          <w:rFonts w:hint="eastAsia"/>
+        </w:rPr>
+        <w:t>，</w:t>
+      </w:r>
+      <w:r>
+        <w:t>在线时长</w:t>
+      </w:r>
+      <w:r>
+        <w:rPr>
+          <w:rFonts w:hint="eastAsia"/>
+        </w:rPr>
+        <w:t>，</w:t>
+      </w:r>
+      <w:r>
+        <w:t>历史</w:t>
+      </w:r>
+      <w:r>
+        <w:rPr>
+          <w:rFonts w:hint="eastAsia"/>
+        </w:rPr>
+        <w:t>作业成绩等数据来进行预测</w:t>
+      </w:r>
+      <w:r>
+        <w:rPr>
+          <w:rFonts w:hint="eastAsia"/>
+        </w:rPr>
+        <w:t>。</w:t>
       </w:r>
       <w:r>
         <w:t>测试能力</w:t>
@@ -32682,37 +34645,578 @@
         <w:rPr>
           <w:rFonts w:hint="eastAsia"/>
         </w:rPr>
-        <w:t>预测使用上述数据通过决策树模型预测学生在本次作业上表现出的能力等级，</w:t>
-      </w:r>
-      <w:r>
-        <w:t>为离散</w:t>
-      </w:r>
-      <w:r>
-        <w:rPr>
-          <w:rFonts w:hint="eastAsia"/>
-        </w:rPr>
-        <w:t>值。</w:t>
-      </w:r>
-      <w:r>
-        <w:t>由于</w:t>
-      </w:r>
-      <w:r>
-        <w:rPr>
-          <w:rFonts w:hint="eastAsia"/>
-        </w:rPr>
-        <w:t>数据集各项数据之间存在关联性因此选用决策树模型，</w:t>
-      </w:r>
-      <w:r>
-        <w:t>通过</w:t>
-      </w:r>
-      <w:r>
-        <w:rPr>
-          <w:rFonts w:hint="eastAsia"/>
-        </w:rPr>
-        <w:t>每次使信息增益比最小来选择最能表现学生能力的数据项。</w:t>
+        <w:t>由学生的测试</w:t>
+      </w:r>
+      <w:r>
+        <w:t>成绩，测试完成时间，</w:t>
+      </w:r>
+      <w:r>
+        <w:rPr>
+          <w:rFonts w:hint="eastAsia"/>
+        </w:rPr>
+        <w:t>申诉</w:t>
+      </w:r>
+      <w:r>
+        <w:t>后测试结果修改等数据来支撑</w:t>
+      </w:r>
+      <w:r>
+        <w:rPr>
+          <w:rFonts w:hint="eastAsia"/>
+        </w:rPr>
+        <w:t>。交互</w:t>
+      </w:r>
+      <w:r>
+        <w:rPr>
+          <w:rFonts w:hint="eastAsia"/>
+        </w:rPr>
+        <w:t>能力</w:t>
+      </w:r>
+      <w:r>
+        <w:rPr>
+          <w:rFonts w:hint="eastAsia"/>
+        </w:rPr>
+        <w:t>使用学生</w:t>
+      </w:r>
+      <w:r>
+        <w:t>在互助区，讨论区以及申诉区所产生的数据来进行</w:t>
+      </w:r>
+      <w:r>
+        <w:rPr>
+          <w:rFonts w:hint="eastAsia"/>
+        </w:rPr>
+        <w:t>加权计算得到</w:t>
+      </w:r>
+      <w:r>
+        <w:t>，</w:t>
+      </w:r>
+      <w:r>
+        <w:rPr>
+          <w:rFonts w:hint="eastAsia"/>
+        </w:rPr>
+        <w:t>总结</w:t>
+      </w:r>
+      <w:r>
+        <w:rPr>
+          <w:rFonts w:hint="eastAsia"/>
+        </w:rPr>
+        <w:t>能力由</w:t>
+      </w:r>
+      <w:r>
+        <w:rPr>
+          <w:rFonts w:hint="eastAsia"/>
+        </w:rPr>
+        <w:t>学生的</w:t>
+      </w:r>
+      <w:r>
+        <w:t>实验报告成绩以及课程博客数据来反映。</w:t>
+      </w:r>
+      <w:r>
+        <w:rPr>
+          <w:rFonts w:hint="eastAsia"/>
+        </w:rPr>
+        <w:t>在互测</w:t>
+      </w:r>
+      <w:r>
+        <w:t>模块</w:t>
+      </w:r>
+      <w:r>
+        <w:rPr>
+          <w:rFonts w:hint="eastAsia"/>
+        </w:rPr>
+        <w:t>中</w:t>
+      </w:r>
+      <w:r>
+        <w:t>，为了培养学生的代码能力和测试能</w:t>
+      </w:r>
+      <w:r>
+        <w:rPr>
+          <w:rFonts w:hint="eastAsia"/>
+        </w:rPr>
+        <w:t>力</w:t>
+      </w:r>
+      <w:r>
+        <w:t>。</w:t>
+      </w:r>
+      <w:r>
+        <w:rPr>
+          <w:rFonts w:hint="eastAsia"/>
+        </w:rPr>
+        <w:t>我们</w:t>
+      </w:r>
+      <w:r>
+        <w:t>对学生的作业成绩，</w:t>
+      </w:r>
+      <w:r>
+        <w:rPr>
+          <w:rFonts w:hint="eastAsia"/>
+        </w:rPr>
+        <w:t>代码</w:t>
+      </w:r>
+      <w:r>
+        <w:t>成绩</w:t>
+      </w:r>
+      <w:r>
+        <w:rPr>
+          <w:rFonts w:hint="eastAsia"/>
+        </w:rPr>
+        <w:t>进行了</w:t>
       </w:r>
       <w:bookmarkStart w:id="14" w:name="_GoBack"/>
       <w:bookmarkEnd w:id="14"/>
+      <w:r>
+        <w:t>详细的跟踪记录，并且记录了学生</w:t>
+      </w:r>
+      <w:r>
+        <w:rPr>
+          <w:rFonts w:hint="eastAsia"/>
+        </w:rPr>
+        <w:t>作业</w:t>
+      </w:r>
+      <w:r>
+        <w:t>的提交时间</w:t>
+      </w:r>
+      <w:r>
+        <w:rPr>
+          <w:rFonts w:hint="eastAsia"/>
+        </w:rPr>
+        <w:t>，</w:t>
+      </w:r>
+      <w:r>
+        <w:t>系统日志等信息</w:t>
+      </w:r>
+      <w:r>
+        <w:rPr>
+          <w:rFonts w:hint="eastAsia"/>
+        </w:rPr>
+        <w:t>。</w:t>
+      </w:r>
+      <w:r>
+        <w:t>通过</w:t>
+      </w:r>
+      <w:r>
+        <w:rPr>
+          <w:rFonts w:hint="eastAsia"/>
+        </w:rPr>
+        <w:t>这些数据</w:t>
+      </w:r>
+      <w:r>
+        <w:t>来</w:t>
+      </w:r>
+      <w:r>
+        <w:rPr>
+          <w:rFonts w:hint="eastAsia"/>
+        </w:rPr>
+        <w:t>客观的</w:t>
+      </w:r>
+      <w:r>
+        <w:t>反映学生的</w:t>
+      </w:r>
+      <w:r>
+        <w:rPr>
+          <w:rFonts w:hint="eastAsia"/>
+        </w:rPr>
+        <w:t>能力变化</w:t>
+      </w:r>
+      <w:r>
+        <w:rPr>
+          <w:rFonts w:hint="eastAsia"/>
+        </w:rPr>
+        <w:t>过程。</w:t>
+      </w:r>
+    </w:p>
+    <w:p>
+      <w:pPr>
+        <w:pStyle w:val="PDM"/>
+        <w:ind w:firstLine="480"/>
+        <w:rPr>
+          <w:rFonts w:hint="eastAsia"/>
+        </w:rPr>
+      </w:pPr>
+    </w:p>
+    <w:p>
+      <w:pPr>
+        <w:pStyle w:val="PDM"/>
+        <w:ind w:firstLine="480"/>
+        <w:rPr>
+          <w:rFonts w:hint="eastAsia"/>
+        </w:rPr>
+      </w:pPr>
+      <w:r>
+        <w:rPr>
+          <w:rFonts w:hint="eastAsia"/>
+        </w:rPr>
+        <w:t>代码</w:t>
+      </w:r>
+      <w:r>
+        <w:rPr>
+          <w:rFonts w:hint="eastAsia"/>
+        </w:rPr>
+        <w:t>/</w:t>
+      </w:r>
+      <w:r>
+        <w:t>测试能力</w:t>
+      </w:r>
+      <w:r>
+        <w:rPr>
+          <w:rFonts w:hint="eastAsia"/>
+        </w:rPr>
+        <w:t>预测使用上述数据通过决策树模型预测学生在本次作业上表现出的能力等级，</w:t>
+      </w:r>
+      <w:r>
+        <w:t>为离散</w:t>
+      </w:r>
+      <w:r>
+        <w:rPr>
+          <w:rFonts w:hint="eastAsia"/>
+        </w:rPr>
+        <w:t>值。</w:t>
+      </w:r>
+      <w:r>
+        <w:t>由于</w:t>
+      </w:r>
+      <w:r>
+        <w:rPr>
+          <w:rFonts w:hint="eastAsia"/>
+        </w:rPr>
+        <w:t>数据集各项数据之间存在关联性因此选用决策树模型，</w:t>
+      </w:r>
+      <w:r>
+        <w:t>通过</w:t>
+      </w:r>
+      <w:r>
+        <w:rPr>
+          <w:rFonts w:hint="eastAsia"/>
+        </w:rPr>
+        <w:t>每次使信息增益比最小来选择最能表现学生能力的数据项。</w:t>
+      </w:r>
+    </w:p>
+    <w:p>
+      <w:pPr>
+        <w:ind w:firstLine="480"/>
+        <w:jc w:val="center"/>
+      </w:pPr>
+      <w:r>
+        <w:rPr>
+          <w:noProof/>
+        </w:rPr>
+        <w:lastRenderedPageBreak/>
+        <w:drawing>
+          <wp:inline distT="0" distB="0" distL="0" distR="0">
+            <wp:extent cx="5274310" cy="3717394"/>
+            <wp:effectExtent l="0" t="0" r="2540" b="0"/>
+            <wp:docPr id="32" name="图片 32" descr="C:\Users\gavin\AppData\Local\Temp\1486563745(1).png"/>
+            <wp:cNvGraphicFramePr>
+              <a:graphicFrameLocks xmlns:a="http://schemas.openxmlformats.org/drawingml/2006/main" noChangeAspect="1"/>
+            </wp:cNvGraphicFramePr>
+            <a:graphic xmlns:a="http://schemas.openxmlformats.org/drawingml/2006/main">
+              <a:graphicData uri="http://schemas.openxmlformats.org/drawingml/2006/picture">
+                <pic:pic xmlns:pic="http://schemas.openxmlformats.org/drawingml/2006/picture">
+                  <pic:nvPicPr>
+                    <pic:cNvPr id="0" name="Picture 77" descr="C:\Users\gavin\AppData\Local\Temp\1486563745(1).png"/>
+                    <pic:cNvPicPr>
+                      <a:picLocks noChangeAspect="1" noChangeArrowheads="1"/>
+                    </pic:cNvPicPr>
+                  </pic:nvPicPr>
+                  <pic:blipFill>
+                    <a:blip r:embed="rId38">
+                      <a:extLst>
+                        <a:ext uri="{28A0092B-C50C-407E-A947-70E740481C1C}">
+                          <a14:useLocalDpi xmlns:a14="http://schemas.microsoft.com/office/drawing/2010/main" val="0"/>
+                        </a:ext>
+                      </a:extLst>
+                    </a:blip>
+                    <a:srcRect/>
+                    <a:stretch>
+                      <a:fillRect/>
+                    </a:stretch>
+                  </pic:blipFill>
+                  <pic:spPr bwMode="auto">
+                    <a:xfrm>
+                      <a:off x="0" y="0"/>
+                      <a:ext cx="5274310" cy="3717394"/>
+                    </a:xfrm>
+                    <a:prstGeom prst="rect">
+                      <a:avLst/>
+                    </a:prstGeom>
+                    <a:noFill/>
+                    <a:ln>
+                      <a:noFill/>
+                    </a:ln>
+                  </pic:spPr>
+                </pic:pic>
+              </a:graphicData>
+            </a:graphic>
+          </wp:inline>
+        </w:drawing>
+      </w:r>
+    </w:p>
+    <w:p>
+      <w:pPr>
+        <w:pStyle w:val="PDM"/>
+        <w:ind w:firstLine="480"/>
+      </w:pPr>
+      <w:r>
+        <w:rPr>
+          <w:rFonts w:hint="eastAsia"/>
+        </w:rPr>
+        <w:t>我们通过</w:t>
+      </w:r>
+      <w:r>
+        <w:rPr>
+          <w:rFonts w:hint="eastAsia"/>
+        </w:rPr>
+        <w:t>在训练数据集中得到的决策树在每次测试分配前对学生的编码</w:t>
+      </w:r>
+      <w:r>
+        <w:rPr>
+          <w:rFonts w:hint="eastAsia"/>
+        </w:rPr>
+        <w:t>/</w:t>
+      </w:r>
+      <w:r>
+        <w:rPr>
+          <w:rFonts w:hint="eastAsia"/>
+        </w:rPr>
+        <w:t>测试能力进行预测，将预测结果假定为本次作业反应的学生的能力情况，</w:t>
+      </w:r>
+      <w:r>
+        <w:t>因此</w:t>
+      </w:r>
+      <w:r>
+        <w:rPr>
+          <w:rFonts w:hint="eastAsia"/>
+        </w:rPr>
+        <w:t>在测试分配中就可以使用该预测结果进行公平匹配</w:t>
+      </w:r>
+      <w:r>
+        <w:rPr>
+          <w:rFonts w:hint="eastAsia"/>
+          <w:vertAlign w:val="superscript"/>
+        </w:rPr>
+        <w:t>[10]</w:t>
+      </w:r>
+      <w:r>
+        <w:rPr>
+          <w:rFonts w:hint="eastAsia"/>
+        </w:rPr>
+        <w:t>。</w:t>
+      </w:r>
+    </w:p>
+    <w:p>
+      <w:pPr>
+        <w:pStyle w:val="PDM"/>
+        <w:ind w:firstLine="480"/>
+      </w:pPr>
+      <w:r>
+        <w:rPr>
+          <w:rFonts w:hint="eastAsia"/>
+        </w:rPr>
+        <w:t>根据目前我们的数据特点我们选择协同过滤推荐来为每个学生分配与自己能力最相近的学生，</w:t>
+      </w:r>
+      <w:r>
+        <w:t>且</w:t>
+      </w:r>
+      <w:r>
+        <w:rPr>
+          <w:rFonts w:hint="eastAsia"/>
+        </w:rPr>
+        <w:t>相似度度量函数使用欧几里得距离。</w:t>
+      </w:r>
+    </w:p>
+    <w:p>
+      <w:pPr>
+        <w:pStyle w:val="PDM"/>
+        <w:ind w:firstLine="480"/>
+      </w:pPr>
+      <w:r>
+        <w:rPr>
+          <w:rFonts w:hint="eastAsia"/>
+        </w:rPr>
+        <w:t>向量</w:t>
+      </w:r>
+      <w:r>
+        <w:t>x,y</w:t>
+      </w:r>
+      <w:r>
+        <w:rPr>
+          <w:rFonts w:hint="eastAsia"/>
+        </w:rPr>
+        <w:t>之间的欧几里得距离：</w:t>
+      </w:r>
+    </w:p>
+    <w:p>
+      <w:r>
+        <w:rPr>
+          <w:noProof/>
+        </w:rPr>
+        <w:drawing>
+          <wp:inline distT="0" distB="0" distL="0" distR="0">
+            <wp:extent cx="2923000" cy="1378557"/>
+            <wp:effectExtent l="0" t="0" r="0" b="0"/>
+            <wp:docPr id="34" name="图片 34" descr="C:\Users\gavin\AppData\Local\Temp\1486563804(1).png"/>
+            <wp:cNvGraphicFramePr>
+              <a:graphicFrameLocks xmlns:a="http://schemas.openxmlformats.org/drawingml/2006/main" noChangeAspect="1"/>
+            </wp:cNvGraphicFramePr>
+            <a:graphic xmlns:a="http://schemas.openxmlformats.org/drawingml/2006/main">
+              <a:graphicData uri="http://schemas.openxmlformats.org/drawingml/2006/picture">
+                <pic:pic xmlns:pic="http://schemas.openxmlformats.org/drawingml/2006/picture">
+                  <pic:nvPicPr>
+                    <pic:cNvPr id="0" name="Picture 79" descr="C:\Users\gavin\AppData\Local\Temp\1486563804(1).png"/>
+                    <pic:cNvPicPr>
+                      <a:picLocks noChangeAspect="1" noChangeArrowheads="1"/>
+                    </pic:cNvPicPr>
+                  </pic:nvPicPr>
+                  <pic:blipFill>
+                    <a:blip r:embed="rId39">
+                      <a:extLst>
+                        <a:ext uri="{28A0092B-C50C-407E-A947-70E740481C1C}">
+                          <a14:useLocalDpi xmlns:a14="http://schemas.microsoft.com/office/drawing/2010/main" val="0"/>
+                        </a:ext>
+                      </a:extLst>
+                    </a:blip>
+                    <a:srcRect/>
+                    <a:stretch>
+                      <a:fillRect/>
+                    </a:stretch>
+                  </pic:blipFill>
+                  <pic:spPr bwMode="auto">
+                    <a:xfrm>
+                      <a:off x="0" y="0"/>
+                      <a:ext cx="2953846" cy="1393105"/>
+                    </a:xfrm>
+                    <a:prstGeom prst="rect">
+                      <a:avLst/>
+                    </a:prstGeom>
+                    <a:noFill/>
+                    <a:ln>
+                      <a:noFill/>
+                    </a:ln>
+                  </pic:spPr>
+                </pic:pic>
+              </a:graphicData>
+            </a:graphic>
+          </wp:inline>
+        </w:drawing>
+      </w:r>
+    </w:p>
+    <w:p>
+      <w:pPr>
+        <w:pStyle w:val="PDM"/>
+        <w:ind w:firstLine="480"/>
+      </w:pPr>
+      <w:r>
+        <w:t>并且</w:t>
+      </w:r>
+      <w:r>
+        <w:rPr>
+          <w:rFonts w:hint="eastAsia"/>
+        </w:rPr>
+        <w:t>为使公平分配的整体情况达到最优，</w:t>
+      </w:r>
+      <w:r>
+        <w:t>也即</w:t>
+      </w:r>
+      <w:r>
+        <w:rPr>
+          <w:rFonts w:hint="eastAsia"/>
+        </w:rPr>
+        <w:t>所有匹配对的相似度之和达到最大值，从而将公平分配问题转化为求在所有提交作业的学生集合上求两两匹配的相似度和最大的最大化问题。</w:t>
+      </w:r>
+    </w:p>
+    <w:p>
+      <w:pPr>
+        <w:pStyle w:val="PDM"/>
+        <w:ind w:firstLine="480"/>
+      </w:pPr>
+      <w:r>
+        <w:rPr>
+          <w:rFonts w:hint="eastAsia"/>
+        </w:rPr>
+        <w:t>更近一步，</w:t>
+      </w:r>
+      <w:r>
+        <w:t>因为</w:t>
+      </w:r>
+      <w:r>
+        <w:rPr>
+          <w:rFonts w:hint="eastAsia"/>
+        </w:rPr>
+        <w:t>使用的是最近推荐，</w:t>
+      </w:r>
+      <w:r>
+        <w:t>并且</w:t>
+      </w:r>
+      <w:r>
+        <w:rPr>
+          <w:rFonts w:hint="eastAsia"/>
+        </w:rPr>
+        <w:t>由于不能重复测试。</w:t>
+      </w:r>
+      <w:r>
+        <w:t>因此</w:t>
+      </w:r>
+      <w:r>
+        <w:rPr>
+          <w:rFonts w:hint="eastAsia"/>
+        </w:rPr>
+        <w:t>多次作业下来，与一个学生之间形成测试与被测试关系的同学都是与他能力相近的，从而可以预见最终会在学生的集合上形成聚类，从聚类情况可以清晰的看出学生能力</w:t>
+      </w:r>
+      <w:r>
+        <w:rPr>
+          <w:rFonts w:hint="eastAsia"/>
+        </w:rPr>
+        <w:lastRenderedPageBreak/>
+        <w:t>的分布情况。</w:t>
+      </w:r>
+      <w:r>
+        <w:t>再</w:t>
+      </w:r>
+      <w:r>
+        <w:rPr>
+          <w:rFonts w:hint="eastAsia"/>
+        </w:rPr>
+        <w:t>进一步通过分析哪些跨类别</w:t>
+      </w:r>
+      <w:r>
+        <w:rPr>
+          <w:rFonts w:hint="eastAsia"/>
+        </w:rPr>
+        <w:t>(</w:t>
+      </w:r>
+      <w:r>
+        <w:rPr>
+          <w:rFonts w:hint="eastAsia"/>
+        </w:rPr>
+        <w:t>即能力等级提升或降低</w:t>
+      </w:r>
+      <w:r>
+        <w:rPr>
+          <w:rFonts w:hint="eastAsia"/>
+        </w:rPr>
+        <w:t>)</w:t>
+      </w:r>
+      <w:r>
+        <w:rPr>
+          <w:rFonts w:hint="eastAsia"/>
+        </w:rPr>
+        <w:t>的学生的行为数据来发现影响该学生能力变化的主要因素是什么，</w:t>
+      </w:r>
+      <w:r>
+        <w:t>从而</w:t>
+      </w:r>
+      <w:r>
+        <w:rPr>
+          <w:rFonts w:hint="eastAsia"/>
+        </w:rPr>
+        <w:t>为教师提供建议。</w:t>
+      </w:r>
+    </w:p>
+    <w:p>
+      <w:pPr>
+        <w:rPr>
+          <w:rFonts w:hint="eastAsia"/>
+        </w:rPr>
+      </w:pPr>
     </w:p>
     <w:sectPr>
       <w:pgSz w:w="11906" w:h="16838"/>
@@ -32786,7 +35290,6 @@
         <w:docPartUnique/>
       </w:docPartObj>
     </w:sdtPr>
-    <w:sdtEndPr/>
     <w:sdtContent>
       <w:p>
         <w:pPr>
@@ -32807,7 +35310,7 @@
             <w:noProof/>
             <w:lang w:val="zh-CN"/>
           </w:rPr>
-          <w:t>37</w:t>
+          <w:t>42</w:t>
         </w:r>
         <w:r>
           <w:fldChar w:fldCharType="end"/>
@@ -36517,7 +39020,7 @@
 </file>
 
 <file path=customXml/itemProps1.xml><?xml version="1.0" encoding="utf-8"?>
-<ds:datastoreItem xmlns:ds="http://schemas.openxmlformats.org/officeDocument/2006/customXml" ds:itemID="{FD2653A7-969D-425A-99D4-0800909CDF70}">
+<ds:datastoreItem xmlns:ds="http://schemas.openxmlformats.org/officeDocument/2006/customXml" ds:itemID="{34AC3D16-A2DD-4B79-AEBF-1E814B7F3C13}">
   <ds:schemaRefs>
     <ds:schemaRef ds:uri="http://schemas.openxmlformats.org/officeDocument/2006/bibliography"/>
   </ds:schemaRefs>

</xml_diff>